<commit_message>
Lab2 -> ex4 remaining
I will do it later
</commit_message>
<xml_diff>
--- a/Comms_Logbook.docx
+++ b/Comms_Logbook.docx
@@ -1,10 +1,10 @@
 
 <file path=word/document.xml><?xml version="1.0" encoding="utf-8"?>
-<w:document xmlns:wpc="http://schemas.microsoft.com/office/word/2010/wordprocessingCanvas" xmlns:mc="http://schemas.openxmlformats.org/markup-compatibility/2006" xmlns:o="urn:schemas-microsoft-com:office:office" xmlns:r="http://schemas.openxmlformats.org/officeDocument/2006/relationships" xmlns:m="http://schemas.openxmlformats.org/officeDocument/2006/math" xmlns:v="urn:schemas-microsoft-com:vml" xmlns:wp14="http://schemas.microsoft.com/office/word/2010/wordprocessingDrawing" xmlns:wp="http://schemas.openxmlformats.org/drawingml/2006/wordprocessingDrawing" xmlns:w10="urn:schemas-microsoft-com:office:word" xmlns:w="http://schemas.openxmlformats.org/wordprocessingml/2006/main" xmlns:w14="http://schemas.microsoft.com/office/word/2010/wordml" xmlns:w15="http://schemas.microsoft.com/office/word/2012/wordml" xmlns:wpg="http://schemas.microsoft.com/office/word/2010/wordprocessingGroup" xmlns:wpi="http://schemas.microsoft.com/office/word/2010/wordprocessingInk" xmlns:wne="http://schemas.microsoft.com/office/word/2006/wordml" xmlns:wps="http://schemas.microsoft.com/office/word/2010/wordprocessingShape" mc:Ignorable="w14 w15 wp14">
+<w:document xmlns:wpc="http://schemas.microsoft.com/office/word/2010/wordprocessingCanvas" xmlns:cx="http://schemas.microsoft.com/office/drawing/2014/chartex" xmlns:cx1="http://schemas.microsoft.com/office/drawing/2015/9/8/chartex" xmlns:cx2="http://schemas.microsoft.com/office/drawing/2015/10/21/chartex" xmlns:mc="http://schemas.openxmlformats.org/markup-compatibility/2006" xmlns:o="urn:schemas-microsoft-com:office:office" xmlns:r="http://schemas.openxmlformats.org/officeDocument/2006/relationships" xmlns:m="http://schemas.openxmlformats.org/officeDocument/2006/math" xmlns:v="urn:schemas-microsoft-com:vml" xmlns:wp14="http://schemas.microsoft.com/office/word/2010/wordprocessingDrawing" xmlns:wp="http://schemas.openxmlformats.org/drawingml/2006/wordprocessingDrawing" xmlns:w10="urn:schemas-microsoft-com:office:word" xmlns:w="http://schemas.openxmlformats.org/wordprocessingml/2006/main" xmlns:w14="http://schemas.microsoft.com/office/word/2010/wordml" xmlns:w15="http://schemas.microsoft.com/office/word/2012/wordml" xmlns:w16se="http://schemas.microsoft.com/office/word/2015/wordml/symex" xmlns:wpg="http://schemas.microsoft.com/office/word/2010/wordprocessingGroup" xmlns:wpi="http://schemas.microsoft.com/office/word/2010/wordprocessingInk" xmlns:wne="http://schemas.microsoft.com/office/word/2006/wordml" xmlns:wps="http://schemas.microsoft.com/office/word/2010/wordprocessingShape" mc:Ignorable="w14 w15 w16se wp14">
   <w:body>
     <w:p>
       <w:pPr>
-        <w:pStyle w:val="Title"/>
+        <w:pStyle w:val="a4"/>
       </w:pPr>
       <w:r>
         <w:t>Lab 1: Introduction to LabView</w:t>
@@ -12,12 +12,12 @@
     </w:p>
     <w:p>
       <w:pPr>
-        <w:pStyle w:val="Heading1"/>
-      </w:pPr>
-      <w:r>
-        <w:rPr>
-          <w:noProof/>
-          <w:lang w:eastAsia="en-GB"/>
+        <w:pStyle w:val="1"/>
+      </w:pPr>
+      <w:r>
+        <w:rPr>
+          <w:noProof/>
+          <w:lang w:val="en-US" w:eastAsia="zh-CN"/>
         </w:rPr>
         <w:drawing>
           <wp:anchor distT="0" distB="0" distL="114300" distR="114300" simplePos="0" relativeHeight="251658240" behindDoc="0" locked="0" layoutInCell="1" allowOverlap="1">
@@ -94,7 +94,7 @@
     </w:p>
     <w:p>
       <w:pPr>
-        <w:pStyle w:val="ListParagraph"/>
+        <w:pStyle w:val="a6"/>
         <w:numPr>
           <w:ilvl w:val="0"/>
           <w:numId w:val="1"/>
@@ -106,7 +106,7 @@
     </w:p>
     <w:p>
       <w:pPr>
-        <w:pStyle w:val="ListParagraph"/>
+        <w:pStyle w:val="a6"/>
         <w:numPr>
           <w:ilvl w:val="0"/>
           <w:numId w:val="1"/>
@@ -118,7 +118,7 @@
     </w:p>
     <w:p>
       <w:pPr>
-        <w:pStyle w:val="ListParagraph"/>
+        <w:pStyle w:val="a6"/>
         <w:numPr>
           <w:ilvl w:val="0"/>
           <w:numId w:val="1"/>
@@ -127,6 +127,7 @@
       <w:r>
         <w:rPr>
           <w:noProof/>
+          <w:lang w:val="en-US" w:eastAsia="zh-CN"/>
         </w:rPr>
         <mc:AlternateContent>
           <mc:Choice Requires="wps">
@@ -168,7 +169,7 @@
                         <w:txbxContent>
                           <w:p>
                             <w:pPr>
-                              <w:pStyle w:val="Caption"/>
+                              <w:pStyle w:val="a3"/>
                               <w:rPr>
                                 <w:noProof/>
                               </w:rPr>
@@ -229,7 +230,7 @@
                   <w:txbxContent>
                     <w:p>
                       <w:pPr>
-                        <w:pStyle w:val="Caption"/>
+                        <w:pStyle w:val="a3"/>
                         <w:rPr>
                           <w:noProof/>
                         </w:rPr>
@@ -273,7 +274,7 @@
     </w:p>
     <w:p>
       <w:pPr>
-        <w:pStyle w:val="ListParagraph"/>
+        <w:pStyle w:val="a6"/>
       </w:pPr>
     </w:p>
     <w:p>
@@ -283,7 +284,7 @@
       <w:r>
         <w:rPr>
           <w:noProof/>
-          <w:lang w:eastAsia="en-GB"/>
+          <w:lang w:val="en-US" w:eastAsia="zh-CN"/>
         </w:rPr>
         <w:drawing>
           <wp:inline distT="0" distB="0" distL="0" distR="0">
@@ -337,7 +338,7 @@
     </w:p>
     <w:p>
       <w:pPr>
-        <w:pStyle w:val="Caption"/>
+        <w:pStyle w:val="a3"/>
       </w:pPr>
       <w:r>
         <w:t xml:space="preserve">Figure </w:t>
@@ -375,7 +376,7 @@
           <w:color w:val="2E74B5" w:themeColor="accent1" w:themeShade="BF"/>
           <w:sz w:val="32"/>
           <w:szCs w:val="32"/>
-          <w:lang w:eastAsia="en-GB"/>
+          <w:lang w:val="en-US" w:eastAsia="zh-CN"/>
         </w:rPr>
         <w:drawing>
           <wp:inline distT="0" distB="0" distL="0" distR="0" wp14:anchorId="40B4E873" wp14:editId="77466182">
@@ -445,7 +446,7 @@
           <w:color w:val="2E74B5" w:themeColor="accent1" w:themeShade="BF"/>
           <w:sz w:val="32"/>
           <w:szCs w:val="32"/>
-          <w:lang w:eastAsia="en-GB"/>
+          <w:lang w:val="en-US" w:eastAsia="zh-CN"/>
         </w:rPr>
         <w:drawing>
           <wp:inline distT="0" distB="0" distL="0" distR="0" wp14:anchorId="5F95C609" wp14:editId="0FDB3AAA">
@@ -502,7 +503,7 @@
     </w:p>
     <w:p>
       <w:pPr>
-        <w:pStyle w:val="Caption"/>
+        <w:pStyle w:val="a3"/>
       </w:pPr>
       <w:r>
         <w:t xml:space="preserve">Figure </w:t>
@@ -591,7 +592,7 @@
           <w:color w:val="2E74B5" w:themeColor="accent1" w:themeShade="BF"/>
           <w:sz w:val="32"/>
           <w:szCs w:val="32"/>
-          <w:lang w:eastAsia="en-GB"/>
+          <w:lang w:val="en-US" w:eastAsia="zh-CN"/>
         </w:rPr>
         <w:lastRenderedPageBreak/>
         <w:drawing>
@@ -653,7 +654,7 @@
           <w:color w:val="2E74B5" w:themeColor="accent1" w:themeShade="BF"/>
           <w:sz w:val="32"/>
           <w:szCs w:val="32"/>
-          <w:lang w:eastAsia="en-GB"/>
+          <w:lang w:val="en-US" w:eastAsia="zh-CN"/>
         </w:rPr>
         <w:drawing>
           <wp:inline distT="0" distB="0" distL="0" distR="0" wp14:anchorId="31F07E1B" wp14:editId="7222AC2B">
@@ -710,7 +711,7 @@
     </w:p>
     <w:p>
       <w:pPr>
-        <w:pStyle w:val="Caption"/>
+        <w:pStyle w:val="a3"/>
       </w:pPr>
       <w:r>
         <w:t xml:space="preserve">Figure </w:t>
@@ -789,7 +790,7 @@
       <w:r>
         <w:rPr>
           <w:noProof/>
-          <w:lang w:eastAsia="en-GB"/>
+          <w:lang w:val="en-US" w:eastAsia="zh-CN"/>
         </w:rPr>
         <w:drawing>
           <wp:inline distT="0" distB="0" distL="0" distR="0">
@@ -843,7 +844,7 @@
     </w:p>
     <w:p>
       <w:pPr>
-        <w:pStyle w:val="Caption"/>
+        <w:pStyle w:val="a3"/>
         <w:rPr>
           <w:rFonts w:asciiTheme="majorHAnsi" w:eastAsiaTheme="majorEastAsia" w:hAnsiTheme="majorHAnsi" w:cstheme="majorBidi"/>
           <w:color w:val="2E74B5" w:themeColor="accent1" w:themeShade="BF"/>
@@ -891,7 +892,7 @@
     </w:p>
     <w:p>
       <w:pPr>
-        <w:pStyle w:val="Heading1"/>
+        <w:pStyle w:val="1"/>
       </w:pPr>
       <w:r>
         <w:lastRenderedPageBreak/>
@@ -916,7 +917,7 @@
       <w:r>
         <w:rPr>
           <w:noProof/>
-          <w:lang w:eastAsia="en-GB"/>
+          <w:lang w:val="en-US" w:eastAsia="zh-CN"/>
         </w:rPr>
         <w:drawing>
           <wp:inline distT="0" distB="0" distL="0" distR="0">
@@ -970,7 +971,7 @@
     </w:p>
     <w:p>
       <w:pPr>
-        <w:pStyle w:val="Caption"/>
+        <w:pStyle w:val="a3"/>
       </w:pPr>
       <w:r>
         <w:t xml:space="preserve">Figure </w:t>
@@ -999,7 +1000,7 @@
     </w:p>
     <w:p>
       <w:pPr>
-        <w:pStyle w:val="ListParagraph"/>
+        <w:pStyle w:val="a6"/>
         <w:numPr>
           <w:ilvl w:val="0"/>
           <w:numId w:val="2"/>
@@ -1012,11 +1013,14 @@
     <w:p>
       <w:pPr>
         <w:keepNext/>
-      </w:pPr>
-      <w:r>
-        <w:rPr>
-          <w:noProof/>
-          <w:lang w:eastAsia="en-GB"/>
+        <w:rPr>
+          <w:lang w:val="en-US"/>
+        </w:rPr>
+      </w:pPr>
+      <w:r>
+        <w:rPr>
+          <w:noProof/>
+          <w:lang w:val="en-US" w:eastAsia="zh-CN"/>
         </w:rPr>
         <w:drawing>
           <wp:inline distT="0" distB="0" distL="0" distR="0">
@@ -1070,7 +1074,7 @@
     </w:p>
     <w:p>
       <w:pPr>
-        <w:pStyle w:val="Caption"/>
+        <w:pStyle w:val="a3"/>
       </w:pPr>
       <w:r>
         <w:t xml:space="preserve">Figure </w:t>
@@ -1099,7 +1103,7 @@
     </w:p>
     <w:p>
       <w:pPr>
-        <w:pStyle w:val="ListParagraph"/>
+        <w:pStyle w:val="a6"/>
         <w:numPr>
           <w:ilvl w:val="0"/>
           <w:numId w:val="2"/>
@@ -1143,7 +1147,7 @@
       <w:r>
         <w:rPr>
           <w:noProof/>
-          <w:lang w:eastAsia="en-GB"/>
+          <w:lang w:val="en-US" w:eastAsia="zh-CN"/>
         </w:rPr>
         <w:drawing>
           <wp:inline distT="0" distB="0" distL="0" distR="0" wp14:anchorId="0D9E8E76" wp14:editId="01103F9E">
@@ -1184,7 +1188,7 @@
     </w:p>
     <w:p>
       <w:pPr>
-        <w:pStyle w:val="Caption"/>
+        <w:pStyle w:val="a3"/>
         <w:rPr>
           <w:sz w:val="23"/>
           <w:szCs w:val="23"/>
@@ -1238,7 +1242,7 @@
     </w:p>
     <w:p>
       <w:pPr>
-        <w:pStyle w:val="ListParagraph"/>
+        <w:pStyle w:val="a6"/>
       </w:pPr>
     </w:p>
     <w:p>
@@ -1251,7 +1255,7 @@
       <w:r>
         <w:rPr>
           <w:noProof/>
-          <w:lang w:eastAsia="en-GB"/>
+          <w:lang w:val="en-US" w:eastAsia="zh-CN"/>
         </w:rPr>
         <w:drawing>
           <wp:inline distT="0" distB="0" distL="0" distR="0">
@@ -1305,7 +1309,7 @@
     </w:p>
     <w:p>
       <w:pPr>
-        <w:pStyle w:val="Caption"/>
+        <w:pStyle w:val="a3"/>
       </w:pPr>
       <w:r>
         <w:t xml:space="preserve">Figure </w:t>
@@ -1339,7 +1343,7 @@
       <w:r>
         <w:rPr>
           <w:noProof/>
-          <w:lang w:eastAsia="en-GB"/>
+          <w:lang w:val="en-US" w:eastAsia="zh-CN"/>
         </w:rPr>
         <w:drawing>
           <wp:inline distT="0" distB="0" distL="0" distR="0">
@@ -1393,7 +1397,7 @@
     </w:p>
     <w:p>
       <w:pPr>
-        <w:pStyle w:val="Caption"/>
+        <w:pStyle w:val="a3"/>
       </w:pPr>
       <w:r>
         <w:t xml:space="preserve">Figure </w:t>
@@ -1427,7 +1431,7 @@
       <w:r>
         <w:rPr>
           <w:noProof/>
-          <w:lang w:eastAsia="en-GB"/>
+          <w:lang w:val="en-US" w:eastAsia="zh-CN"/>
         </w:rPr>
         <w:drawing>
           <wp:inline distT="0" distB="0" distL="0" distR="0">
@@ -1481,7 +1485,7 @@
     </w:p>
     <w:p>
       <w:pPr>
-        <w:pStyle w:val="Caption"/>
+        <w:pStyle w:val="a3"/>
       </w:pPr>
       <w:r>
         <w:t xml:space="preserve">Figure </w:t>
@@ -1515,7 +1519,7 @@
       <w:r>
         <w:rPr>
           <w:noProof/>
-          <w:lang w:eastAsia="en-GB"/>
+          <w:lang w:val="en-US" w:eastAsia="zh-CN"/>
         </w:rPr>
         <w:lastRenderedPageBreak/>
         <w:drawing>
@@ -1557,7 +1561,7 @@
     </w:p>
     <w:p>
       <w:pPr>
-        <w:pStyle w:val="Caption"/>
+        <w:pStyle w:val="a3"/>
       </w:pPr>
       <w:r>
         <w:t xml:space="preserve">Figure </w:t>
@@ -1591,7 +1595,7 @@
       <w:r>
         <w:rPr>
           <w:noProof/>
-          <w:lang w:eastAsia="en-GB"/>
+          <w:lang w:val="en-US" w:eastAsia="zh-CN"/>
         </w:rPr>
         <w:drawing>
           <wp:inline distT="0" distB="0" distL="0" distR="0" wp14:anchorId="1D56A0A8" wp14:editId="04C93F88">
@@ -1632,7 +1636,7 @@
     </w:p>
     <w:p>
       <w:pPr>
-        <w:pStyle w:val="Caption"/>
+        <w:pStyle w:val="a3"/>
       </w:pPr>
       <w:r>
         <w:t xml:space="preserve">Figure </w:t>
@@ -1680,7 +1684,7 @@
       <w:r>
         <w:rPr>
           <w:noProof/>
-          <w:lang w:eastAsia="en-GB"/>
+          <w:lang w:val="en-US" w:eastAsia="zh-CN"/>
         </w:rPr>
         <w:drawing>
           <wp:anchor distT="0" distB="0" distL="114300" distR="114300" simplePos="0" relativeHeight="251661312" behindDoc="0" locked="0" layoutInCell="1" allowOverlap="1">
@@ -1765,7 +1769,7 @@
       <w:r>
         <w:rPr>
           <w:noProof/>
-          <w:lang w:eastAsia="en-GB"/>
+          <w:lang w:val="en-US" w:eastAsia="zh-CN"/>
         </w:rPr>
         <w:drawing>
           <wp:inline distT="0" distB="0" distL="0" distR="0">
@@ -1822,7 +1826,7 @@
       <w:r>
         <w:rPr>
           <w:noProof/>
-          <w:lang w:eastAsia="en-GB"/>
+          <w:lang w:val="en-US" w:eastAsia="zh-CN"/>
         </w:rPr>
         <w:drawing>
           <wp:inline distT="0" distB="0" distL="0" distR="0">
@@ -1881,7 +1885,7 @@
       <w:r>
         <w:rPr>
           <w:noProof/>
-          <w:lang w:eastAsia="en-GB"/>
+          <w:lang w:val="en-US" w:eastAsia="zh-CN"/>
         </w:rPr>
         <w:drawing>
           <wp:inline distT="0" distB="0" distL="0" distR="0">
@@ -1944,7 +1948,7 @@
       <w:r>
         <w:rPr>
           <w:noProof/>
-          <w:lang w:eastAsia="en-GB"/>
+          <w:lang w:val="en-US" w:eastAsia="zh-CN"/>
         </w:rPr>
         <w:drawing>
           <wp:inline distT="0" distB="0" distL="0" distR="0">
@@ -2001,7 +2005,7 @@
     </w:p>
     <w:p>
       <w:pPr>
-        <w:pStyle w:val="Caption"/>
+        <w:pStyle w:val="a3"/>
       </w:pPr>
       <w:r>
         <w:t xml:space="preserve">Figure </w:t>
@@ -2035,7 +2039,7 @@
       <w:r>
         <w:rPr>
           <w:noProof/>
-          <w:lang w:eastAsia="en-GB"/>
+          <w:lang w:val="en-US" w:eastAsia="zh-CN"/>
         </w:rPr>
         <w:lastRenderedPageBreak/>
         <w:drawing>
@@ -2090,7 +2094,7 @@
     </w:p>
     <w:p>
       <w:pPr>
-        <w:pStyle w:val="Caption"/>
+        <w:pStyle w:val="a3"/>
       </w:pPr>
       <w:r>
         <w:t xml:space="preserve">Figure </w:t>
@@ -2124,7 +2128,7 @@
     </w:p>
     <w:p>
       <w:pPr>
-        <w:pStyle w:val="Heading1"/>
+        <w:pStyle w:val="1"/>
       </w:pPr>
       <w:r>
         <w:lastRenderedPageBreak/>
@@ -2138,7 +2142,7 @@
       <w:r>
         <w:rPr>
           <w:noProof/>
-          <w:lang w:eastAsia="en-GB"/>
+          <w:lang w:val="en-US" w:eastAsia="zh-CN"/>
         </w:rPr>
         <w:drawing>
           <wp:inline distT="0" distB="0" distL="0" distR="0">
@@ -2192,7 +2196,7 @@
     </w:p>
     <w:p>
       <w:pPr>
-        <w:pStyle w:val="Caption"/>
+        <w:pStyle w:val="a3"/>
       </w:pPr>
       <w:r>
         <w:t xml:space="preserve">Figure </w:t>
@@ -2226,7 +2230,7 @@
       <w:r>
         <w:rPr>
           <w:noProof/>
-          <w:lang w:eastAsia="en-GB"/>
+          <w:lang w:val="en-US" w:eastAsia="zh-CN"/>
         </w:rPr>
         <w:drawing>
           <wp:inline distT="0" distB="0" distL="0" distR="0">
@@ -2280,7 +2284,7 @@
     </w:p>
     <w:p>
       <w:pPr>
-        <w:pStyle w:val="Caption"/>
+        <w:pStyle w:val="a3"/>
       </w:pPr>
       <w:r>
         <w:t xml:space="preserve">Figure </w:t>
@@ -2349,7 +2353,7 @@
       <w:r>
         <w:rPr>
           <w:noProof/>
-          <w:lang w:eastAsia="en-GB"/>
+          <w:lang w:val="en-US" w:eastAsia="zh-CN"/>
         </w:rPr>
         <w:drawing>
           <wp:inline distT="0" distB="0" distL="0" distR="0" wp14:anchorId="6D09CA27" wp14:editId="2B9D3786">
@@ -2406,7 +2410,7 @@
     </w:p>
     <w:p>
       <w:pPr>
-        <w:pStyle w:val="Caption"/>
+        <w:pStyle w:val="a3"/>
       </w:pPr>
       <w:r>
         <w:t xml:space="preserve">Figure </w:t>
@@ -2440,7 +2444,7 @@
       <w:r>
         <w:rPr>
           <w:noProof/>
-          <w:lang w:eastAsia="en-GB"/>
+          <w:lang w:val="en-US" w:eastAsia="zh-CN"/>
         </w:rPr>
         <w:drawing>
           <wp:inline distT="0" distB="0" distL="0" distR="0">
@@ -2494,7 +2498,7 @@
     </w:p>
     <w:p>
       <w:pPr>
-        <w:pStyle w:val="Caption"/>
+        <w:pStyle w:val="a3"/>
       </w:pPr>
       <w:r>
         <w:t xml:space="preserve">Figure </w:t>
@@ -2523,7 +2527,7 @@
     </w:p>
     <w:p>
       <w:pPr>
-        <w:pStyle w:val="Title"/>
+        <w:pStyle w:val="a4"/>
       </w:pPr>
       <w:r>
         <w:br w:type="page"/>
@@ -2535,7 +2539,7 @@
     </w:p>
     <w:p>
       <w:pPr>
-        <w:pStyle w:val="Heading2"/>
+        <w:pStyle w:val="2"/>
       </w:pPr>
       <w:r>
         <w:t>Ex1-</w:t>
@@ -2546,11 +2550,175 @@
     </w:p>
     <w:p>
       <w:pPr>
-        <w:pStyle w:val="ListParagraph"/>
+        <w:pStyle w:val="a6"/>
+        <w:keepNext/>
         <w:numPr>
           <w:ilvl w:val="0"/>
           <w:numId w:val="3"/>
         </w:numPr>
+      </w:pPr>
+      <w:r>
+        <w:rPr>
+          <w:rFonts w:ascii="Cambria Math" w:hAnsi="Cambria Math" w:cs="Cambria Math"/>
+          <w:sz w:val="23"/>
+          <w:szCs w:val="23"/>
+        </w:rPr>
+        <w:t>𝒔</w:t>
+      </w:r>
+      <w:r>
+        <w:rPr>
+          <w:sz w:val="23"/>
+          <w:szCs w:val="23"/>
+        </w:rPr>
+        <w:t>(</w:t>
+      </w:r>
+      <w:r>
+        <w:rPr>
+          <w:rFonts w:ascii="Cambria Math" w:hAnsi="Cambria Math" w:cs="Cambria Math"/>
+          <w:sz w:val="23"/>
+          <w:szCs w:val="23"/>
+        </w:rPr>
+        <w:t>𝒕</w:t>
+      </w:r>
+      <w:r>
+        <w:rPr>
+          <w:sz w:val="23"/>
+          <w:szCs w:val="23"/>
+        </w:rPr>
+        <w:t>)=[</w:t>
+      </w:r>
+      <w:r>
+        <w:rPr>
+          <w:rFonts w:ascii="Cambria Math" w:hAnsi="Cambria Math" w:cs="Cambria Math"/>
+          <w:sz w:val="23"/>
+          <w:szCs w:val="23"/>
+        </w:rPr>
+        <w:t>𝑨</w:t>
+      </w:r>
+      <w:r>
+        <w:rPr>
+          <w:rFonts w:ascii="Cambria Math" w:hAnsi="Cambria Math" w:cs="Cambria Math"/>
+          <w:sz w:val="17"/>
+          <w:szCs w:val="17"/>
+        </w:rPr>
+        <w:t>𝒄</w:t>
+      </w:r>
+      <w:r>
+        <w:rPr>
+          <w:sz w:val="23"/>
+          <w:szCs w:val="23"/>
+        </w:rPr>
+        <w:t>+</w:t>
+      </w:r>
+      <w:r>
+        <w:rPr>
+          <w:rFonts w:ascii="Cambria Math" w:hAnsi="Cambria Math" w:cs="Cambria Math"/>
+          <w:sz w:val="23"/>
+          <w:szCs w:val="23"/>
+        </w:rPr>
+        <w:t>𝑨</w:t>
+      </w:r>
+      <w:r>
+        <w:rPr>
+          <w:rFonts w:ascii="Cambria Math" w:hAnsi="Cambria Math" w:cs="Cambria Math"/>
+          <w:sz w:val="17"/>
+          <w:szCs w:val="17"/>
+        </w:rPr>
+        <w:t>𝒎</w:t>
+      </w:r>
+      <w:r>
+        <w:rPr>
+          <w:rFonts w:ascii="Cambria Math" w:hAnsi="Cambria Math" w:cs="Cambria Math"/>
+          <w:sz w:val="23"/>
+          <w:szCs w:val="23"/>
+        </w:rPr>
+        <w:t>𝐜𝐨𝐬</w:t>
+      </w:r>
+      <w:r>
+        <w:rPr>
+          <w:sz w:val="23"/>
+          <w:szCs w:val="23"/>
+        </w:rPr>
+        <w:t>(</w:t>
+      </w:r>
+      <w:r>
+        <w:rPr>
+          <w:rFonts w:ascii="Cambria Math" w:hAnsi="Cambria Math" w:cs="Cambria Math"/>
+          <w:sz w:val="23"/>
+          <w:szCs w:val="23"/>
+        </w:rPr>
+        <w:t>𝟐𝝅𝒇</w:t>
+      </w:r>
+      <w:r>
+        <w:rPr>
+          <w:rFonts w:ascii="Cambria Math" w:hAnsi="Cambria Math" w:cs="Cambria Math"/>
+          <w:sz w:val="17"/>
+          <w:szCs w:val="17"/>
+        </w:rPr>
+        <w:t>𝒎</w:t>
+      </w:r>
+      <w:r>
+        <w:rPr>
+          <w:rFonts w:ascii="Cambria Math" w:hAnsi="Cambria Math" w:cs="Cambria Math"/>
+          <w:sz w:val="23"/>
+          <w:szCs w:val="23"/>
+        </w:rPr>
+        <w:t>𝒕</w:t>
+      </w:r>
+      <w:r>
+        <w:rPr>
+          <w:sz w:val="23"/>
+          <w:szCs w:val="23"/>
+        </w:rPr>
+        <w:t>)]</w:t>
+      </w:r>
+      <w:r>
+        <w:rPr>
+          <w:rFonts w:ascii="Cambria Math" w:hAnsi="Cambria Math" w:cs="Cambria Math"/>
+          <w:sz w:val="23"/>
+          <w:szCs w:val="23"/>
+        </w:rPr>
+        <w:t>𝐜𝐨𝐬</w:t>
+      </w:r>
+      <w:r>
+        <w:rPr>
+          <w:sz w:val="23"/>
+          <w:szCs w:val="23"/>
+        </w:rPr>
+        <w:t>(</w:t>
+      </w:r>
+      <w:r>
+        <w:rPr>
+          <w:rFonts w:ascii="Cambria Math" w:hAnsi="Cambria Math" w:cs="Cambria Math"/>
+          <w:sz w:val="23"/>
+          <w:szCs w:val="23"/>
+        </w:rPr>
+        <w:t>𝟐𝝅𝒇</w:t>
+      </w:r>
+      <w:r>
+        <w:rPr>
+          <w:rFonts w:ascii="Cambria Math" w:hAnsi="Cambria Math" w:cs="Cambria Math"/>
+          <w:sz w:val="17"/>
+          <w:szCs w:val="17"/>
+        </w:rPr>
+        <w:t>𝒄</w:t>
+      </w:r>
+      <w:r>
+        <w:rPr>
+          <w:rFonts w:ascii="Cambria Math" w:hAnsi="Cambria Math" w:cs="Cambria Math"/>
+          <w:sz w:val="23"/>
+          <w:szCs w:val="23"/>
+        </w:rPr>
+        <w:t>𝒕</w:t>
+      </w:r>
+      <w:r>
+        <w:rPr>
+          <w:sz w:val="23"/>
+          <w:szCs w:val="23"/>
+        </w:rPr>
+        <w:t>)</w:t>
+      </w:r>
+      <w:r>
         <w:rPr>
           <w:rFonts w:ascii="Cambria Math" w:hAnsi="Cambria Math" w:cs="Cambria Math"/>
           <w:noProof/>
@@ -2558,185 +2726,15 @@
           <w:szCs w:val="23"/>
           <w:lang w:eastAsia="en-GB"/>
         </w:rPr>
-      </w:pPr>
-      <w:r>
-        <w:rPr>
-          <w:rFonts w:ascii="Cambria Math" w:hAnsi="Cambria Math" w:cs="Cambria Math"/>
-          <w:sz w:val="23"/>
-          <w:szCs w:val="23"/>
-        </w:rPr>
-        <w:t>𝒔</w:t>
-      </w:r>
-      <w:r>
-        <w:rPr>
-          <w:sz w:val="23"/>
-          <w:szCs w:val="23"/>
-        </w:rPr>
-        <w:t>(</w:t>
-      </w:r>
-      <w:r>
-        <w:rPr>
-          <w:rFonts w:ascii="Cambria Math" w:hAnsi="Cambria Math" w:cs="Cambria Math"/>
-          <w:sz w:val="23"/>
-          <w:szCs w:val="23"/>
-        </w:rPr>
-        <w:t>𝒕</w:t>
-      </w:r>
-      <w:r>
-        <w:rPr>
-          <w:sz w:val="23"/>
-          <w:szCs w:val="23"/>
-        </w:rPr>
-        <w:t>)=[</w:t>
-      </w:r>
-      <w:r>
-        <w:rPr>
-          <w:rFonts w:ascii="Cambria Math" w:hAnsi="Cambria Math" w:cs="Cambria Math"/>
-          <w:sz w:val="23"/>
-          <w:szCs w:val="23"/>
-        </w:rPr>
-        <w:t>𝑨</w:t>
-      </w:r>
-      <w:r>
-        <w:rPr>
-          <w:rFonts w:ascii="Cambria Math" w:hAnsi="Cambria Math" w:cs="Cambria Math"/>
-          <w:sz w:val="17"/>
-          <w:szCs w:val="17"/>
-        </w:rPr>
-        <w:t>𝒄</w:t>
-      </w:r>
-      <w:r>
-        <w:rPr>
-          <w:sz w:val="23"/>
-          <w:szCs w:val="23"/>
-        </w:rPr>
-        <w:t>+</w:t>
-      </w:r>
-      <w:r>
-        <w:rPr>
-          <w:rFonts w:ascii="Cambria Math" w:hAnsi="Cambria Math" w:cs="Cambria Math"/>
-          <w:sz w:val="23"/>
-          <w:szCs w:val="23"/>
-        </w:rPr>
-        <w:t>𝑨</w:t>
-      </w:r>
-      <w:r>
-        <w:rPr>
-          <w:rFonts w:ascii="Cambria Math" w:hAnsi="Cambria Math" w:cs="Cambria Math"/>
-          <w:sz w:val="17"/>
-          <w:szCs w:val="17"/>
-        </w:rPr>
-        <w:t>𝒎</w:t>
-      </w:r>
-      <w:r>
-        <w:rPr>
-          <w:rFonts w:ascii="Cambria Math" w:hAnsi="Cambria Math" w:cs="Cambria Math"/>
-          <w:sz w:val="23"/>
-          <w:szCs w:val="23"/>
-        </w:rPr>
-        <w:t>𝐜𝐨𝐬</w:t>
-      </w:r>
-      <w:r>
-        <w:rPr>
-          <w:sz w:val="23"/>
-          <w:szCs w:val="23"/>
-        </w:rPr>
-        <w:t>(</w:t>
-      </w:r>
-      <w:r>
-        <w:rPr>
-          <w:rFonts w:ascii="Cambria Math" w:hAnsi="Cambria Math" w:cs="Cambria Math"/>
-          <w:sz w:val="23"/>
-          <w:szCs w:val="23"/>
-        </w:rPr>
-        <w:t>𝟐𝝅𝒇</w:t>
-      </w:r>
-      <w:r>
-        <w:rPr>
-          <w:rFonts w:ascii="Cambria Math" w:hAnsi="Cambria Math" w:cs="Cambria Math"/>
-          <w:sz w:val="17"/>
-          <w:szCs w:val="17"/>
-        </w:rPr>
-        <w:t>𝒎</w:t>
-      </w:r>
-      <w:r>
-        <w:rPr>
-          <w:rFonts w:ascii="Cambria Math" w:hAnsi="Cambria Math" w:cs="Cambria Math"/>
-          <w:sz w:val="23"/>
-          <w:szCs w:val="23"/>
-        </w:rPr>
-        <w:t>𝒕</w:t>
-      </w:r>
-      <w:r>
-        <w:rPr>
-          <w:sz w:val="23"/>
-          <w:szCs w:val="23"/>
-        </w:rPr>
-        <w:t>)]</w:t>
-      </w:r>
-      <w:r>
-        <w:rPr>
-          <w:rFonts w:ascii="Cambria Math" w:hAnsi="Cambria Math" w:cs="Cambria Math"/>
-          <w:sz w:val="23"/>
-          <w:szCs w:val="23"/>
-        </w:rPr>
-        <w:t>𝐜𝐨𝐬</w:t>
-      </w:r>
-      <w:r>
-        <w:rPr>
-          <w:sz w:val="23"/>
-          <w:szCs w:val="23"/>
-        </w:rPr>
-        <w:t>(</w:t>
-      </w:r>
-      <w:r>
-        <w:rPr>
-          <w:rFonts w:ascii="Cambria Math" w:hAnsi="Cambria Math" w:cs="Cambria Math"/>
-          <w:sz w:val="23"/>
-          <w:szCs w:val="23"/>
-        </w:rPr>
-        <w:t>𝟐𝝅𝒇</w:t>
-      </w:r>
-      <w:r>
-        <w:rPr>
-          <w:rFonts w:ascii="Cambria Math" w:hAnsi="Cambria Math" w:cs="Cambria Math"/>
-          <w:sz w:val="17"/>
-          <w:szCs w:val="17"/>
-        </w:rPr>
-        <w:t>𝒄</w:t>
-      </w:r>
-      <w:r>
-        <w:rPr>
-          <w:rFonts w:ascii="Cambria Math" w:hAnsi="Cambria Math" w:cs="Cambria Math"/>
-          <w:sz w:val="23"/>
-          <w:szCs w:val="23"/>
-        </w:rPr>
-        <w:t>𝒕</w:t>
-      </w:r>
-      <w:r>
-        <w:rPr>
-          <w:sz w:val="23"/>
-          <w:szCs w:val="23"/>
-        </w:rPr>
-        <w:t>)</w:t>
-      </w:r>
-      <w:r>
-        <w:rPr>
-          <w:rFonts w:ascii="Cambria Math" w:hAnsi="Cambria Math" w:cs="Cambria Math"/>
-          <w:noProof/>
-          <w:sz w:val="23"/>
-          <w:szCs w:val="23"/>
-          <w:lang w:eastAsia="en-GB"/>
-        </w:rPr>
         <w:t xml:space="preserve"> </w:t>
       </w:r>
       <w:r>
         <w:rPr>
           <w:noProof/>
-          <w:lang w:eastAsia="en-GB"/>
+          <w:lang w:val="en-US" w:eastAsia="zh-CN"/>
         </w:rPr>
         <w:drawing>
-          <wp:inline distT="0" distB="0" distL="0" distR="0" wp14:anchorId="30405F26" wp14:editId="308F0B6C">
+          <wp:inline distT="0" distB="0" distL="0" distR="0" wp14:anchorId="73071A9B" wp14:editId="7294B31A">
             <wp:extent cx="1123950" cy="3542074"/>
             <wp:effectExtent l="0" t="8890" r="0" b="0"/>
             <wp:docPr id="51" name="Picture 51" descr="\\icnas3.cc.ic.ac.uk\py715\Desktop\Comms\lab2\am.jpg"/>
@@ -2790,7 +2788,43 @@
     </w:p>
     <w:p>
       <w:pPr>
-        <w:pStyle w:val="ListParagraph"/>
+        <w:pStyle w:val="a3"/>
+        <w:rPr>
+          <w:rFonts w:ascii="Cambria Math" w:hAnsi="Cambria Math" w:cs="Cambria Math"/>
+          <w:noProof/>
+          <w:sz w:val="23"/>
+          <w:szCs w:val="23"/>
+          <w:lang w:eastAsia="en-GB"/>
+        </w:rPr>
+      </w:pPr>
+      <w:r>
+        <w:t xml:space="preserve">Figure </w:t>
+      </w:r>
+      <w:r>
+        <w:fldChar w:fldCharType="begin"/>
+      </w:r>
+      <w:r>
+        <w:instrText xml:space="preserve"> SEQ Figure \* ARABIC </w:instrText>
+      </w:r>
+      <w:r>
+        <w:fldChar w:fldCharType="separate"/>
+      </w:r>
+      <w:r>
+        <w:rPr>
+          <w:noProof/>
+        </w:rPr>
+        <w:t>22</w:t>
+      </w:r>
+      <w:r>
+        <w:fldChar w:fldCharType="end"/>
+      </w:r>
+      <w:r>
+        <w:t xml:space="preserve"> AM signal</w:t>
+      </w:r>
+    </w:p>
+    <w:p>
+      <w:pPr>
+        <w:pStyle w:val="a6"/>
         <w:numPr>
           <w:ilvl w:val="0"/>
           <w:numId w:val="3"/>
@@ -2919,24 +2953,18 @@
     </w:p>
     <w:p>
       <w:pPr>
+        <w:keepNext/>
+      </w:pPr>
+      <w:r>
         <w:rPr>
           <w:rFonts w:ascii="Cambria Math" w:hAnsi="Cambria Math" w:cs="Cambria Math"/>
           <w:noProof/>
           <w:sz w:val="23"/>
           <w:szCs w:val="23"/>
-          <w:lang w:eastAsia="en-GB"/>
-        </w:rPr>
-      </w:pPr>
-      <w:r>
-        <w:rPr>
-          <w:rFonts w:ascii="Cambria Math" w:hAnsi="Cambria Math" w:cs="Cambria Math"/>
-          <w:noProof/>
-          <w:sz w:val="23"/>
-          <w:szCs w:val="23"/>
-          <w:lang w:eastAsia="en-GB"/>
+          <w:lang w:val="en-US" w:eastAsia="zh-CN"/>
         </w:rPr>
         <w:drawing>
-          <wp:inline distT="0" distB="0" distL="0" distR="0">
+          <wp:inline distT="0" distB="0" distL="0" distR="0" wp14:anchorId="645233A3" wp14:editId="4093E774">
             <wp:extent cx="5724525" cy="2266950"/>
             <wp:effectExtent l="0" t="0" r="9525" b="0"/>
             <wp:docPr id="52" name="Picture 52" descr="H:\Comms_Lab\Lab2\screenshot\ex1_diagram.png"/>
@@ -2987,6 +3015,7 @@
     </w:p>
     <w:p>
       <w:pPr>
+        <w:pStyle w:val="a3"/>
         <w:rPr>
           <w:rFonts w:ascii="Cambria Math" w:hAnsi="Cambria Math" w:cs="Cambria Math"/>
           <w:noProof/>
@@ -2996,16 +3025,45 @@
         </w:rPr>
       </w:pPr>
       <w:r>
+        <w:t xml:space="preserve">Figure </w:t>
+      </w:r>
+      <w:r>
+        <w:fldChar w:fldCharType="begin"/>
+      </w:r>
+      <w:r>
+        <w:instrText xml:space="preserve"> SEQ Figure \* ARABIC </w:instrText>
+      </w:r>
+      <w:r>
+        <w:fldChar w:fldCharType="separate"/>
+      </w:r>
+      <w:r>
+        <w:rPr>
+          <w:noProof/>
+        </w:rPr>
+        <w:t>23</w:t>
+      </w:r>
+      <w:r>
+        <w:fldChar w:fldCharType="end"/>
+      </w:r>
+      <w:r>
+        <w:t xml:space="preserve"> Diagram</w:t>
+      </w:r>
+    </w:p>
+    <w:p>
+      <w:pPr>
+        <w:keepNext/>
+      </w:pPr>
+      <w:r>
         <w:rPr>
           <w:rFonts w:ascii="Cambria Math" w:hAnsi="Cambria Math" w:cs="Cambria Math"/>
           <w:noProof/>
           <w:sz w:val="23"/>
           <w:szCs w:val="23"/>
-          <w:lang w:eastAsia="en-GB"/>
+          <w:lang w:val="en-US" w:eastAsia="zh-CN"/>
         </w:rPr>
         <w:lastRenderedPageBreak/>
         <w:drawing>
-          <wp:inline distT="0" distB="0" distL="0" distR="0" wp14:anchorId="4C435558" wp14:editId="4E2DF85F">
+          <wp:inline distT="0" distB="0" distL="0" distR="0" wp14:anchorId="52A5558F" wp14:editId="2BD04124">
             <wp:extent cx="5191125" cy="3610466"/>
             <wp:effectExtent l="0" t="0" r="0" b="9525"/>
             <wp:docPr id="54" name="Picture 54" descr="H:\Comms_Lab\Lab2\screenshot\ex1_panel_0.5.png"/>
@@ -3056,6 +3114,7 @@
     </w:p>
     <w:p>
       <w:pPr>
+        <w:pStyle w:val="a3"/>
         <w:rPr>
           <w:rFonts w:ascii="Cambria Math" w:hAnsi="Cambria Math" w:cs="Cambria Math"/>
           <w:noProof/>
@@ -3064,6 +3123,30 @@
           <w:lang w:eastAsia="en-GB"/>
         </w:rPr>
       </w:pPr>
+      <w:r>
+        <w:t xml:space="preserve">Figure </w:t>
+      </w:r>
+      <w:r>
+        <w:fldChar w:fldCharType="begin"/>
+      </w:r>
+      <w:r>
+        <w:instrText xml:space="preserve"> SEQ Figure \* ARABIC </w:instrText>
+      </w:r>
+      <w:r>
+        <w:fldChar w:fldCharType="separate"/>
+      </w:r>
+      <w:r>
+        <w:rPr>
+          <w:noProof/>
+        </w:rPr>
+        <w:t>24</w:t>
+      </w:r>
+      <w:r>
+        <w:fldChar w:fldCharType="end"/>
+      </w:r>
+      <w:r>
+        <w:t xml:space="preserve"> Modulation Index = 0.5</w:t>
+      </w:r>
     </w:p>
     <w:p>
       <w:pPr>
@@ -3078,126 +3161,18 @@
     </w:p>
     <w:p>
       <w:pPr>
+        <w:keepNext/>
+      </w:pPr>
+      <w:r>
         <w:rPr>
           <w:rFonts w:ascii="Cambria Math" w:hAnsi="Cambria Math" w:cs="Cambria Math"/>
           <w:noProof/>
           <w:sz w:val="23"/>
           <w:szCs w:val="23"/>
-          <w:lang w:eastAsia="en-GB"/>
-        </w:rPr>
-      </w:pPr>
-      <w:r>
-        <w:rPr>
-          <w:rFonts w:ascii="Cambria Math" w:hAnsi="Cambria Math" w:cs="Cambria Math"/>
-          <w:noProof/>
-          <w:sz w:val="23"/>
-          <w:szCs w:val="23"/>
-          <w:lang w:eastAsia="en-GB"/>
+          <w:lang w:val="en-US" w:eastAsia="zh-CN"/>
         </w:rPr>
         <w:drawing>
-          <wp:inline distT="0" distB="0" distL="0" distR="0">
-            <wp:extent cx="5143500" cy="3628692"/>
-            <wp:effectExtent l="0" t="0" r="0" b="0"/>
-            <wp:docPr id="53" name="Picture 53" descr="H:\Comms_Lab\Lab2\screenshot\ex1_panel.png"/>
-            <wp:cNvGraphicFramePr>
-              <a:graphicFrameLocks xmlns:a="http://schemas.openxmlformats.org/drawingml/2006/main" noChangeAspect="1"/>
-            </wp:cNvGraphicFramePr>
-            <a:graphic xmlns:a="http://schemas.openxmlformats.org/drawingml/2006/main">
-              <a:graphicData uri="http://schemas.openxmlformats.org/drawingml/2006/picture">
-                <pic:pic xmlns:pic="http://schemas.openxmlformats.org/drawingml/2006/picture">
-                  <pic:nvPicPr>
-                    <pic:cNvPr id="0" name="Picture 44" descr="H:\Comms_Lab\Lab2\screenshot\ex1_panel.png"/>
-                    <pic:cNvPicPr>
-                      <a:picLocks noChangeAspect="1" noChangeArrowheads="1"/>
-                    </pic:cNvPicPr>
-                  </pic:nvPicPr>
-                  <pic:blipFill>
-                    <a:blip r:embed="rId33" cstate="print">
-                      <a:extLst>
-                        <a:ext uri="{28A0092B-C50C-407E-A947-70E740481C1C}">
-                          <a14:useLocalDpi xmlns:a14="http://schemas.microsoft.com/office/drawing/2010/main" val="0"/>
-                        </a:ext>
-                      </a:extLst>
-                    </a:blip>
-                    <a:srcRect/>
-                    <a:stretch>
-                      <a:fillRect/>
-                    </a:stretch>
-                  </pic:blipFill>
-                  <pic:spPr bwMode="auto">
-                    <a:xfrm>
-                      <a:off x="0" y="0"/>
-                      <a:ext cx="5150333" cy="3633512"/>
-                    </a:xfrm>
-                    <a:prstGeom prst="rect">
-                      <a:avLst/>
-                    </a:prstGeom>
-                    <a:noFill/>
-                    <a:ln>
-                      <a:noFill/>
-                    </a:ln>
-                  </pic:spPr>
-                </pic:pic>
-              </a:graphicData>
-            </a:graphic>
-          </wp:inline>
-        </w:drawing>
-      </w:r>
-    </w:p>
-    <w:p>
-      <w:pPr>
-        <w:rPr>
-          <w:rFonts w:ascii="Cambria Math" w:hAnsi="Cambria Math" w:cs="Cambria Math"/>
-          <w:noProof/>
-          <w:sz w:val="23"/>
-          <w:szCs w:val="23"/>
-          <w:lang w:eastAsia="en-GB"/>
-        </w:rPr>
-      </w:pPr>
-    </w:p>
-    <w:p>
-      <w:pPr>
-        <w:rPr>
-          <w:rFonts w:ascii="Cambria Math" w:hAnsi="Cambria Math" w:cs="Cambria Math"/>
-          <w:noProof/>
-          <w:sz w:val="23"/>
-          <w:szCs w:val="23"/>
-          <w:lang w:eastAsia="en-GB"/>
-        </w:rPr>
-      </w:pPr>
-    </w:p>
-    <w:p>
-      <w:pPr>
-        <w:rPr>
-          <w:rFonts w:ascii="Cambria Math" w:hAnsi="Cambria Math" w:cs="Cambria Math"/>
-          <w:noProof/>
-          <w:sz w:val="23"/>
-          <w:szCs w:val="23"/>
-          <w:lang w:eastAsia="en-GB"/>
-        </w:rPr>
-      </w:pPr>
-    </w:p>
-    <w:p>
-      <w:pPr>
-        <w:rPr>
-          <w:rFonts w:ascii="Cambria Math" w:hAnsi="Cambria Math" w:cs="Cambria Math"/>
-          <w:noProof/>
-          <w:sz w:val="23"/>
-          <w:szCs w:val="23"/>
-          <w:lang w:eastAsia="en-GB"/>
-        </w:rPr>
-      </w:pPr>
-      <w:r>
-        <w:rPr>
-          <w:rFonts w:ascii="Cambria Math" w:hAnsi="Cambria Math" w:cs="Cambria Math"/>
-          <w:noProof/>
-          <w:sz w:val="23"/>
-          <w:szCs w:val="23"/>
-          <w:lang w:eastAsia="en-GB"/>
-        </w:rPr>
-        <w:lastRenderedPageBreak/>
-        <w:drawing>
-          <wp:inline distT="0" distB="0" distL="0" distR="0">
+          <wp:inline distT="0" distB="0" distL="0" distR="0" wp14:anchorId="087BEF8D" wp14:editId="15A1A2FB">
             <wp:extent cx="5724525" cy="3971925"/>
             <wp:effectExtent l="0" t="0" r="9525" b="9525"/>
             <wp:docPr id="55" name="Picture 55" descr="H:\Comms_Lab\Lab2\screenshot\ex1_panel_1.png"/>
@@ -3214,7 +3189,7 @@
                     </pic:cNvPicPr>
                   </pic:nvPicPr>
                   <pic:blipFill>
-                    <a:blip r:embed="rId34">
+                    <a:blip r:embed="rId33">
                       <a:extLst>
                         <a:ext uri="{28A0092B-C50C-407E-A947-70E740481C1C}">
                           <a14:useLocalDpi xmlns:a14="http://schemas.microsoft.com/office/drawing/2010/main" val="0"/>
@@ -3248,6 +3223,7 @@
     </w:p>
     <w:p>
       <w:pPr>
+        <w:pStyle w:val="a3"/>
         <w:rPr>
           <w:rFonts w:ascii="Cambria Math" w:hAnsi="Cambria Math" w:cs="Cambria Math"/>
           <w:noProof/>
@@ -3256,6 +3232,36 @@
           <w:lang w:eastAsia="en-GB"/>
         </w:rPr>
       </w:pPr>
+      <w:r>
+        <w:t xml:space="preserve">Figure </w:t>
+      </w:r>
+      <w:r>
+        <w:fldChar w:fldCharType="begin"/>
+      </w:r>
+      <w:r>
+        <w:instrText xml:space="preserve"> SEQ Figure \* ARABIC </w:instrText>
+      </w:r>
+      <w:r>
+        <w:fldChar w:fldCharType="separate"/>
+      </w:r>
+      <w:r>
+        <w:rPr>
+          <w:noProof/>
+        </w:rPr>
+        <w:t>25</w:t>
+      </w:r>
+      <w:r>
+        <w:fldChar w:fldCharType="end"/>
+      </w:r>
+      <w:r>
+        <w:t xml:space="preserve"> </w:t>
+      </w:r>
+      <w:r>
+        <w:t xml:space="preserve"> Modulation Index</w:t>
+      </w:r>
+      <w:r>
+        <w:t xml:space="preserve"> = 1</w:t>
+      </w:r>
     </w:p>
     <w:p>
       <w:pPr>
@@ -3267,18 +3273,24 @@
           <w:lang w:eastAsia="en-GB"/>
         </w:rPr>
       </w:pPr>
+    </w:p>
+    <w:p>
+      <w:pPr>
+        <w:keepNext/>
+      </w:pPr>
       <w:r>
         <w:rPr>
           <w:rFonts w:ascii="Cambria Math" w:hAnsi="Cambria Math" w:cs="Cambria Math"/>
           <w:noProof/>
           <w:sz w:val="23"/>
           <w:szCs w:val="23"/>
-          <w:lang w:eastAsia="en-GB"/>
-        </w:rPr>
+          <w:lang w:val="en-US" w:eastAsia="zh-CN"/>
+        </w:rPr>
+        <w:lastRenderedPageBreak/>
         <w:drawing>
-          <wp:inline distT="0" distB="0" distL="0" distR="0">
-            <wp:extent cx="5724525" cy="4057650"/>
-            <wp:effectExtent l="0" t="0" r="9525" b="0"/>
+          <wp:inline distT="0" distB="0" distL="0" distR="0" wp14:anchorId="2D213B3A" wp14:editId="6EE9DE1C">
+            <wp:extent cx="5410200" cy="3834851"/>
+            <wp:effectExtent l="0" t="0" r="0" b="0"/>
             <wp:docPr id="56" name="Picture 56" descr="H:\Comms_Lab\Lab2\screenshot\ex1_panel_2.png"/>
             <wp:cNvGraphicFramePr>
               <a:graphicFrameLocks xmlns:a="http://schemas.openxmlformats.org/drawingml/2006/main" noChangeAspect="1"/>
@@ -3288,6 +3300,125 @@
                 <pic:pic xmlns:pic="http://schemas.openxmlformats.org/drawingml/2006/picture">
                   <pic:nvPicPr>
                     <pic:cNvPr id="0" name="Picture 47" descr="H:\Comms_Lab\Lab2\screenshot\ex1_panel_2.png"/>
+                    <pic:cNvPicPr>
+                      <a:picLocks noChangeAspect="1" noChangeArrowheads="1"/>
+                    </pic:cNvPicPr>
+                  </pic:nvPicPr>
+                  <pic:blipFill>
+                    <a:blip r:embed="rId34">
+                      <a:extLst>
+                        <a:ext uri="{28A0092B-C50C-407E-A947-70E740481C1C}">
+                          <a14:useLocalDpi xmlns:a14="http://schemas.microsoft.com/office/drawing/2010/main" val="0"/>
+                        </a:ext>
+                      </a:extLst>
+                    </a:blip>
+                    <a:srcRect/>
+                    <a:stretch>
+                      <a:fillRect/>
+                    </a:stretch>
+                  </pic:blipFill>
+                  <pic:spPr bwMode="auto">
+                    <a:xfrm>
+                      <a:off x="0" y="0"/>
+                      <a:ext cx="5412629" cy="3836573"/>
+                    </a:xfrm>
+                    <a:prstGeom prst="rect">
+                      <a:avLst/>
+                    </a:prstGeom>
+                    <a:noFill/>
+                    <a:ln>
+                      <a:noFill/>
+                    </a:ln>
+                  </pic:spPr>
+                </pic:pic>
+              </a:graphicData>
+            </a:graphic>
+          </wp:inline>
+        </w:drawing>
+      </w:r>
+    </w:p>
+    <w:p>
+      <w:pPr>
+        <w:pStyle w:val="a3"/>
+        <w:rPr>
+          <w:rFonts w:ascii="Cambria Math" w:hAnsi="Cambria Math" w:cs="Cambria Math"/>
+          <w:noProof/>
+          <w:sz w:val="23"/>
+          <w:szCs w:val="23"/>
+          <w:lang w:eastAsia="en-GB"/>
+        </w:rPr>
+      </w:pPr>
+      <w:r>
+        <w:t xml:space="preserve">Figure </w:t>
+      </w:r>
+      <w:r>
+        <w:fldChar w:fldCharType="begin"/>
+      </w:r>
+      <w:r>
+        <w:instrText xml:space="preserve"> SEQ Figure \* ARABIC </w:instrText>
+      </w:r>
+      <w:r>
+        <w:fldChar w:fldCharType="separate"/>
+      </w:r>
+      <w:r>
+        <w:rPr>
+          <w:noProof/>
+        </w:rPr>
+        <w:t>26</w:t>
+      </w:r>
+      <w:r>
+        <w:fldChar w:fldCharType="end"/>
+      </w:r>
+      <w:r>
+        <w:t xml:space="preserve"> </w:t>
+      </w:r>
+      <w:r>
+        <w:t xml:space="preserve"> Modulation Index</w:t>
+      </w:r>
+      <w:r>
+        <w:t xml:space="preserve"> = 1.5</w:t>
+      </w:r>
+    </w:p>
+    <w:p>
+      <w:r>
+        <w:rPr>
+          <w:rFonts w:ascii="Cambria Math" w:hAnsi="Cambria Math" w:cs="Cambria Math"/>
+          <w:noProof/>
+          <w:sz w:val="23"/>
+          <w:szCs w:val="23"/>
+          <w:lang w:eastAsia="en-GB"/>
+        </w:rPr>
+        <w:t xml:space="preserve">Above, we change the modulation index from 0.5 to 1.5, we get the conclusion that </w:t>
+      </w:r>
+      <w:r>
+        <w:t xml:space="preserve">the smaller the modulation index, </w:t>
+      </w:r>
+      <w:r>
+        <w:t>the less varies of the unmodulated level.</w:t>
+      </w:r>
+    </w:p>
+    <w:p>
+      <w:pPr>
+        <w:keepNext/>
+      </w:pPr>
+      <w:r>
+        <w:rPr>
+          <w:noProof/>
+          <w:lang w:val="en-US" w:eastAsia="zh-CN"/>
+        </w:rPr>
+        <w:drawing>
+          <wp:inline distT="0" distB="0" distL="0" distR="0" wp14:anchorId="0AB56984" wp14:editId="6C9D9B42">
+            <wp:extent cx="2247900" cy="3107722"/>
+            <wp:effectExtent l="0" t="0" r="0" b="0"/>
+            <wp:docPr id="60" name="Picture 60" descr="H:\Comms_Lab\Lab2\screenshot\AM_modulation_index.png"/>
+            <wp:cNvGraphicFramePr>
+              <a:graphicFrameLocks xmlns:a="http://schemas.openxmlformats.org/drawingml/2006/main" noChangeAspect="1"/>
+            </wp:cNvGraphicFramePr>
+            <a:graphic xmlns:a="http://schemas.openxmlformats.org/drawingml/2006/main">
+              <a:graphicData uri="http://schemas.openxmlformats.org/drawingml/2006/picture">
+                <pic:pic xmlns:pic="http://schemas.openxmlformats.org/drawingml/2006/picture">
+                  <pic:nvPicPr>
+                    <pic:cNvPr id="0" name="Picture 51" descr="H:\Comms_Lab\Lab2\screenshot\AM_modulation_index.png"/>
                     <pic:cNvPicPr>
                       <a:picLocks noChangeAspect="1" noChangeArrowheads="1"/>
                     </pic:cNvPicPr>
@@ -3308,7 +3439,7 @@
                   <pic:spPr bwMode="auto">
                     <a:xfrm>
                       <a:off x="0" y="0"/>
-                      <a:ext cx="5724525" cy="4057650"/>
+                      <a:ext cx="2257309" cy="3120730"/>
                     </a:xfrm>
                     <a:prstGeom prst="rect">
                       <a:avLst/>
@@ -3326,7 +3457,36 @@
       </w:r>
     </w:p>
     <w:p>
-      <w:r>
+      <w:pPr>
+        <w:pStyle w:val="a3"/>
+      </w:pPr>
+      <w:r>
+        <w:t xml:space="preserve">Figure </w:t>
+      </w:r>
+      <w:r>
+        <w:fldChar w:fldCharType="begin"/>
+      </w:r>
+      <w:r>
+        <w:instrText xml:space="preserve"> SEQ Figure \* ARABIC </w:instrText>
+      </w:r>
+      <w:r>
+        <w:fldChar w:fldCharType="separate"/>
+      </w:r>
+      <w:r>
+        <w:rPr>
+          <w:noProof/>
+        </w:rPr>
+        <w:t>27</w:t>
+      </w:r>
+      <w:r>
+        <w:fldChar w:fldCharType="end"/>
+      </w:r>
+      <w:r>
+        <w:t xml:space="preserve"> Modulation index</w:t>
+      </w:r>
+    </w:p>
+    <w:p>
+      <w:pPr>
         <w:rPr>
           <w:rFonts w:ascii="Cambria Math" w:hAnsi="Cambria Math" w:cs="Cambria Math"/>
           <w:noProof/>
@@ -3334,29 +3494,26 @@
           <w:szCs w:val="23"/>
           <w:lang w:eastAsia="en-GB"/>
         </w:rPr>
+      </w:pPr>
+    </w:p>
+    <w:p>
+      <w:pPr>
+        <w:keepNext/>
+      </w:pPr>
+      <w:r>
+        <w:rPr>
+          <w:rFonts w:ascii="Cambria Math" w:hAnsi="Cambria Math" w:cs="Cambria Math"/>
+          <w:noProof/>
+          <w:sz w:val="23"/>
+          <w:szCs w:val="23"/>
+          <w:lang w:val="en-US" w:eastAsia="zh-CN"/>
+        </w:rPr>
         <w:lastRenderedPageBreak/>
-        <w:t xml:space="preserve">Above, we change the modulation index from 0.5 to 1.5, we get the conclusion that </w:t>
-      </w:r>
-      <w:r>
-        <w:t xml:space="preserve">the smaller the modulation index, </w:t>
-      </w:r>
-      <w:r>
-        <w:t>the less varies of the unmodulated level.</w:t>
-      </w:r>
-      <w:bookmarkStart w:id="0" w:name="_GoBack"/>
-      <w:bookmarkEnd w:id="0"/>
-    </w:p>
-    <w:p>
-      <w:r>
-        <w:rPr>
-          <w:noProof/>
-          <w:lang w:eastAsia="en-GB"/>
-        </w:rPr>
         <w:drawing>
-          <wp:inline distT="0" distB="0" distL="0" distR="0">
-            <wp:extent cx="3086100" cy="4266533"/>
-            <wp:effectExtent l="0" t="0" r="0" b="1270"/>
-            <wp:docPr id="60" name="Picture 60" descr="H:\Comms_Lab\Lab2\screenshot\AM_modulation_index.png"/>
+          <wp:inline distT="0" distB="0" distL="0" distR="0" wp14:anchorId="219ED171" wp14:editId="64D59A64">
+            <wp:extent cx="5130056" cy="3550920"/>
+            <wp:effectExtent l="0" t="0" r="0" b="0"/>
+            <wp:docPr id="57" name="Picture 57" descr="H:\Comms_Lab\Lab2\screenshot\ex1_panel_f1k.PNG"/>
             <wp:cNvGraphicFramePr>
               <a:graphicFrameLocks xmlns:a="http://schemas.openxmlformats.org/drawingml/2006/main" noChangeAspect="1"/>
             </wp:cNvGraphicFramePr>
@@ -3364,13 +3521,13 @@
               <a:graphicData uri="http://schemas.openxmlformats.org/drawingml/2006/picture">
                 <pic:pic xmlns:pic="http://schemas.openxmlformats.org/drawingml/2006/picture">
                   <pic:nvPicPr>
-                    <pic:cNvPr id="0" name="Picture 51" descr="H:\Comms_Lab\Lab2\screenshot\AM_modulation_index.png"/>
+                    <pic:cNvPr id="0" name="Picture 48" descr="H:\Comms_Lab\Lab2\screenshot\ex1_panel_f1k.PNG"/>
                     <pic:cNvPicPr>
                       <a:picLocks noChangeAspect="1" noChangeArrowheads="1"/>
                     </pic:cNvPicPr>
                   </pic:nvPicPr>
                   <pic:blipFill>
-                    <a:blip r:embed="rId36">
+                    <a:blip r:embed="rId36" cstate="print">
                       <a:extLst>
                         <a:ext uri="{28A0092B-C50C-407E-A947-70E740481C1C}">
                           <a14:useLocalDpi xmlns:a14="http://schemas.microsoft.com/office/drawing/2010/main" val="0"/>
@@ -3385,7 +3542,7 @@
                   <pic:spPr bwMode="auto">
                     <a:xfrm>
                       <a:off x="0" y="0"/>
-                      <a:ext cx="3096896" cy="4281459"/>
+                      <a:ext cx="5133266" cy="3553142"/>
                     </a:xfrm>
                     <a:prstGeom prst="rect">
                       <a:avLst/>
@@ -3404,6 +3561,7 @@
     </w:p>
     <w:p>
       <w:pPr>
+        <w:pStyle w:val="a3"/>
         <w:rPr>
           <w:rFonts w:ascii="Cambria Math" w:hAnsi="Cambria Math" w:cs="Cambria Math"/>
           <w:noProof/>
@@ -3412,6 +3570,30 @@
           <w:lang w:eastAsia="en-GB"/>
         </w:rPr>
       </w:pPr>
+      <w:r>
+        <w:t xml:space="preserve">Figure </w:t>
+      </w:r>
+      <w:r>
+        <w:fldChar w:fldCharType="begin"/>
+      </w:r>
+      <w:r>
+        <w:instrText xml:space="preserve"> SEQ Figure \* ARABIC </w:instrText>
+      </w:r>
+      <w:r>
+        <w:fldChar w:fldCharType="separate"/>
+      </w:r>
+      <w:r>
+        <w:rPr>
+          <w:noProof/>
+        </w:rPr>
+        <w:t>28</w:t>
+      </w:r>
+      <w:r>
+        <w:fldChar w:fldCharType="end"/>
+      </w:r>
+      <w:r>
+        <w:t xml:space="preserve"> MSG frequency = 1k</w:t>
+      </w:r>
     </w:p>
     <w:p>
       <w:pPr>
@@ -3423,20 +3605,24 @@
           <w:lang w:eastAsia="en-GB"/>
         </w:rPr>
       </w:pPr>
+    </w:p>
+    <w:p>
+      <w:pPr>
+        <w:keepNext/>
+      </w:pPr>
       <w:r>
         <w:rPr>
           <w:rFonts w:ascii="Cambria Math" w:hAnsi="Cambria Math" w:cs="Cambria Math"/>
           <w:noProof/>
           <w:sz w:val="23"/>
           <w:szCs w:val="23"/>
-          <w:lang w:eastAsia="en-GB"/>
-        </w:rPr>
-        <w:lastRenderedPageBreak/>
+          <w:lang w:val="en-US" w:eastAsia="zh-CN"/>
+        </w:rPr>
         <w:drawing>
-          <wp:inline distT="0" distB="0" distL="0" distR="0">
-            <wp:extent cx="5724525" cy="3962400"/>
-            <wp:effectExtent l="0" t="0" r="9525" b="0"/>
-            <wp:docPr id="57" name="Picture 57" descr="H:\Comms_Lab\Lab2\screenshot\ex1_panel_f1k.PNG"/>
+          <wp:inline distT="0" distB="0" distL="0" distR="0" wp14:anchorId="202AFE3A" wp14:editId="2C67BA6F">
+            <wp:extent cx="5311140" cy="3702775"/>
+            <wp:effectExtent l="0" t="0" r="3810" b="0"/>
+            <wp:docPr id="58" name="Picture 58" descr="H:\Comms_Lab\Lab2\screenshot\ex1_panel_f2k.PNG"/>
             <wp:cNvGraphicFramePr>
               <a:graphicFrameLocks xmlns:a="http://schemas.openxmlformats.org/drawingml/2006/main" noChangeAspect="1"/>
             </wp:cNvGraphicFramePr>
@@ -3444,7 +3630,7 @@
               <a:graphicData uri="http://schemas.openxmlformats.org/drawingml/2006/picture">
                 <pic:pic xmlns:pic="http://schemas.openxmlformats.org/drawingml/2006/picture">
                   <pic:nvPicPr>
-                    <pic:cNvPr id="0" name="Picture 48" descr="H:\Comms_Lab\Lab2\screenshot\ex1_panel_f1k.PNG"/>
+                    <pic:cNvPr id="0" name="Picture 49" descr="H:\Comms_Lab\Lab2\screenshot\ex1_panel_f2k.PNG"/>
                     <pic:cNvPicPr>
                       <a:picLocks noChangeAspect="1" noChangeArrowheads="1"/>
                     </pic:cNvPicPr>
@@ -3465,7 +3651,7 @@
                   <pic:spPr bwMode="auto">
                     <a:xfrm>
                       <a:off x="0" y="0"/>
-                      <a:ext cx="5724525" cy="3962400"/>
+                      <a:ext cx="5311702" cy="3703167"/>
                     </a:xfrm>
                     <a:prstGeom prst="rect">
                       <a:avLst/>
@@ -3484,6 +3670,7 @@
     </w:p>
     <w:p>
       <w:pPr>
+        <w:pStyle w:val="a3"/>
         <w:rPr>
           <w:rFonts w:ascii="Cambria Math" w:hAnsi="Cambria Math" w:cs="Cambria Math"/>
           <w:noProof/>
@@ -3492,6 +3679,30 @@
           <w:lang w:eastAsia="en-GB"/>
         </w:rPr>
       </w:pPr>
+      <w:r>
+        <w:t xml:space="preserve">Figure </w:t>
+      </w:r>
+      <w:r>
+        <w:fldChar w:fldCharType="begin"/>
+      </w:r>
+      <w:r>
+        <w:instrText xml:space="preserve"> SEQ Figure \* ARABIC </w:instrText>
+      </w:r>
+      <w:r>
+        <w:fldChar w:fldCharType="separate"/>
+      </w:r>
+      <w:r>
+        <w:rPr>
+          <w:noProof/>
+        </w:rPr>
+        <w:t>29</w:t>
+      </w:r>
+      <w:r>
+        <w:fldChar w:fldCharType="end"/>
+      </w:r>
+      <w:r>
+        <w:t xml:space="preserve"> MSG frequency = 2k</w:t>
+      </w:r>
     </w:p>
     <w:p>
       <w:pPr>
@@ -3503,19 +3714,25 @@
           <w:lang w:eastAsia="en-GB"/>
         </w:rPr>
       </w:pPr>
+    </w:p>
+    <w:p>
+      <w:pPr>
+        <w:keepNext/>
+      </w:pPr>
       <w:r>
         <w:rPr>
           <w:rFonts w:ascii="Cambria Math" w:hAnsi="Cambria Math" w:cs="Cambria Math"/>
           <w:noProof/>
           <w:sz w:val="23"/>
           <w:szCs w:val="23"/>
-          <w:lang w:eastAsia="en-GB"/>
-        </w:rPr>
+          <w:lang w:val="en-US" w:eastAsia="zh-CN"/>
+        </w:rPr>
+        <w:lastRenderedPageBreak/>
         <w:drawing>
-          <wp:inline distT="0" distB="0" distL="0" distR="0">
+          <wp:inline distT="0" distB="0" distL="0" distR="0" wp14:anchorId="68D32F89" wp14:editId="08D388EB">
             <wp:extent cx="5724525" cy="3990975"/>
             <wp:effectExtent l="0" t="0" r="9525" b="9525"/>
-            <wp:docPr id="58" name="Picture 58" descr="H:\Comms_Lab\Lab2\screenshot\ex1_panel_f2k.PNG"/>
+            <wp:docPr id="59" name="Picture 59" descr="H:\Comms_Lab\Lab2\screenshot\ex1_panel_f5k.PNG"/>
             <wp:cNvGraphicFramePr>
               <a:graphicFrameLocks xmlns:a="http://schemas.openxmlformats.org/drawingml/2006/main" noChangeAspect="1"/>
             </wp:cNvGraphicFramePr>
@@ -3523,7 +3740,7 @@
               <a:graphicData uri="http://schemas.openxmlformats.org/drawingml/2006/picture">
                 <pic:pic xmlns:pic="http://schemas.openxmlformats.org/drawingml/2006/picture">
                   <pic:nvPicPr>
-                    <pic:cNvPr id="0" name="Picture 49" descr="H:\Comms_Lab\Lab2\screenshot\ex1_panel_f2k.PNG"/>
+                    <pic:cNvPr id="0" name="Picture 50" descr="H:\Comms_Lab\Lab2\screenshot\ex1_panel_f5k.PNG"/>
                     <pic:cNvPicPr>
                       <a:picLocks noChangeAspect="1" noChangeArrowheads="1"/>
                     </pic:cNvPicPr>
@@ -3563,39 +3780,76 @@
     </w:p>
     <w:p>
       <w:pPr>
-        <w:rPr>
-          <w:rFonts w:ascii="Cambria Math" w:hAnsi="Cambria Math" w:cs="Cambria Math"/>
-          <w:noProof/>
-          <w:sz w:val="23"/>
-          <w:szCs w:val="23"/>
-          <w:lang w:eastAsia="en-GB"/>
-        </w:rPr>
-      </w:pPr>
-    </w:p>
-    <w:p>
-      <w:pPr>
-        <w:rPr>
-          <w:rFonts w:ascii="Cambria Math" w:hAnsi="Cambria Math" w:cs="Cambria Math"/>
-          <w:noProof/>
-          <w:sz w:val="23"/>
-          <w:szCs w:val="23"/>
-          <w:lang w:eastAsia="en-GB"/>
-        </w:rPr>
-      </w:pPr>
-      <w:r>
-        <w:rPr>
-          <w:rFonts w:ascii="Cambria Math" w:hAnsi="Cambria Math" w:cs="Cambria Math"/>
-          <w:noProof/>
-          <w:sz w:val="23"/>
-          <w:szCs w:val="23"/>
-          <w:lang w:eastAsia="en-GB"/>
-        </w:rPr>
-        <w:lastRenderedPageBreak/>
+        <w:pStyle w:val="a3"/>
+        <w:rPr>
+          <w:lang w:eastAsia="zh-CN"/>
+        </w:rPr>
+      </w:pPr>
+      <w:r>
+        <w:t xml:space="preserve">Figure </w:t>
+      </w:r>
+      <w:r>
+        <w:fldChar w:fldCharType="begin"/>
+      </w:r>
+      <w:r>
+        <w:instrText xml:space="preserve"> SEQ Figure \* ARABIC </w:instrText>
+      </w:r>
+      <w:r>
+        <w:fldChar w:fldCharType="separate"/>
+      </w:r>
+      <w:r>
+        <w:rPr>
+          <w:noProof/>
+        </w:rPr>
+        <w:t>30</w:t>
+      </w:r>
+      <w:r>
+        <w:fldChar w:fldCharType="end"/>
+      </w:r>
+      <w:r>
+        <w:t xml:space="preserve"> MSG frequency = 5k</w:t>
+      </w:r>
+    </w:p>
+    <w:p>
+      <w:pPr>
+        <w:rPr>
+          <w:lang w:eastAsia="zh-CN"/>
+        </w:rPr>
+      </w:pPr>
+    </w:p>
+    <w:p>
+      <w:pPr>
+        <w:rPr>
+          <w:lang w:eastAsia="zh-CN"/>
+        </w:rPr>
+      </w:pPr>
+      <w:r>
+        <w:rPr>
+          <w:lang w:eastAsia="zh-CN"/>
+        </w:rPr>
+        <w:t>Figure 28-30 shows how the message frequency affected the waveform of the AM signal. They show that the less difference between the message signal and the transmitted signal, the harder the transmission happened.</w:t>
+      </w:r>
+    </w:p>
+    <w:p>
+      <w:pPr>
+        <w:keepNext/>
+      </w:pPr>
+      <w:r>
+        <w:rPr>
+          <w:lang w:eastAsia="zh-CN"/>
+        </w:rPr>
+        <w:t xml:space="preserve"> </w:t>
+      </w:r>
+      <w:r>
+        <w:rPr>
+          <w:noProof/>
+          <w:lang w:val="en-US" w:eastAsia="zh-CN"/>
+        </w:rPr>
         <w:drawing>
-          <wp:inline distT="0" distB="0" distL="0" distR="0">
-            <wp:extent cx="5724525" cy="3990975"/>
-            <wp:effectExtent l="0" t="0" r="9525" b="9525"/>
-            <wp:docPr id="59" name="Picture 59" descr="H:\Comms_Lab\Lab2\screenshot\ex1_panel_f5k.PNG"/>
+          <wp:inline distT="0" distB="0" distL="0" distR="0" wp14:anchorId="7DE46A80" wp14:editId="3ED6BDF7">
+            <wp:extent cx="2423160" cy="3048000"/>
+            <wp:effectExtent l="0" t="0" r="0" b="0"/>
+            <wp:docPr id="4" name="图片 4" descr="C:\Users\浦\AppData\Local\Microsoft\Windows\INetCache\Content.Word\AM_subvi.png"/>
             <wp:cNvGraphicFramePr>
               <a:graphicFrameLocks xmlns:a="http://schemas.openxmlformats.org/drawingml/2006/main" noChangeAspect="1"/>
             </wp:cNvGraphicFramePr>
@@ -3603,13 +3857,13 @@
               <a:graphicData uri="http://schemas.openxmlformats.org/drawingml/2006/picture">
                 <pic:pic xmlns:pic="http://schemas.openxmlformats.org/drawingml/2006/picture">
                   <pic:nvPicPr>
-                    <pic:cNvPr id="0" name="Picture 50" descr="H:\Comms_Lab\Lab2\screenshot\ex1_panel_f5k.PNG"/>
+                    <pic:cNvPr id="0" name="Picture 5" descr="C:\Users\浦\AppData\Local\Microsoft\Windows\INetCache\Content.Word\AM_subvi.png"/>
                     <pic:cNvPicPr>
                       <a:picLocks noChangeAspect="1" noChangeArrowheads="1"/>
                     </pic:cNvPicPr>
                   </pic:nvPicPr>
                   <pic:blipFill>
-                    <a:blip r:embed="rId39">
+                    <a:blip r:embed="rId39" cstate="print">
                       <a:extLst>
                         <a:ext uri="{28A0092B-C50C-407E-A947-70E740481C1C}">
                           <a14:useLocalDpi xmlns:a14="http://schemas.microsoft.com/office/drawing/2010/main" val="0"/>
@@ -3624,7 +3878,7 @@
                   <pic:spPr bwMode="auto">
                     <a:xfrm>
                       <a:off x="0" y="0"/>
-                      <a:ext cx="5724525" cy="3990975"/>
+                      <a:ext cx="2423160" cy="3048000"/>
                     </a:xfrm>
                     <a:prstGeom prst="rect">
                       <a:avLst/>
@@ -3641,6 +3895,944 @@
         </w:drawing>
       </w:r>
     </w:p>
+    <w:p>
+      <w:pPr>
+        <w:pStyle w:val="a3"/>
+        <w:rPr>
+          <w:lang w:eastAsia="zh-CN"/>
+        </w:rPr>
+      </w:pPr>
+      <w:r>
+        <w:t xml:space="preserve">Figure </w:t>
+      </w:r>
+      <w:r>
+        <w:fldChar w:fldCharType="begin"/>
+      </w:r>
+      <w:r>
+        <w:instrText xml:space="preserve"> SEQ Figure \* ARABIC </w:instrText>
+      </w:r>
+      <w:r>
+        <w:fldChar w:fldCharType="separate"/>
+      </w:r>
+      <w:r>
+        <w:rPr>
+          <w:noProof/>
+        </w:rPr>
+        <w:t>31</w:t>
+      </w:r>
+      <w:r>
+        <w:fldChar w:fldCharType="end"/>
+      </w:r>
+      <w:r>
+        <w:t xml:space="preserve"> AM sub-vi</w:t>
+      </w:r>
+    </w:p>
+    <w:p>
+      <w:pPr>
+        <w:pStyle w:val="1"/>
+        <w:rPr>
+          <w:lang w:eastAsia="zh-CN"/>
+        </w:rPr>
+      </w:pPr>
+      <w:r>
+        <w:rPr>
+          <w:lang w:eastAsia="zh-CN"/>
+        </w:rPr>
+        <w:lastRenderedPageBreak/>
+        <w:t>E</w:t>
+      </w:r>
+      <w:r>
+        <w:rPr>
+          <w:lang w:eastAsia="zh-CN"/>
+        </w:rPr>
+        <w:t>x</w:t>
+      </w:r>
+      <w:r>
+        <w:rPr>
+          <w:lang w:eastAsia="zh-CN"/>
+        </w:rPr>
+        <w:t xml:space="preserve"> 2: AM Demodulators</w:t>
+      </w:r>
+    </w:p>
+    <w:p>
+      <w:pPr>
+        <w:pStyle w:val="2"/>
+        <w:rPr>
+          <w:rStyle w:val="a7"/>
+        </w:rPr>
+      </w:pPr>
+      <w:r>
+        <w:rPr>
+          <w:rStyle w:val="a7"/>
+        </w:rPr>
+        <w:t>Ex 2a: Coherent Detection</w:t>
+      </w:r>
+    </w:p>
+    <w:p>
+      <w:pPr>
+        <w:keepNext/>
+      </w:pPr>
+      <w:r>
+        <w:rPr>
+          <w:rFonts w:hint="eastAsia"/>
+          <w:noProof/>
+          <w:lang w:val="en-US" w:eastAsia="zh-CN"/>
+        </w:rPr>
+        <w:drawing>
+          <wp:inline distT="0" distB="0" distL="0" distR="0" wp14:anchorId="1AAB5D5F" wp14:editId="3B29C2A7">
+            <wp:extent cx="5731510" cy="2078990"/>
+            <wp:effectExtent l="0" t="0" r="2540" b="0"/>
+            <wp:docPr id="5" name="图片 5"/>
+            <wp:cNvGraphicFramePr>
+              <a:graphicFrameLocks xmlns:a="http://schemas.openxmlformats.org/drawingml/2006/main" noChangeAspect="1"/>
+            </wp:cNvGraphicFramePr>
+            <a:graphic xmlns:a="http://schemas.openxmlformats.org/drawingml/2006/main">
+              <a:graphicData uri="http://schemas.openxmlformats.org/drawingml/2006/picture">
+                <pic:pic xmlns:pic="http://schemas.openxmlformats.org/drawingml/2006/picture">
+                  <pic:nvPicPr>
+                    <pic:cNvPr id="5" name="ex2a_diagram.PNG"/>
+                    <pic:cNvPicPr/>
+                  </pic:nvPicPr>
+                  <pic:blipFill>
+                    <a:blip r:embed="rId40">
+                      <a:extLst>
+                        <a:ext uri="{28A0092B-C50C-407E-A947-70E740481C1C}">
+                          <a14:useLocalDpi xmlns:a14="http://schemas.microsoft.com/office/drawing/2010/main" val="0"/>
+                        </a:ext>
+                      </a:extLst>
+                    </a:blip>
+                    <a:stretch>
+                      <a:fillRect/>
+                    </a:stretch>
+                  </pic:blipFill>
+                  <pic:spPr>
+                    <a:xfrm>
+                      <a:off x="0" y="0"/>
+                      <a:ext cx="5731510" cy="2078990"/>
+                    </a:xfrm>
+                    <a:prstGeom prst="rect">
+                      <a:avLst/>
+                    </a:prstGeom>
+                  </pic:spPr>
+                </pic:pic>
+              </a:graphicData>
+            </a:graphic>
+          </wp:inline>
+        </w:drawing>
+      </w:r>
+    </w:p>
+    <w:p>
+      <w:pPr>
+        <w:pStyle w:val="a3"/>
+      </w:pPr>
+      <w:r>
+        <w:t xml:space="preserve">Figure </w:t>
+      </w:r>
+      <w:r>
+        <w:fldChar w:fldCharType="begin"/>
+      </w:r>
+      <w:r>
+        <w:instrText xml:space="preserve"> SEQ Figure \* ARABIC </w:instrText>
+      </w:r>
+      <w:r>
+        <w:fldChar w:fldCharType="separate"/>
+      </w:r>
+      <w:r>
+        <w:rPr>
+          <w:noProof/>
+        </w:rPr>
+        <w:t>32</w:t>
+      </w:r>
+      <w:r>
+        <w:fldChar w:fldCharType="end"/>
+      </w:r>
+      <w:r>
+        <w:t xml:space="preserve"> Design diagram</w:t>
+      </w:r>
+    </w:p>
+    <w:p>
+      <w:pPr>
+        <w:rPr>
+          <w:lang w:eastAsia="zh-CN"/>
+        </w:rPr>
+      </w:pPr>
+    </w:p>
+    <w:p>
+      <w:pPr>
+        <w:rPr>
+          <w:lang w:eastAsia="zh-CN"/>
+        </w:rPr>
+      </w:pPr>
+      <w:r>
+        <w:rPr>
+          <w:lang w:eastAsia="zh-CN"/>
+        </w:rPr>
+        <w:t>We can use coherent detection to demodulate the signal b</w:t>
+      </w:r>
+      <w:r>
+        <w:rPr>
+          <w:rFonts w:hint="eastAsia"/>
+          <w:lang w:eastAsia="zh-CN"/>
+        </w:rPr>
+        <w:t>y</w:t>
+      </w:r>
+      <w:r>
+        <w:rPr>
+          <w:lang w:eastAsia="zh-CN"/>
+        </w:rPr>
+        <w:t xml:space="preserve"> first</w:t>
+      </w:r>
+      <w:r>
+        <w:rPr>
+          <w:rFonts w:hint="eastAsia"/>
+          <w:lang w:eastAsia="zh-CN"/>
+        </w:rPr>
+        <w:t xml:space="preserve"> </w:t>
+      </w:r>
+      <w:r>
+        <w:rPr>
+          <w:lang w:eastAsia="zh-CN"/>
+        </w:rPr>
+        <w:t xml:space="preserve">multiplying the AM signal with carrier signal, then pass it to the low pass filter to filter the high frequency part of the signal. Next, eliminate the </w:t>
+      </w:r>
+      <w:r>
+        <w:rPr>
+          <w:lang w:eastAsia="zh-CN"/>
+        </w:rPr>
+        <w:t>DC</w:t>
+      </w:r>
+      <w:r>
+        <w:rPr>
+          <w:lang w:eastAsia="zh-CN"/>
+        </w:rPr>
+        <w:t xml:space="preserve"> component to get the demodulated signal.</w:t>
+      </w:r>
+    </w:p>
+    <w:p>
+      <w:pPr>
+        <w:rPr>
+          <w:lang w:eastAsia="zh-CN"/>
+        </w:rPr>
+      </w:pPr>
+      <w:r>
+        <w:rPr>
+          <w:rFonts w:hint="eastAsia"/>
+          <w:noProof/>
+          <w:lang w:val="en-US" w:eastAsia="zh-CN"/>
+        </w:rPr>
+        <w:drawing>
+          <wp:inline distT="0" distB="0" distL="0" distR="0" wp14:anchorId="53FE2914" wp14:editId="587AB4BD">
+            <wp:extent cx="3920574" cy="4650740"/>
+            <wp:effectExtent l="0" t="0" r="3810" b="0"/>
+            <wp:docPr id="6" name="图片 6"/>
+            <wp:cNvGraphicFramePr>
+              <a:graphicFrameLocks xmlns:a="http://schemas.openxmlformats.org/drawingml/2006/main" noChangeAspect="1"/>
+            </wp:cNvGraphicFramePr>
+            <a:graphic xmlns:a="http://schemas.openxmlformats.org/drawingml/2006/main">
+              <a:graphicData uri="http://schemas.openxmlformats.org/drawingml/2006/picture">
+                <pic:pic xmlns:pic="http://schemas.openxmlformats.org/drawingml/2006/picture">
+                  <pic:nvPicPr>
+                    <pic:cNvPr id="6" name="ex2a_panel.PNG"/>
+                    <pic:cNvPicPr/>
+                  </pic:nvPicPr>
+                  <pic:blipFill>
+                    <a:blip r:embed="rId41">
+                      <a:extLst>
+                        <a:ext uri="{28A0092B-C50C-407E-A947-70E740481C1C}">
+                          <a14:useLocalDpi xmlns:a14="http://schemas.microsoft.com/office/drawing/2010/main" val="0"/>
+                        </a:ext>
+                      </a:extLst>
+                    </a:blip>
+                    <a:stretch>
+                      <a:fillRect/>
+                    </a:stretch>
+                  </pic:blipFill>
+                  <pic:spPr>
+                    <a:xfrm>
+                      <a:off x="0" y="0"/>
+                      <a:ext cx="3927061" cy="4658435"/>
+                    </a:xfrm>
+                    <a:prstGeom prst="rect">
+                      <a:avLst/>
+                    </a:prstGeom>
+                  </pic:spPr>
+                </pic:pic>
+              </a:graphicData>
+            </a:graphic>
+          </wp:inline>
+        </w:drawing>
+      </w:r>
+    </w:p>
+    <w:p>
+      <w:pPr>
+        <w:rPr>
+          <w:lang w:eastAsia="zh-CN"/>
+        </w:rPr>
+      </w:pPr>
+      <w:r>
+        <w:rPr>
+          <w:lang w:eastAsia="zh-CN"/>
+        </w:rPr>
+        <w:br w:type="page"/>
+      </w:r>
+    </w:p>
+    <w:p>
+      <w:pPr>
+        <w:pStyle w:val="1"/>
+        <w:rPr>
+          <w:rStyle w:val="a7"/>
+          <w:sz w:val="26"/>
+          <w:szCs w:val="26"/>
+        </w:rPr>
+      </w:pPr>
+      <w:r>
+        <w:rPr>
+          <w:rStyle w:val="a7"/>
+          <w:sz w:val="26"/>
+          <w:szCs w:val="26"/>
+        </w:rPr>
+        <w:lastRenderedPageBreak/>
+        <w:t>Ex 2b: Envelope Detection</w:t>
+      </w:r>
+    </w:p>
+    <w:p>
+      <w:pPr>
+        <w:keepNext/>
+      </w:pPr>
+      <w:r>
+        <w:rPr>
+          <w:noProof/>
+          <w:lang w:val="en-US" w:eastAsia="zh-CN"/>
+        </w:rPr>
+        <w:drawing>
+          <wp:inline distT="0" distB="0" distL="0" distR="0">
+            <wp:extent cx="5731510" cy="2991485"/>
+            <wp:effectExtent l="0" t="0" r="2540" b="0"/>
+            <wp:docPr id="9" name="图片 9"/>
+            <wp:cNvGraphicFramePr>
+              <a:graphicFrameLocks xmlns:a="http://schemas.openxmlformats.org/drawingml/2006/main" noChangeAspect="1"/>
+            </wp:cNvGraphicFramePr>
+            <a:graphic xmlns:a="http://schemas.openxmlformats.org/drawingml/2006/main">
+              <a:graphicData uri="http://schemas.openxmlformats.org/drawingml/2006/picture">
+                <pic:pic xmlns:pic="http://schemas.openxmlformats.org/drawingml/2006/picture">
+                  <pic:nvPicPr>
+                    <pic:cNvPr id="9" name="ex2b_diagram.PNG"/>
+                    <pic:cNvPicPr/>
+                  </pic:nvPicPr>
+                  <pic:blipFill>
+                    <a:blip r:embed="rId42">
+                      <a:extLst>
+                        <a:ext uri="{28A0092B-C50C-407E-A947-70E740481C1C}">
+                          <a14:useLocalDpi xmlns:a14="http://schemas.microsoft.com/office/drawing/2010/main" val="0"/>
+                        </a:ext>
+                      </a:extLst>
+                    </a:blip>
+                    <a:stretch>
+                      <a:fillRect/>
+                    </a:stretch>
+                  </pic:blipFill>
+                  <pic:spPr>
+                    <a:xfrm>
+                      <a:off x="0" y="0"/>
+                      <a:ext cx="5731510" cy="2991485"/>
+                    </a:xfrm>
+                    <a:prstGeom prst="rect">
+                      <a:avLst/>
+                    </a:prstGeom>
+                  </pic:spPr>
+                </pic:pic>
+              </a:graphicData>
+            </a:graphic>
+          </wp:inline>
+        </w:drawing>
+      </w:r>
+    </w:p>
+    <w:p>
+      <w:pPr>
+        <w:pStyle w:val="a3"/>
+      </w:pPr>
+      <w:r>
+        <w:t xml:space="preserve">Figure </w:t>
+      </w:r>
+      <w:r>
+        <w:fldChar w:fldCharType="begin"/>
+      </w:r>
+      <w:r>
+        <w:instrText xml:space="preserve"> SEQ Figure \* ARABIC </w:instrText>
+      </w:r>
+      <w:r>
+        <w:fldChar w:fldCharType="separate"/>
+      </w:r>
+      <w:r>
+        <w:rPr>
+          <w:noProof/>
+        </w:rPr>
+        <w:t>33</w:t>
+      </w:r>
+      <w:r>
+        <w:fldChar w:fldCharType="end"/>
+      </w:r>
+      <w:r>
+        <w:t xml:space="preserve"> Design diagram</w:t>
+      </w:r>
+    </w:p>
+    <w:p>
+      <w:pPr>
+        <w:keepNext/>
+      </w:pPr>
+      <w:r>
+        <w:rPr>
+          <w:noProof/>
+          <w:lang w:val="en-US" w:eastAsia="zh-CN"/>
+        </w:rPr>
+        <w:drawing>
+          <wp:inline distT="0" distB="0" distL="0" distR="0" wp14:anchorId="25E01FFD" wp14:editId="2237FAC3">
+            <wp:extent cx="5731510" cy="2470785"/>
+            <wp:effectExtent l="0" t="0" r="2540" b="5715"/>
+            <wp:docPr id="10" name="图片 10"/>
+            <wp:cNvGraphicFramePr>
+              <a:graphicFrameLocks xmlns:a="http://schemas.openxmlformats.org/drawingml/2006/main" noChangeAspect="1"/>
+            </wp:cNvGraphicFramePr>
+            <a:graphic xmlns:a="http://schemas.openxmlformats.org/drawingml/2006/main">
+              <a:graphicData uri="http://schemas.openxmlformats.org/drawingml/2006/picture">
+                <pic:pic xmlns:pic="http://schemas.openxmlformats.org/drawingml/2006/picture">
+                  <pic:nvPicPr>
+                    <pic:cNvPr id="10" name="ex2b_panel.PNG"/>
+                    <pic:cNvPicPr/>
+                  </pic:nvPicPr>
+                  <pic:blipFill>
+                    <a:blip r:embed="rId43">
+                      <a:extLst>
+                        <a:ext uri="{28A0092B-C50C-407E-A947-70E740481C1C}">
+                          <a14:useLocalDpi xmlns:a14="http://schemas.microsoft.com/office/drawing/2010/main" val="0"/>
+                        </a:ext>
+                      </a:extLst>
+                    </a:blip>
+                    <a:stretch>
+                      <a:fillRect/>
+                    </a:stretch>
+                  </pic:blipFill>
+                  <pic:spPr>
+                    <a:xfrm>
+                      <a:off x="0" y="0"/>
+                      <a:ext cx="5731510" cy="2470785"/>
+                    </a:xfrm>
+                    <a:prstGeom prst="rect">
+                      <a:avLst/>
+                    </a:prstGeom>
+                  </pic:spPr>
+                </pic:pic>
+              </a:graphicData>
+            </a:graphic>
+          </wp:inline>
+        </w:drawing>
+      </w:r>
+    </w:p>
+    <w:p>
+      <w:pPr>
+        <w:pStyle w:val="a3"/>
+        <w:rPr>
+          <w:lang w:eastAsia="zh-CN"/>
+        </w:rPr>
+      </w:pPr>
+      <w:r>
+        <w:t xml:space="preserve">Figure </w:t>
+      </w:r>
+      <w:r>
+        <w:fldChar w:fldCharType="begin"/>
+      </w:r>
+      <w:r>
+        <w:instrText xml:space="preserve"> SEQ Figure \* ARABIC </w:instrText>
+      </w:r>
+      <w:r>
+        <w:fldChar w:fldCharType="separate"/>
+      </w:r>
+      <w:r>
+        <w:rPr>
+          <w:noProof/>
+        </w:rPr>
+        <w:t>34</w:t>
+      </w:r>
+      <w:r>
+        <w:fldChar w:fldCharType="end"/>
+      </w:r>
+      <w:r>
+        <w:t xml:space="preserve"> Panel Output</w:t>
+      </w:r>
+    </w:p>
+    <w:p>
+      <w:pPr>
+        <w:rPr>
+          <w:lang w:eastAsia="zh-CN"/>
+        </w:rPr>
+      </w:pPr>
+      <w:r>
+        <w:rPr>
+          <w:lang w:eastAsia="zh-CN"/>
+        </w:rPr>
+        <w:t>The for loop function used in order to select half the waveform. After the selection, we do the same thing as the coherent detection to demodulated the signal.</w:t>
+      </w:r>
+    </w:p>
+    <w:p>
+      <w:pPr>
+        <w:keepNext/>
+        <w:ind w:left="720" w:hanging="720"/>
+      </w:pPr>
+      <w:r>
+        <w:rPr>
+          <w:rFonts w:hint="eastAsia"/>
+          <w:noProof/>
+          <w:lang w:val="en-US" w:eastAsia="zh-CN"/>
+        </w:rPr>
+        <w:drawing>
+          <wp:inline distT="0" distB="0" distL="0" distR="0">
+            <wp:extent cx="1162397" cy="1485900"/>
+            <wp:effectExtent l="0" t="0" r="0" b="0"/>
+            <wp:docPr id="11" name="图片 11"/>
+            <wp:cNvGraphicFramePr>
+              <a:graphicFrameLocks xmlns:a="http://schemas.openxmlformats.org/drawingml/2006/main" noChangeAspect="1"/>
+            </wp:cNvGraphicFramePr>
+            <a:graphic xmlns:a="http://schemas.openxmlformats.org/drawingml/2006/main">
+              <a:graphicData uri="http://schemas.openxmlformats.org/drawingml/2006/picture">
+                <pic:pic xmlns:pic="http://schemas.openxmlformats.org/drawingml/2006/picture">
+                  <pic:nvPicPr>
+                    <pic:cNvPr id="11" name="AM_Coherent_subvi.PNG"/>
+                    <pic:cNvPicPr/>
+                  </pic:nvPicPr>
+                  <pic:blipFill>
+                    <a:blip r:embed="rId44" cstate="print">
+                      <a:extLst>
+                        <a:ext uri="{28A0092B-C50C-407E-A947-70E740481C1C}">
+                          <a14:useLocalDpi xmlns:a14="http://schemas.microsoft.com/office/drawing/2010/main" val="0"/>
+                        </a:ext>
+                      </a:extLst>
+                    </a:blip>
+                    <a:stretch>
+                      <a:fillRect/>
+                    </a:stretch>
+                  </pic:blipFill>
+                  <pic:spPr>
+                    <a:xfrm>
+                      <a:off x="0" y="0"/>
+                      <a:ext cx="1179077" cy="1507222"/>
+                    </a:xfrm>
+                    <a:prstGeom prst="rect">
+                      <a:avLst/>
+                    </a:prstGeom>
+                  </pic:spPr>
+                </pic:pic>
+              </a:graphicData>
+            </a:graphic>
+          </wp:inline>
+        </w:drawing>
+      </w:r>
+      <w:r>
+        <w:tab/>
+      </w:r>
+      <w:r>
+        <w:tab/>
+      </w:r>
+      <w:r>
+        <w:tab/>
+      </w:r>
+      <w:r>
+        <w:tab/>
+      </w:r>
+      <w:r>
+        <w:rPr>
+          <w:rFonts w:hint="eastAsia"/>
+          <w:noProof/>
+          <w:lang w:val="en-US" w:eastAsia="zh-CN"/>
+        </w:rPr>
+        <w:drawing>
+          <wp:inline distT="0" distB="0" distL="0" distR="0" wp14:anchorId="12B9205A" wp14:editId="631AE6F3">
+            <wp:extent cx="1221349" cy="1492250"/>
+            <wp:effectExtent l="0" t="0" r="0" b="0"/>
+            <wp:docPr id="12" name="图片 12"/>
+            <wp:cNvGraphicFramePr>
+              <a:graphicFrameLocks xmlns:a="http://schemas.openxmlformats.org/drawingml/2006/main" noChangeAspect="1"/>
+            </wp:cNvGraphicFramePr>
+            <a:graphic xmlns:a="http://schemas.openxmlformats.org/drawingml/2006/main">
+              <a:graphicData uri="http://schemas.openxmlformats.org/drawingml/2006/picture">
+                <pic:pic xmlns:pic="http://schemas.openxmlformats.org/drawingml/2006/picture">
+                  <pic:nvPicPr>
+                    <pic:cNvPr id="12" name="AM_EDetection_subvi.PNG"/>
+                    <pic:cNvPicPr/>
+                  </pic:nvPicPr>
+                  <pic:blipFill>
+                    <a:blip r:embed="rId45" cstate="print">
+                      <a:extLst>
+                        <a:ext uri="{28A0092B-C50C-407E-A947-70E740481C1C}">
+                          <a14:useLocalDpi xmlns:a14="http://schemas.microsoft.com/office/drawing/2010/main" val="0"/>
+                        </a:ext>
+                      </a:extLst>
+                    </a:blip>
+                    <a:stretch>
+                      <a:fillRect/>
+                    </a:stretch>
+                  </pic:blipFill>
+                  <pic:spPr>
+                    <a:xfrm>
+                      <a:off x="0" y="0"/>
+                      <a:ext cx="1246243" cy="1522666"/>
+                    </a:xfrm>
+                    <a:prstGeom prst="rect">
+                      <a:avLst/>
+                    </a:prstGeom>
+                  </pic:spPr>
+                </pic:pic>
+              </a:graphicData>
+            </a:graphic>
+          </wp:inline>
+        </w:drawing>
+      </w:r>
+    </w:p>
+    <w:p>
+      <w:pPr>
+        <w:pStyle w:val="a3"/>
+      </w:pPr>
+      <w:r>
+        <w:t xml:space="preserve">Figure </w:t>
+      </w:r>
+      <w:r>
+        <w:fldChar w:fldCharType="begin"/>
+      </w:r>
+      <w:r>
+        <w:instrText xml:space="preserve"> SEQ Figure \* ARABIC </w:instrText>
+      </w:r>
+      <w:r>
+        <w:fldChar w:fldCharType="separate"/>
+      </w:r>
+      <w:r>
+        <w:rPr>
+          <w:noProof/>
+        </w:rPr>
+        <w:t>35</w:t>
+      </w:r>
+      <w:r>
+        <w:fldChar w:fldCharType="end"/>
+      </w:r>
+      <w:r>
+        <w:t xml:space="preserve"> Corherent Detection sub-vi</w:t>
+      </w:r>
+    </w:p>
+    <w:p>
+      <w:pPr>
+        <w:pStyle w:val="1"/>
+        <w:rPr>
+          <w:rFonts w:hint="eastAsia"/>
+          <w:lang w:eastAsia="zh-CN"/>
+        </w:rPr>
+      </w:pPr>
+      <w:r>
+        <w:lastRenderedPageBreak/>
+        <w:t>Ex</w:t>
+      </w:r>
+      <w:r>
+        <w:t xml:space="preserve"> 3: AM Simulation</w:t>
+      </w:r>
+    </w:p>
+    <w:p>
+      <w:pPr>
+        <w:rPr>
+          <w:lang w:eastAsia="zh-CN"/>
+        </w:rPr>
+      </w:pPr>
+      <w:r>
+        <w:rPr>
+          <w:noProof/>
+          <w:lang w:val="en-US" w:eastAsia="zh-CN"/>
+        </w:rPr>
+        <w:drawing>
+          <wp:inline distT="0" distB="0" distL="0" distR="0">
+            <wp:extent cx="5731510" cy="3171825"/>
+            <wp:effectExtent l="0" t="0" r="2540" b="9525"/>
+            <wp:docPr id="13" name="图片 13"/>
+            <wp:cNvGraphicFramePr>
+              <a:graphicFrameLocks xmlns:a="http://schemas.openxmlformats.org/drawingml/2006/main" noChangeAspect="1"/>
+            </wp:cNvGraphicFramePr>
+            <a:graphic xmlns:a="http://schemas.openxmlformats.org/drawingml/2006/main">
+              <a:graphicData uri="http://schemas.openxmlformats.org/drawingml/2006/picture">
+                <pic:pic xmlns:pic="http://schemas.openxmlformats.org/drawingml/2006/picture">
+                  <pic:nvPicPr>
+                    <pic:cNvPr id="13" name="ex3_diagram.PNG"/>
+                    <pic:cNvPicPr/>
+                  </pic:nvPicPr>
+                  <pic:blipFill>
+                    <a:blip r:embed="rId46">
+                      <a:extLst>
+                        <a:ext uri="{28A0092B-C50C-407E-A947-70E740481C1C}">
+                          <a14:useLocalDpi xmlns:a14="http://schemas.microsoft.com/office/drawing/2010/main" val="0"/>
+                        </a:ext>
+                      </a:extLst>
+                    </a:blip>
+                    <a:stretch>
+                      <a:fillRect/>
+                    </a:stretch>
+                  </pic:blipFill>
+                  <pic:spPr>
+                    <a:xfrm>
+                      <a:off x="0" y="0"/>
+                      <a:ext cx="5731510" cy="3171825"/>
+                    </a:xfrm>
+                    <a:prstGeom prst="rect">
+                      <a:avLst/>
+                    </a:prstGeom>
+                  </pic:spPr>
+                </pic:pic>
+              </a:graphicData>
+            </a:graphic>
+          </wp:inline>
+        </w:drawing>
+      </w:r>
+      <w:r>
+        <w:rPr>
+          <w:noProof/>
+          <w:lang w:val="en-US" w:eastAsia="zh-CN"/>
+        </w:rPr>
+        <w:drawing>
+          <wp:inline distT="0" distB="0" distL="0" distR="0">
+            <wp:extent cx="5731510" cy="3596005"/>
+            <wp:effectExtent l="0" t="0" r="2540" b="4445"/>
+            <wp:docPr id="19" name="图片 19"/>
+            <wp:cNvGraphicFramePr>
+              <a:graphicFrameLocks xmlns:a="http://schemas.openxmlformats.org/drawingml/2006/main" noChangeAspect="1"/>
+            </wp:cNvGraphicFramePr>
+            <a:graphic xmlns:a="http://schemas.openxmlformats.org/drawingml/2006/main">
+              <a:graphicData uri="http://schemas.openxmlformats.org/drawingml/2006/picture">
+                <pic:pic xmlns:pic="http://schemas.openxmlformats.org/drawingml/2006/picture">
+                  <pic:nvPicPr>
+                    <pic:cNvPr id="19" name="ex3_panel.PNG"/>
+                    <pic:cNvPicPr/>
+                  </pic:nvPicPr>
+                  <pic:blipFill>
+                    <a:blip r:embed="rId47">
+                      <a:extLst>
+                        <a:ext uri="{28A0092B-C50C-407E-A947-70E740481C1C}">
+                          <a14:useLocalDpi xmlns:a14="http://schemas.microsoft.com/office/drawing/2010/main" val="0"/>
+                        </a:ext>
+                      </a:extLst>
+                    </a:blip>
+                    <a:stretch>
+                      <a:fillRect/>
+                    </a:stretch>
+                  </pic:blipFill>
+                  <pic:spPr>
+                    <a:xfrm>
+                      <a:off x="0" y="0"/>
+                      <a:ext cx="5731510" cy="3596005"/>
+                    </a:xfrm>
+                    <a:prstGeom prst="rect">
+                      <a:avLst/>
+                    </a:prstGeom>
+                  </pic:spPr>
+                </pic:pic>
+              </a:graphicData>
+            </a:graphic>
+          </wp:inline>
+        </w:drawing>
+      </w:r>
+      <w:r>
+        <w:rPr>
+          <w:noProof/>
+          <w:lang w:val="en-US" w:eastAsia="zh-CN"/>
+        </w:rPr>
+        <w:lastRenderedPageBreak/>
+        <w:drawing>
+          <wp:inline distT="0" distB="0" distL="0" distR="0">
+            <wp:extent cx="5731510" cy="3653155"/>
+            <wp:effectExtent l="0" t="0" r="2540" b="4445"/>
+            <wp:docPr id="20" name="图片 20"/>
+            <wp:cNvGraphicFramePr>
+              <a:graphicFrameLocks xmlns:a="http://schemas.openxmlformats.org/drawingml/2006/main" noChangeAspect="1"/>
+            </wp:cNvGraphicFramePr>
+            <a:graphic xmlns:a="http://schemas.openxmlformats.org/drawingml/2006/main">
+              <a:graphicData uri="http://schemas.openxmlformats.org/drawingml/2006/picture">
+                <pic:pic xmlns:pic="http://schemas.openxmlformats.org/drawingml/2006/picture">
+                  <pic:nvPicPr>
+                    <pic:cNvPr id="20" name="ex3_panel_amp1.PNG"/>
+                    <pic:cNvPicPr/>
+                  </pic:nvPicPr>
+                  <pic:blipFill>
+                    <a:blip r:embed="rId48">
+                      <a:extLst>
+                        <a:ext uri="{28A0092B-C50C-407E-A947-70E740481C1C}">
+                          <a14:useLocalDpi xmlns:a14="http://schemas.microsoft.com/office/drawing/2010/main" val="0"/>
+                        </a:ext>
+                      </a:extLst>
+                    </a:blip>
+                    <a:stretch>
+                      <a:fillRect/>
+                    </a:stretch>
+                  </pic:blipFill>
+                  <pic:spPr>
+                    <a:xfrm>
+                      <a:off x="0" y="0"/>
+                      <a:ext cx="5731510" cy="3653155"/>
+                    </a:xfrm>
+                    <a:prstGeom prst="rect">
+                      <a:avLst/>
+                    </a:prstGeom>
+                  </pic:spPr>
+                </pic:pic>
+              </a:graphicData>
+            </a:graphic>
+          </wp:inline>
+        </w:drawing>
+      </w:r>
+      <w:r>
+        <w:rPr>
+          <w:noProof/>
+          <w:lang w:val="en-US" w:eastAsia="zh-CN"/>
+        </w:rPr>
+        <w:drawing>
+          <wp:inline distT="0" distB="0" distL="0" distR="0">
+            <wp:extent cx="5731510" cy="3744595"/>
+            <wp:effectExtent l="0" t="0" r="2540" b="8255"/>
+            <wp:docPr id="21" name="图片 21"/>
+            <wp:cNvGraphicFramePr>
+              <a:graphicFrameLocks xmlns:a="http://schemas.openxmlformats.org/drawingml/2006/main" noChangeAspect="1"/>
+            </wp:cNvGraphicFramePr>
+            <a:graphic xmlns:a="http://schemas.openxmlformats.org/drawingml/2006/main">
+              <a:graphicData uri="http://schemas.openxmlformats.org/drawingml/2006/picture">
+                <pic:pic xmlns:pic="http://schemas.openxmlformats.org/drawingml/2006/picture">
+                  <pic:nvPicPr>
+                    <pic:cNvPr id="21" name="ex3_panel_amp2.PNG"/>
+                    <pic:cNvPicPr/>
+                  </pic:nvPicPr>
+                  <pic:blipFill>
+                    <a:blip r:embed="rId49">
+                      <a:extLst>
+                        <a:ext uri="{28A0092B-C50C-407E-A947-70E740481C1C}">
+                          <a14:useLocalDpi xmlns:a14="http://schemas.microsoft.com/office/drawing/2010/main" val="0"/>
+                        </a:ext>
+                      </a:extLst>
+                    </a:blip>
+                    <a:stretch>
+                      <a:fillRect/>
+                    </a:stretch>
+                  </pic:blipFill>
+                  <pic:spPr>
+                    <a:xfrm>
+                      <a:off x="0" y="0"/>
+                      <a:ext cx="5731510" cy="3744595"/>
+                    </a:xfrm>
+                    <a:prstGeom prst="rect">
+                      <a:avLst/>
+                    </a:prstGeom>
+                  </pic:spPr>
+                </pic:pic>
+              </a:graphicData>
+            </a:graphic>
+          </wp:inline>
+        </w:drawing>
+      </w:r>
+      <w:r>
+        <w:rPr>
+          <w:noProof/>
+          <w:lang w:val="en-US" w:eastAsia="zh-CN"/>
+        </w:rPr>
+        <w:lastRenderedPageBreak/>
+        <w:drawing>
+          <wp:inline distT="0" distB="0" distL="0" distR="0">
+            <wp:extent cx="5731510" cy="3973195"/>
+            <wp:effectExtent l="0" t="0" r="2540" b="8255"/>
+            <wp:docPr id="22" name="图片 22"/>
+            <wp:cNvGraphicFramePr>
+              <a:graphicFrameLocks xmlns:a="http://schemas.openxmlformats.org/drawingml/2006/main" noChangeAspect="1"/>
+            </wp:cNvGraphicFramePr>
+            <a:graphic xmlns:a="http://schemas.openxmlformats.org/drawingml/2006/main">
+              <a:graphicData uri="http://schemas.openxmlformats.org/drawingml/2006/picture">
+                <pic:pic xmlns:pic="http://schemas.openxmlformats.org/drawingml/2006/picture">
+                  <pic:nvPicPr>
+                    <pic:cNvPr id="22" name="ex3_panel_amp3.PNG"/>
+                    <pic:cNvPicPr/>
+                  </pic:nvPicPr>
+                  <pic:blipFill>
+                    <a:blip r:embed="rId50">
+                      <a:extLst>
+                        <a:ext uri="{28A0092B-C50C-407E-A947-70E740481C1C}">
+                          <a14:useLocalDpi xmlns:a14="http://schemas.microsoft.com/office/drawing/2010/main" val="0"/>
+                        </a:ext>
+                      </a:extLst>
+                    </a:blip>
+                    <a:stretch>
+                      <a:fillRect/>
+                    </a:stretch>
+                  </pic:blipFill>
+                  <pic:spPr>
+                    <a:xfrm>
+                      <a:off x="0" y="0"/>
+                      <a:ext cx="5731510" cy="3973195"/>
+                    </a:xfrm>
+                    <a:prstGeom prst="rect">
+                      <a:avLst/>
+                    </a:prstGeom>
+                  </pic:spPr>
+                </pic:pic>
+              </a:graphicData>
+            </a:graphic>
+          </wp:inline>
+        </w:drawing>
+      </w:r>
+      <w:bookmarkStart w:id="0" w:name="_GoBack"/>
+      <w:r>
+        <w:rPr>
+          <w:noProof/>
+          <w:lang w:val="en-US" w:eastAsia="zh-CN"/>
+        </w:rPr>
+        <w:drawing>
+          <wp:inline distT="0" distB="0" distL="0" distR="0">
+            <wp:extent cx="5731510" cy="3851275"/>
+            <wp:effectExtent l="0" t="0" r="2540" b="0"/>
+            <wp:docPr id="23" name="图片 23"/>
+            <wp:cNvGraphicFramePr>
+              <a:graphicFrameLocks xmlns:a="http://schemas.openxmlformats.org/drawingml/2006/main" noChangeAspect="1"/>
+            </wp:cNvGraphicFramePr>
+            <a:graphic xmlns:a="http://schemas.openxmlformats.org/drawingml/2006/main">
+              <a:graphicData uri="http://schemas.openxmlformats.org/drawingml/2006/picture">
+                <pic:pic xmlns:pic="http://schemas.openxmlformats.org/drawingml/2006/picture">
+                  <pic:nvPicPr>
+                    <pic:cNvPr id="23" name="ex3_panel_amp4.PNG"/>
+                    <pic:cNvPicPr/>
+                  </pic:nvPicPr>
+                  <pic:blipFill>
+                    <a:blip r:embed="rId51">
+                      <a:extLst>
+                        <a:ext uri="{28A0092B-C50C-407E-A947-70E740481C1C}">
+                          <a14:useLocalDpi xmlns:a14="http://schemas.microsoft.com/office/drawing/2010/main" val="0"/>
+                        </a:ext>
+                      </a:extLst>
+                    </a:blip>
+                    <a:stretch>
+                      <a:fillRect/>
+                    </a:stretch>
+                  </pic:blipFill>
+                  <pic:spPr>
+                    <a:xfrm>
+                      <a:off x="0" y="0"/>
+                      <a:ext cx="5731510" cy="3851275"/>
+                    </a:xfrm>
+                    <a:prstGeom prst="rect">
+                      <a:avLst/>
+                    </a:prstGeom>
+                  </pic:spPr>
+                </pic:pic>
+              </a:graphicData>
+            </a:graphic>
+          </wp:inline>
+        </w:drawing>
+      </w:r>
+      <w:bookmarkEnd w:id="0"/>
+    </w:p>
+    <w:p>
+      <w:pPr>
+        <w:rPr>
+          <w:rFonts w:hint="eastAsia"/>
+          <w:lang w:eastAsia="zh-CN"/>
+        </w:rPr>
+      </w:pPr>
+    </w:p>
     <w:sectPr>
       <w:pgSz w:w="11906" w:h="16838"/>
       <w:pgMar w:top="1440" w:right="1440" w:bottom="1440" w:left="1440" w:header="708" w:footer="708" w:gutter="0"/>
@@ -3652,7 +4844,7 @@
 </file>
 
 <file path=word/numbering.xml><?xml version="1.0" encoding="utf-8"?>
-<w:numbering xmlns:wpc="http://schemas.microsoft.com/office/word/2010/wordprocessingCanvas" xmlns:mc="http://schemas.openxmlformats.org/markup-compatibility/2006" xmlns:o="urn:schemas-microsoft-com:office:office" xmlns:r="http://schemas.openxmlformats.org/officeDocument/2006/relationships" xmlns:m="http://schemas.openxmlformats.org/officeDocument/2006/math" xmlns:v="urn:schemas-microsoft-com:vml" xmlns:wp14="http://schemas.microsoft.com/office/word/2010/wordprocessingDrawing" xmlns:wp="http://schemas.openxmlformats.org/drawingml/2006/wordprocessingDrawing" xmlns:w10="urn:schemas-microsoft-com:office:word" xmlns:w="http://schemas.openxmlformats.org/wordprocessingml/2006/main" xmlns:w14="http://schemas.microsoft.com/office/word/2010/wordml" xmlns:w15="http://schemas.microsoft.com/office/word/2012/wordml" xmlns:wpg="http://schemas.microsoft.com/office/word/2010/wordprocessingGroup" xmlns:wpi="http://schemas.microsoft.com/office/word/2010/wordprocessingInk" xmlns:wne="http://schemas.microsoft.com/office/word/2006/wordml" xmlns:wps="http://schemas.microsoft.com/office/word/2010/wordprocessingShape" mc:Ignorable="w14 w15 wp14">
+<w:numbering xmlns:wpc="http://schemas.microsoft.com/office/word/2010/wordprocessingCanvas" xmlns:cx="http://schemas.microsoft.com/office/drawing/2014/chartex" xmlns:cx1="http://schemas.microsoft.com/office/drawing/2015/9/8/chartex" xmlns:cx2="http://schemas.microsoft.com/office/drawing/2015/10/21/chartex" xmlns:mc="http://schemas.openxmlformats.org/markup-compatibility/2006" xmlns:o="urn:schemas-microsoft-com:office:office" xmlns:r="http://schemas.openxmlformats.org/officeDocument/2006/relationships" xmlns:m="http://schemas.openxmlformats.org/officeDocument/2006/math" xmlns:v="urn:schemas-microsoft-com:vml" xmlns:wp14="http://schemas.microsoft.com/office/word/2010/wordprocessingDrawing" xmlns:wp="http://schemas.openxmlformats.org/drawingml/2006/wordprocessingDrawing" xmlns:w10="urn:schemas-microsoft-com:office:word" xmlns:w="http://schemas.openxmlformats.org/wordprocessingml/2006/main" xmlns:w14="http://schemas.microsoft.com/office/word/2010/wordml" xmlns:w15="http://schemas.microsoft.com/office/word/2012/wordml" xmlns:w16se="http://schemas.microsoft.com/office/word/2015/wordml/symex" xmlns:wpg="http://schemas.microsoft.com/office/word/2010/wordprocessingGroup" xmlns:wpi="http://schemas.microsoft.com/office/word/2010/wordprocessingInk" xmlns:wne="http://schemas.microsoft.com/office/word/2006/wordml" xmlns:wps="http://schemas.microsoft.com/office/word/2010/wordprocessingShape" mc:Ignorable="w14 w15 w16se wp14">
   <w:abstractNum w:abstractNumId="0" w15:restartNumberingAfterBreak="0">
     <w:nsid w:val="172D51C9"/>
     <w:multiLevelType w:val="hybridMultilevel"/>
@@ -4005,11 +5197,11 @@
 </file>
 
 <file path=word/styles.xml><?xml version="1.0" encoding="utf-8"?>
-<w:styles xmlns:mc="http://schemas.openxmlformats.org/markup-compatibility/2006" xmlns:r="http://schemas.openxmlformats.org/officeDocument/2006/relationships" xmlns:w="http://schemas.openxmlformats.org/wordprocessingml/2006/main" xmlns:w14="http://schemas.microsoft.com/office/word/2010/wordml" xmlns:w15="http://schemas.microsoft.com/office/word/2012/wordml" mc:Ignorable="w14 w15">
+<w:styles xmlns:mc="http://schemas.openxmlformats.org/markup-compatibility/2006" xmlns:r="http://schemas.openxmlformats.org/officeDocument/2006/relationships" xmlns:w="http://schemas.openxmlformats.org/wordprocessingml/2006/main" xmlns:w14="http://schemas.microsoft.com/office/word/2010/wordml" xmlns:w15="http://schemas.microsoft.com/office/word/2012/wordml" xmlns:w16se="http://schemas.microsoft.com/office/word/2015/wordml/symex" mc:Ignorable="w14 w15 w16se">
   <w:docDefaults>
     <w:rPrDefault>
       <w:rPr>
-        <w:rFonts w:asciiTheme="minorHAnsi" w:eastAsiaTheme="minorHAnsi" w:hAnsiTheme="minorHAnsi" w:cstheme="minorBidi"/>
+        <w:rFonts w:asciiTheme="minorHAnsi" w:eastAsiaTheme="minorEastAsia" w:hAnsiTheme="minorHAnsi" w:cstheme="minorBidi"/>
         <w:sz w:val="22"/>
         <w:szCs w:val="22"/>
         <w:lang w:val="en-GB" w:eastAsia="en-US" w:bidi="ar-SA"/>
@@ -4021,7 +5213,7 @@
       </w:pPr>
     </w:pPrDefault>
   </w:docDefaults>
-  <w:latentStyles w:defLockedState="0" w:defUIPriority="99" w:defSemiHidden="0" w:defUnhideWhenUsed="0" w:defQFormat="0" w:count="371">
+  <w:latentStyles w:defLockedState="0" w:defUIPriority="99" w:defSemiHidden="0" w:defUnhideWhenUsed="0" w:defQFormat="0" w:count="372">
     <w:lsdException w:name="Normal" w:uiPriority="0" w:qFormat="1"/>
     <w:lsdException w:name="heading 1" w:uiPriority="9" w:qFormat="1"/>
     <w:lsdException w:name="heading 2" w:semiHidden="1" w:uiPriority="9" w:unhideWhenUsed="1" w:qFormat="1"/>
@@ -4127,7 +5319,6 @@
     <w:lsdException w:name="HTML Sample" w:semiHidden="1" w:unhideWhenUsed="1"/>
     <w:lsdException w:name="HTML Typewriter" w:semiHidden="1" w:unhideWhenUsed="1"/>
     <w:lsdException w:name="HTML Variable" w:semiHidden="1" w:unhideWhenUsed="1"/>
-    <w:lsdException w:name="Normal Table" w:semiHidden="1" w:unhideWhenUsed="1"/>
     <w:lsdException w:name="annotation subject" w:semiHidden="1" w:unhideWhenUsed="1"/>
     <w:lsdException w:name="No List" w:semiHidden="1" w:unhideWhenUsed="1"/>
     <w:lsdException w:name="Outline List 1" w:semiHidden="1" w:unhideWhenUsed="1"/>
@@ -4174,10 +5365,8 @@
     <w:lsdException w:name="Table Subtle 2" w:semiHidden="1" w:unhideWhenUsed="1"/>
     <w:lsdException w:name="Table Web 1" w:semiHidden="1" w:unhideWhenUsed="1"/>
     <w:lsdException w:name="Table Web 2" w:semiHidden="1" w:unhideWhenUsed="1"/>
-    <w:lsdException w:name="Table Web 3" w:semiHidden="1" w:unhideWhenUsed="1"/>
     <w:lsdException w:name="Balloon Text" w:semiHidden="1" w:unhideWhenUsed="1"/>
     <w:lsdException w:name="Table Grid" w:uiPriority="39"/>
-    <w:lsdException w:name="Table Theme" w:semiHidden="1" w:unhideWhenUsed="1"/>
     <w:lsdException w:name="Placeholder Text" w:semiHidden="1"/>
     <w:lsdException w:name="No Spacing" w:uiPriority="1" w:qFormat="1"/>
     <w:lsdException w:name="Light Shading" w:uiPriority="60"/>
@@ -4393,16 +5582,17 @@
     <w:lsdException w:name="List Table 5 Dark Accent 6" w:uiPriority="50"/>
     <w:lsdException w:name="List Table 6 Colorful Accent 6" w:uiPriority="51"/>
     <w:lsdException w:name="List Table 7 Colorful Accent 6" w:uiPriority="52"/>
+    <w:lsdException w:name="Mention" w:semiHidden="1" w:unhideWhenUsed="1"/>
   </w:latentStyles>
-  <w:style w:type="paragraph" w:default="1" w:styleId="Normal">
+  <w:style w:type="paragraph" w:default="1" w:styleId="a">
     <w:name w:val="Normal"/>
     <w:qFormat/>
   </w:style>
-  <w:style w:type="paragraph" w:styleId="Heading1">
+  <w:style w:type="paragraph" w:styleId="1">
     <w:name w:val="heading 1"/>
-    <w:basedOn w:val="Normal"/>
-    <w:next w:val="Normal"/>
-    <w:link w:val="Heading1Char"/>
+    <w:basedOn w:val="a"/>
+    <w:next w:val="a"/>
+    <w:link w:val="10"/>
     <w:uiPriority w:val="9"/>
     <w:qFormat/>
     <w:rsid w:val="001B4B77"/>
@@ -4419,11 +5609,11 @@
       <w:szCs w:val="32"/>
     </w:rPr>
   </w:style>
-  <w:style w:type="paragraph" w:styleId="Heading2">
+  <w:style w:type="paragraph" w:styleId="2">
     <w:name w:val="heading 2"/>
-    <w:basedOn w:val="Normal"/>
-    <w:next w:val="Normal"/>
-    <w:link w:val="Heading2Char"/>
+    <w:basedOn w:val="a"/>
+    <w:next w:val="a"/>
+    <w:link w:val="20"/>
     <w:uiPriority w:val="9"/>
     <w:unhideWhenUsed/>
     <w:qFormat/>
@@ -4441,13 +5631,13 @@
       <w:szCs w:val="26"/>
     </w:rPr>
   </w:style>
-  <w:style w:type="character" w:default="1" w:styleId="DefaultParagraphFont">
+  <w:style w:type="character" w:default="1" w:styleId="a0">
     <w:name w:val="Default Paragraph Font"/>
     <w:uiPriority w:val="1"/>
     <w:semiHidden/>
     <w:unhideWhenUsed/>
   </w:style>
-  <w:style w:type="table" w:default="1" w:styleId="TableNormal">
+  <w:style w:type="table" w:default="1" w:styleId="a1">
     <w:name w:val="Normal Table"/>
     <w:uiPriority w:val="99"/>
     <w:semiHidden/>
@@ -4462,16 +5652,16 @@
       </w:tblCellMar>
     </w:tblPr>
   </w:style>
-  <w:style w:type="numbering" w:default="1" w:styleId="NoList">
+  <w:style w:type="numbering" w:default="1" w:styleId="a2">
     <w:name w:val="No List"/>
     <w:uiPriority w:val="99"/>
     <w:semiHidden/>
     <w:unhideWhenUsed/>
   </w:style>
-  <w:style w:type="paragraph" w:styleId="Caption">
+  <w:style w:type="paragraph" w:styleId="a3">
     <w:name w:val="caption"/>
-    <w:basedOn w:val="Normal"/>
-    <w:next w:val="Normal"/>
+    <w:basedOn w:val="a"/>
+    <w:next w:val="a"/>
     <w:uiPriority w:val="35"/>
     <w:unhideWhenUsed/>
     <w:qFormat/>
@@ -4487,11 +5677,11 @@
       <w:szCs w:val="18"/>
     </w:rPr>
   </w:style>
-  <w:style w:type="paragraph" w:styleId="Title">
+  <w:style w:type="paragraph" w:styleId="a4">
     <w:name w:val="Title"/>
-    <w:basedOn w:val="Normal"/>
-    <w:next w:val="Normal"/>
-    <w:link w:val="TitleChar"/>
+    <w:basedOn w:val="a"/>
+    <w:next w:val="a"/>
+    <w:link w:val="a5"/>
     <w:uiPriority w:val="10"/>
     <w:qFormat/>
     <w:rsid w:val="001B4B77"/>
@@ -4507,10 +5697,10 @@
       <w:szCs w:val="56"/>
     </w:rPr>
   </w:style>
-  <w:style w:type="character" w:customStyle="1" w:styleId="TitleChar">
-    <w:name w:val="Title Char"/>
-    <w:basedOn w:val="DefaultParagraphFont"/>
-    <w:link w:val="Title"/>
+  <w:style w:type="character" w:customStyle="1" w:styleId="a5">
+    <w:name w:val="标题 字符"/>
+    <w:basedOn w:val="a0"/>
+    <w:link w:val="a4"/>
     <w:uiPriority w:val="10"/>
     <w:rsid w:val="001B4B77"/>
     <w:rPr>
@@ -4521,10 +5711,10 @@
       <w:szCs w:val="56"/>
     </w:rPr>
   </w:style>
-  <w:style w:type="character" w:customStyle="1" w:styleId="Heading1Char">
-    <w:name w:val="Heading 1 Char"/>
-    <w:basedOn w:val="DefaultParagraphFont"/>
-    <w:link w:val="Heading1"/>
+  <w:style w:type="character" w:customStyle="1" w:styleId="10">
+    <w:name w:val="标题 1 字符"/>
+    <w:basedOn w:val="a0"/>
+    <w:link w:val="1"/>
     <w:uiPriority w:val="9"/>
     <w:rsid w:val="001B4B77"/>
     <w:rPr>
@@ -4534,9 +5724,9 @@
       <w:szCs w:val="32"/>
     </w:rPr>
   </w:style>
-  <w:style w:type="paragraph" w:styleId="ListParagraph">
+  <w:style w:type="paragraph" w:styleId="a6">
     <w:name w:val="List Paragraph"/>
-    <w:basedOn w:val="Normal"/>
+    <w:basedOn w:val="a"/>
     <w:uiPriority w:val="34"/>
     <w:qFormat/>
     <w:rsid w:val="001B4B77"/>
@@ -4561,10 +5751,10 @@
       <w:szCs w:val="24"/>
     </w:rPr>
   </w:style>
-  <w:style w:type="character" w:customStyle="1" w:styleId="Heading2Char">
-    <w:name w:val="Heading 2 Char"/>
-    <w:basedOn w:val="DefaultParagraphFont"/>
-    <w:link w:val="Heading2"/>
+  <w:style w:type="character" w:customStyle="1" w:styleId="20">
+    <w:name w:val="标题 2 字符"/>
+    <w:basedOn w:val="a0"/>
+    <w:link w:val="2"/>
     <w:uiPriority w:val="9"/>
     <w:rsid w:val="00466C2E"/>
     <w:rPr>
@@ -4572,6 +5762,29 @@
       <w:color w:val="2E74B5" w:themeColor="accent1" w:themeShade="BF"/>
       <w:sz w:val="26"/>
       <w:szCs w:val="26"/>
+    </w:rPr>
+  </w:style>
+  <w:style w:type="character" w:styleId="a7">
+    <w:name w:val="Emphasis"/>
+    <w:basedOn w:val="a0"/>
+    <w:uiPriority w:val="20"/>
+    <w:qFormat/>
+    <w:rsid w:val="00C56EA4"/>
+    <w:rPr>
+      <w:i/>
+      <w:iCs/>
+    </w:rPr>
+  </w:style>
+  <w:style w:type="character" w:styleId="a8">
+    <w:name w:val="Intense Emphasis"/>
+    <w:basedOn w:val="a0"/>
+    <w:uiPriority w:val="21"/>
+    <w:qFormat/>
+    <w:rsid w:val="007E63FD"/>
+    <w:rPr>
+      <w:i/>
+      <w:iCs/>
+      <w:color w:val="5B9BD5" w:themeColor="accent1"/>
     </w:rPr>
   </w:style>
 </w:styles>

</xml_diff>

<commit_message>
Update lab 2 ex4 finished
</commit_message>
<xml_diff>
--- a/Comms_Logbook.docx
+++ b/Comms_Logbook.docx
@@ -20,7 +20,7 @@
           <w:lang w:val="en-US" w:eastAsia="zh-CN"/>
         </w:rPr>
         <w:drawing>
-          <wp:anchor distT="0" distB="0" distL="114300" distR="114300" simplePos="0" relativeHeight="251658240" behindDoc="0" locked="0" layoutInCell="1" allowOverlap="1">
+          <wp:anchor distT="0" distB="0" distL="114300" distR="114300" simplePos="0" relativeHeight="251658240" behindDoc="0" locked="0" layoutInCell="1" allowOverlap="1" wp14:anchorId="0DC97D5D" wp14:editId="05DB13AF">
             <wp:simplePos x="0" y="0"/>
             <wp:positionH relativeFrom="column">
               <wp:posOffset>3592830</wp:posOffset>
@@ -132,7 +132,7 @@
         <mc:AlternateContent>
           <mc:Choice Requires="wps">
             <w:drawing>
-              <wp:anchor distT="0" distB="0" distL="114300" distR="114300" simplePos="0" relativeHeight="251660288" behindDoc="0" locked="0" layoutInCell="1" allowOverlap="1" wp14:anchorId="1F8C8AA2" wp14:editId="6DAF314E">
+              <wp:anchor distT="0" distB="0" distL="114300" distR="114300" simplePos="0" relativeHeight="251660288" behindDoc="0" locked="0" layoutInCell="1" allowOverlap="1" wp14:anchorId="408ECB35" wp14:editId="411697A8">
                 <wp:simplePos x="0" y="0"/>
                 <wp:positionH relativeFrom="margin">
                   <wp:posOffset>3667878</wp:posOffset>
@@ -177,24 +177,14 @@
                             <w:r>
                               <w:t xml:space="preserve">Figure </w:t>
                             </w:r>
-                            <w:r>
-                              <w:fldChar w:fldCharType="begin"/>
-                            </w:r>
-                            <w:r>
-                              <w:instrText xml:space="preserve"> SEQ Figure \* ARABIC </w:instrText>
-                            </w:r>
-                            <w:r>
-                              <w:fldChar w:fldCharType="separate"/>
-                            </w:r>
-                            <w:r>
-                              <w:rPr>
-                                <w:noProof/>
-                              </w:rPr>
-                              <w:t>1</w:t>
-                            </w:r>
-                            <w:r>
-                              <w:fldChar w:fldCharType="end"/>
-                            </w:r>
+                            <w:fldSimple w:instr=" SEQ Figure \* ARABIC ">
+                              <w:r>
+                                <w:rPr>
+                                  <w:noProof/>
+                                </w:rPr>
+                                <w:t>1</w:t>
+                              </w:r>
+                            </w:fldSimple>
                             <w:r>
                               <w:t xml:space="preserve"> Fahrenheit -&gt; Celsius</w:t>
                             </w:r>
@@ -221,7 +211,7 @@
           </mc:Choice>
           <mc:Fallback>
             <w:pict>
-              <v:shapetype w14:anchorId="1F8C8AA2" id="_x0000_t202" coordsize="21600,21600" o:spt="202" path="m,l,21600r21600,l21600,xe">
+              <v:shapetype w14:anchorId="408ECB35" id="_x0000_t202" coordsize="21600,21600" o:spt="202" path="m,l,21600r21600,l21600,xe">
                 <v:stroke joinstyle="miter"/>
                 <v:path gradientshapeok="t" o:connecttype="rect"/>
               </v:shapetype>
@@ -238,24 +228,14 @@
                       <w:r>
                         <w:t xml:space="preserve">Figure </w:t>
                       </w:r>
-                      <w:r>
-                        <w:fldChar w:fldCharType="begin"/>
-                      </w:r>
-                      <w:r>
-                        <w:instrText xml:space="preserve"> SEQ Figure \* ARABIC </w:instrText>
-                      </w:r>
-                      <w:r>
-                        <w:fldChar w:fldCharType="separate"/>
-                      </w:r>
-                      <w:r>
-                        <w:rPr>
-                          <w:noProof/>
-                        </w:rPr>
-                        <w:t>1</w:t>
-                      </w:r>
-                      <w:r>
-                        <w:fldChar w:fldCharType="end"/>
-                      </w:r>
+                      <w:fldSimple w:instr=" SEQ Figure \* ARABIC ">
+                        <w:r>
+                          <w:rPr>
+                            <w:noProof/>
+                          </w:rPr>
+                          <w:t>1</w:t>
+                        </w:r>
+                      </w:fldSimple>
                       <w:r>
                         <w:t xml:space="preserve"> Fahrenheit -&gt; Celsius</w:t>
                       </w:r>
@@ -287,7 +267,7 @@
           <w:lang w:val="en-US" w:eastAsia="zh-CN"/>
         </w:rPr>
         <w:drawing>
-          <wp:inline distT="0" distB="0" distL="0" distR="0">
+          <wp:inline distT="0" distB="0" distL="0" distR="0" wp14:anchorId="1AC4D4FC" wp14:editId="0C2B8FEE">
             <wp:extent cx="4263656" cy="1902270"/>
             <wp:effectExtent l="0" t="0" r="3810" b="3175"/>
             <wp:docPr id="1" name="Picture 1" descr="H:\Comms_Lab\Lab1\Screenshots\ex1_diagram.png"/>
@@ -343,24 +323,14 @@
       <w:r>
         <w:t xml:space="preserve">Figure </w:t>
       </w:r>
-      <w:r>
-        <w:fldChar w:fldCharType="begin"/>
-      </w:r>
-      <w:r>
-        <w:instrText xml:space="preserve"> SEQ Figure \* ARABIC </w:instrText>
-      </w:r>
-      <w:r>
-        <w:fldChar w:fldCharType="separate"/>
-      </w:r>
-      <w:r>
-        <w:rPr>
-          <w:noProof/>
-        </w:rPr>
-        <w:t>2</w:t>
-      </w:r>
-      <w:r>
-        <w:fldChar w:fldCharType="end"/>
-      </w:r>
+      <w:fldSimple w:instr=" SEQ Figure \* ARABIC ">
+        <w:r>
+          <w:rPr>
+            <w:noProof/>
+          </w:rPr>
+          <w:t>2</w:t>
+        </w:r>
+      </w:fldSimple>
       <w:r>
         <w:t xml:space="preserve"> Diagram of the Converter</w:t>
       </w:r>
@@ -379,7 +349,7 @@
           <w:lang w:val="en-US" w:eastAsia="zh-CN"/>
         </w:rPr>
         <w:drawing>
-          <wp:inline distT="0" distB="0" distL="0" distR="0" wp14:anchorId="40B4E873" wp14:editId="77466182">
+          <wp:inline distT="0" distB="0" distL="0" distR="0" wp14:anchorId="7E3D62C4" wp14:editId="1402FA15">
             <wp:extent cx="1508100" cy="3431419"/>
             <wp:effectExtent l="0" t="0" r="0" b="0"/>
             <wp:docPr id="16" name="Picture 16" descr="H:\Comms_Lab\Lab1\Screenshots\ex1_notHot.png"/>
@@ -449,7 +419,7 @@
           <w:lang w:val="en-US" w:eastAsia="zh-CN"/>
         </w:rPr>
         <w:drawing>
-          <wp:inline distT="0" distB="0" distL="0" distR="0" wp14:anchorId="5F95C609" wp14:editId="0FDB3AAA">
+          <wp:inline distT="0" distB="0" distL="0" distR="0" wp14:anchorId="5140BB4A" wp14:editId="3B5DE08C">
             <wp:extent cx="1590675" cy="3277589"/>
             <wp:effectExtent l="0" t="0" r="0" b="0"/>
             <wp:docPr id="15" name="Picture 15" descr="H:\Comms_Lab\Lab1\Screenshots\ex1_Hot.png"/>
@@ -508,24 +478,14 @@
       <w:r>
         <w:t xml:space="preserve">Figure </w:t>
       </w:r>
-      <w:r>
-        <w:fldChar w:fldCharType="begin"/>
-      </w:r>
-      <w:r>
-        <w:instrText xml:space="preserve"> SEQ Figure \* ARABIC </w:instrText>
-      </w:r>
-      <w:r>
-        <w:fldChar w:fldCharType="separate"/>
-      </w:r>
-      <w:r>
-        <w:rPr>
-          <w:noProof/>
-        </w:rPr>
-        <w:t>3</w:t>
-      </w:r>
-      <w:r>
-        <w:fldChar w:fldCharType="end"/>
-      </w:r>
+      <w:fldSimple w:instr=" SEQ Figure \* ARABIC ">
+        <w:r>
+          <w:rPr>
+            <w:noProof/>
+          </w:rPr>
+          <w:t>3</w:t>
+        </w:r>
+      </w:fldSimple>
       <w:r>
         <w:t xml:space="preserve"> Input ~</w:t>
       </w:r>
@@ -545,24 +505,14 @@
         <w:tab/>
         <w:t xml:space="preserve">Figure </w:t>
       </w:r>
-      <w:r>
-        <w:fldChar w:fldCharType="begin"/>
-      </w:r>
-      <w:r>
-        <w:instrText xml:space="preserve"> SEQ Figure \* ARABIC </w:instrText>
-      </w:r>
-      <w:r>
-        <w:fldChar w:fldCharType="separate"/>
-      </w:r>
-      <w:r>
-        <w:rPr>
-          <w:noProof/>
-        </w:rPr>
-        <w:t>4</w:t>
-      </w:r>
-      <w:r>
-        <w:fldChar w:fldCharType="end"/>
-      </w:r>
+      <w:fldSimple w:instr=" SEQ Figure \* ARABIC ">
+        <w:r>
+          <w:rPr>
+            <w:noProof/>
+          </w:rPr>
+          <w:t>4</w:t>
+        </w:r>
+      </w:fldSimple>
       <w:r>
         <w:t xml:space="preserve"> Input A</w:t>
       </w:r>
@@ -596,7 +546,7 @@
         </w:rPr>
         <w:lastRenderedPageBreak/>
         <w:drawing>
-          <wp:inline distT="0" distB="0" distL="0" distR="0" wp14:anchorId="3F7373DD" wp14:editId="4B30BDDA">
+          <wp:inline distT="0" distB="0" distL="0" distR="0" wp14:anchorId="1B7C2C75" wp14:editId="05C256EE">
             <wp:extent cx="2544005" cy="2707005"/>
             <wp:effectExtent l="0" t="0" r="8890" b="0"/>
             <wp:docPr id="14" name="Picture 14" descr="H:\Comms_Lab\Lab1\Screenshots\ex1_Yang.png"/>
@@ -657,7 +607,7 @@
           <w:lang w:val="en-US" w:eastAsia="zh-CN"/>
         </w:rPr>
         <w:drawing>
-          <wp:inline distT="0" distB="0" distL="0" distR="0" wp14:anchorId="31F07E1B" wp14:editId="7222AC2B">
+          <wp:inline distT="0" distB="0" distL="0" distR="0" wp14:anchorId="0B8D9473" wp14:editId="5184A4CB">
             <wp:extent cx="2802577" cy="2843816"/>
             <wp:effectExtent l="0" t="0" r="0" b="0"/>
             <wp:docPr id="17" name="Picture 17" descr="H:\Comms_Lab\Lab1\Screenshots\ex1_nugent.png"/>
@@ -716,24 +666,14 @@
       <w:r>
         <w:t xml:space="preserve">Figure </w:t>
       </w:r>
-      <w:r>
-        <w:fldChar w:fldCharType="begin"/>
-      </w:r>
-      <w:r>
-        <w:instrText xml:space="preserve"> SEQ Figure \* ARABIC </w:instrText>
-      </w:r>
-      <w:r>
-        <w:fldChar w:fldCharType="separate"/>
-      </w:r>
-      <w:r>
-        <w:rPr>
-          <w:noProof/>
-        </w:rPr>
-        <w:t>5</w:t>
-      </w:r>
-      <w:r>
-        <w:fldChar w:fldCharType="end"/>
-      </w:r>
+      <w:fldSimple w:instr=" SEQ Figure \* ARABIC ">
+        <w:r>
+          <w:rPr>
+            <w:noProof/>
+          </w:rPr>
+          <w:t>5</w:t>
+        </w:r>
+      </w:fldSimple>
       <w:r>
         <w:t xml:space="preserve"> Input Nugent</w:t>
       </w:r>
@@ -750,24 +690,14 @@
         <w:tab/>
         <w:t xml:space="preserve">Figure </w:t>
       </w:r>
-      <w:r>
-        <w:fldChar w:fldCharType="begin"/>
-      </w:r>
-      <w:r>
-        <w:instrText xml:space="preserve"> SEQ Figure \* ARABIC </w:instrText>
-      </w:r>
-      <w:r>
-        <w:fldChar w:fldCharType="separate"/>
-      </w:r>
-      <w:r>
-        <w:rPr>
-          <w:noProof/>
-        </w:rPr>
-        <w:t>6</w:t>
-      </w:r>
-      <w:r>
-        <w:fldChar w:fldCharType="end"/>
-      </w:r>
+      <w:fldSimple w:instr=" SEQ Figure \* ARABIC ">
+        <w:r>
+          <w:rPr>
+            <w:noProof/>
+          </w:rPr>
+          <w:t>6</w:t>
+        </w:r>
+      </w:fldSimple>
       <w:r>
         <w:t xml:space="preserve"> Input Yang</w:t>
       </w:r>
@@ -793,7 +723,7 @@
           <w:lang w:val="en-US" w:eastAsia="zh-CN"/>
         </w:rPr>
         <w:drawing>
-          <wp:inline distT="0" distB="0" distL="0" distR="0">
+          <wp:inline distT="0" distB="0" distL="0" distR="0" wp14:anchorId="68B2CF3E" wp14:editId="2EC57303">
             <wp:extent cx="2683510" cy="1947545"/>
             <wp:effectExtent l="0" t="0" r="2540" b="0"/>
             <wp:docPr id="18" name="Picture 18" descr="\\icnas3.cc.ic.ac.uk\py715\Desktop\Comms\String_to_byte_Array.PNG"/>
@@ -855,24 +785,14 @@
       <w:r>
         <w:t xml:space="preserve">Figure </w:t>
       </w:r>
-      <w:r>
-        <w:fldChar w:fldCharType="begin"/>
-      </w:r>
-      <w:r>
-        <w:instrText xml:space="preserve"> SEQ Figure \* ARABIC </w:instrText>
-      </w:r>
-      <w:r>
-        <w:fldChar w:fldCharType="separate"/>
-      </w:r>
-      <w:r>
-        <w:rPr>
-          <w:noProof/>
-        </w:rPr>
-        <w:t>7</w:t>
-      </w:r>
-      <w:r>
-        <w:fldChar w:fldCharType="end"/>
-      </w:r>
+      <w:fldSimple w:instr=" SEQ Figure \* ARABIC ">
+        <w:r>
+          <w:rPr>
+            <w:noProof/>
+          </w:rPr>
+          <w:t>7</w:t>
+        </w:r>
+      </w:fldSimple>
       <w:r>
         <w:t xml:space="preserve"> String to Byte Array</w:t>
       </w:r>
@@ -920,7 +840,7 @@
           <w:lang w:val="en-US" w:eastAsia="zh-CN"/>
         </w:rPr>
         <w:drawing>
-          <wp:inline distT="0" distB="0" distL="0" distR="0">
+          <wp:inline distT="0" distB="0" distL="0" distR="0" wp14:anchorId="67DA0CBC" wp14:editId="33276F8D">
             <wp:extent cx="2456691" cy="1947554"/>
             <wp:effectExtent l="0" t="0" r="1270" b="0"/>
             <wp:docPr id="32" name="Picture 32" descr="\\icnas3.cc.ic.ac.uk\py715\Desktop\Comms\Insert into Array.PNG"/>
@@ -976,24 +896,14 @@
       <w:r>
         <w:t xml:space="preserve">Figure </w:t>
       </w:r>
-      <w:r>
-        <w:fldChar w:fldCharType="begin"/>
-      </w:r>
-      <w:r>
-        <w:instrText xml:space="preserve"> SEQ Figure \* ARABIC </w:instrText>
-      </w:r>
-      <w:r>
-        <w:fldChar w:fldCharType="separate"/>
-      </w:r>
-      <w:r>
-        <w:rPr>
-          <w:noProof/>
-        </w:rPr>
-        <w:t>8</w:t>
-      </w:r>
-      <w:r>
-        <w:fldChar w:fldCharType="end"/>
-      </w:r>
+      <w:fldSimple w:instr=" SEQ Figure \* ARABIC ">
+        <w:r>
+          <w:rPr>
+            <w:noProof/>
+          </w:rPr>
+          <w:t>8</w:t>
+        </w:r>
+      </w:fldSimple>
       <w:r>
         <w:t xml:space="preserve"> Insert into Array</w:t>
       </w:r>
@@ -1023,7 +933,7 @@
           <w:lang w:val="en-US" w:eastAsia="zh-CN"/>
         </w:rPr>
         <w:drawing>
-          <wp:inline distT="0" distB="0" distL="0" distR="0">
+          <wp:inline distT="0" distB="0" distL="0" distR="0" wp14:anchorId="0AEF333E" wp14:editId="158D7BC9">
             <wp:extent cx="4833257" cy="2235930"/>
             <wp:effectExtent l="0" t="0" r="5715" b="0"/>
             <wp:docPr id="25" name="Picture 25" descr="H:\Comms_Lab\Lab1\Screenshots\ex2_initialDiagram.png"/>
@@ -1079,24 +989,14 @@
       <w:r>
         <w:t xml:space="preserve">Figure </w:t>
       </w:r>
-      <w:r>
-        <w:fldChar w:fldCharType="begin"/>
-      </w:r>
-      <w:r>
-        <w:instrText xml:space="preserve"> SEQ Figure \* ARABIC </w:instrText>
-      </w:r>
-      <w:r>
-        <w:fldChar w:fldCharType="separate"/>
-      </w:r>
-      <w:r>
-        <w:rPr>
-          <w:noProof/>
-        </w:rPr>
-        <w:t>9</w:t>
-      </w:r>
-      <w:r>
-        <w:fldChar w:fldCharType="end"/>
-      </w:r>
+      <w:fldSimple w:instr=" SEQ Figure \* ARABIC ">
+        <w:r>
+          <w:rPr>
+            <w:noProof/>
+          </w:rPr>
+          <w:t>9</w:t>
+        </w:r>
+      </w:fldSimple>
       <w:r>
         <w:t xml:space="preserve"> Diagram 1</w:t>
       </w:r>
@@ -1150,7 +1050,7 @@
           <w:lang w:val="en-US" w:eastAsia="zh-CN"/>
         </w:rPr>
         <w:drawing>
-          <wp:inline distT="0" distB="0" distL="0" distR="0" wp14:anchorId="0D9E8E76" wp14:editId="01103F9E">
+          <wp:inline distT="0" distB="0" distL="0" distR="0" wp14:anchorId="6FD29294" wp14:editId="7C4E1952">
             <wp:extent cx="1704975" cy="1428750"/>
             <wp:effectExtent l="0" t="0" r="9525" b="0"/>
             <wp:docPr id="33" name="Picture 33"/>
@@ -1197,24 +1097,14 @@
       <w:r>
         <w:t xml:space="preserve">Figure </w:t>
       </w:r>
-      <w:r>
-        <w:fldChar w:fldCharType="begin"/>
-      </w:r>
-      <w:r>
-        <w:instrText xml:space="preserve"> SEQ Figure \* ARABIC </w:instrText>
-      </w:r>
-      <w:r>
-        <w:fldChar w:fldCharType="separate"/>
-      </w:r>
-      <w:r>
-        <w:rPr>
-          <w:noProof/>
-        </w:rPr>
-        <w:t>10</w:t>
-      </w:r>
-      <w:r>
-        <w:fldChar w:fldCharType="end"/>
-      </w:r>
+      <w:fldSimple w:instr=" SEQ Figure \* ARABIC ">
+        <w:r>
+          <w:rPr>
+            <w:noProof/>
+          </w:rPr>
+          <w:t>10</w:t>
+        </w:r>
+      </w:fldSimple>
       <w:r>
         <w:t xml:space="preserve"> Initialise the array to 0</w:t>
       </w:r>
@@ -1258,7 +1148,7 @@
           <w:lang w:val="en-US" w:eastAsia="zh-CN"/>
         </w:rPr>
         <w:drawing>
-          <wp:inline distT="0" distB="0" distL="0" distR="0">
+          <wp:inline distT="0" distB="0" distL="0" distR="0" wp14:anchorId="5B2E4BCF" wp14:editId="1A1F2921">
             <wp:extent cx="5403273" cy="2634500"/>
             <wp:effectExtent l="0" t="0" r="6985" b="0"/>
             <wp:docPr id="26" name="Picture 26" descr="H:\Comms_Lab\Lab1\Screenshots\ex2_initialPanel.png"/>
@@ -1314,24 +1204,14 @@
       <w:r>
         <w:t xml:space="preserve">Figure </w:t>
       </w:r>
-      <w:r>
-        <w:fldChar w:fldCharType="begin"/>
-      </w:r>
-      <w:r>
-        <w:instrText xml:space="preserve"> SEQ Figure \* ARABIC </w:instrText>
-      </w:r>
-      <w:r>
-        <w:fldChar w:fldCharType="separate"/>
-      </w:r>
-      <w:r>
-        <w:rPr>
-          <w:noProof/>
-        </w:rPr>
-        <w:t>11</w:t>
-      </w:r>
-      <w:r>
-        <w:fldChar w:fldCharType="end"/>
-      </w:r>
+      <w:fldSimple w:instr=" SEQ Figure \* ARABIC ">
+        <w:r>
+          <w:rPr>
+            <w:noProof/>
+          </w:rPr>
+          <w:t>11</w:t>
+        </w:r>
+      </w:fldSimple>
       <w:r>
         <w:t xml:space="preserve"> Output</w:t>
       </w:r>
@@ -1346,7 +1226,7 @@
           <w:lang w:val="en-US" w:eastAsia="zh-CN"/>
         </w:rPr>
         <w:drawing>
-          <wp:inline distT="0" distB="0" distL="0" distR="0">
+          <wp:inline distT="0" distB="0" distL="0" distR="0" wp14:anchorId="3879A42A" wp14:editId="2D9BBC8C">
             <wp:extent cx="5723890" cy="2505710"/>
             <wp:effectExtent l="0" t="0" r="0" b="8890"/>
             <wp:docPr id="28" name="Picture 28" descr="H:\Comms_Lab\Lab1\Screenshots\ex2_1000iterationsDiagram.png"/>
@@ -1402,24 +1282,14 @@
       <w:r>
         <w:t xml:space="preserve">Figure </w:t>
       </w:r>
-      <w:r>
-        <w:fldChar w:fldCharType="begin"/>
-      </w:r>
-      <w:r>
-        <w:instrText xml:space="preserve"> SEQ Figure \* ARABIC </w:instrText>
-      </w:r>
-      <w:r>
-        <w:fldChar w:fldCharType="separate"/>
-      </w:r>
-      <w:r>
-        <w:rPr>
-          <w:noProof/>
-        </w:rPr>
-        <w:t>12</w:t>
-      </w:r>
-      <w:r>
-        <w:fldChar w:fldCharType="end"/>
-      </w:r>
+      <w:fldSimple w:instr=" SEQ Figure \* ARABIC ">
+        <w:r>
+          <w:rPr>
+            <w:noProof/>
+          </w:rPr>
+          <w:t>12</w:t>
+        </w:r>
+      </w:fldSimple>
       <w:r>
         <w:t xml:space="preserve"> 1k iteration</w:t>
       </w:r>
@@ -1434,7 +1304,7 @@
           <w:lang w:val="en-US" w:eastAsia="zh-CN"/>
         </w:rPr>
         <w:drawing>
-          <wp:inline distT="0" distB="0" distL="0" distR="0">
+          <wp:inline distT="0" distB="0" distL="0" distR="0" wp14:anchorId="4A9CFFCE" wp14:editId="040E5D7A">
             <wp:extent cx="5723890" cy="2137410"/>
             <wp:effectExtent l="0" t="0" r="0" b="0"/>
             <wp:docPr id="29" name="Picture 29" descr="H:\Comms_Lab\Lab1\Screenshots\ex2_1000iterationsPanel.png"/>
@@ -1490,24 +1360,14 @@
       <w:r>
         <w:t xml:space="preserve">Figure </w:t>
       </w:r>
-      <w:r>
-        <w:fldChar w:fldCharType="begin"/>
-      </w:r>
-      <w:r>
-        <w:instrText xml:space="preserve"> SEQ Figure \* ARABIC </w:instrText>
-      </w:r>
-      <w:r>
-        <w:fldChar w:fldCharType="separate"/>
-      </w:r>
-      <w:r>
-        <w:rPr>
-          <w:noProof/>
-        </w:rPr>
-        <w:t>13</w:t>
-      </w:r>
-      <w:r>
-        <w:fldChar w:fldCharType="end"/>
-      </w:r>
+      <w:fldSimple w:instr=" SEQ Figure \* ARABIC ">
+        <w:r>
+          <w:rPr>
+            <w:noProof/>
+          </w:rPr>
+          <w:t>13</w:t>
+        </w:r>
+      </w:fldSimple>
       <w:r>
         <w:t xml:space="preserve"> 100 iteration</w:t>
       </w:r>
@@ -1523,7 +1383,7 @@
         </w:rPr>
         <w:lastRenderedPageBreak/>
         <w:drawing>
-          <wp:inline distT="0" distB="0" distL="0" distR="0" wp14:anchorId="58471E26" wp14:editId="3B5C8E6B">
+          <wp:inline distT="0" distB="0" distL="0" distR="0" wp14:anchorId="3624CA6B" wp14:editId="3C762E15">
             <wp:extent cx="2622070" cy="819397"/>
             <wp:effectExtent l="0" t="0" r="6985" b="0"/>
             <wp:docPr id="34" name="Picture 34"/>
@@ -1566,24 +1426,14 @@
       <w:r>
         <w:t xml:space="preserve">Figure </w:t>
       </w:r>
-      <w:r>
-        <w:fldChar w:fldCharType="begin"/>
-      </w:r>
-      <w:r>
-        <w:instrText xml:space="preserve"> SEQ Figure \* ARABIC </w:instrText>
-      </w:r>
-      <w:r>
-        <w:fldChar w:fldCharType="separate"/>
-      </w:r>
-      <w:r>
-        <w:rPr>
-          <w:noProof/>
-        </w:rPr>
-        <w:t>14</w:t>
-      </w:r>
-      <w:r>
-        <w:fldChar w:fldCharType="end"/>
-      </w:r>
+      <w:fldSimple w:instr=" SEQ Figure \* ARABIC ">
+        <w:r>
+          <w:rPr>
+            <w:noProof/>
+          </w:rPr>
+          <w:t>14</w:t>
+        </w:r>
+      </w:fldSimple>
       <w:r>
         <w:t xml:space="preserve"> Formula</w:t>
       </w:r>
@@ -1598,7 +1448,7 @@
           <w:lang w:val="en-US" w:eastAsia="zh-CN"/>
         </w:rPr>
         <w:drawing>
-          <wp:inline distT="0" distB="0" distL="0" distR="0" wp14:anchorId="1D56A0A8" wp14:editId="04C93F88">
+          <wp:inline distT="0" distB="0" distL="0" distR="0" wp14:anchorId="1CD2B2D9" wp14:editId="5A23F2CA">
             <wp:extent cx="2647950" cy="1495425"/>
             <wp:effectExtent l="0" t="0" r="0" b="9525"/>
             <wp:docPr id="35" name="Picture 35"/>
@@ -1641,24 +1491,14 @@
       <w:r>
         <w:t xml:space="preserve">Figure </w:t>
       </w:r>
-      <w:r>
-        <w:fldChar w:fldCharType="begin"/>
-      </w:r>
-      <w:r>
-        <w:instrText xml:space="preserve"> SEQ Figure \* ARABIC </w:instrText>
-      </w:r>
-      <w:r>
-        <w:fldChar w:fldCharType="separate"/>
-      </w:r>
-      <w:r>
-        <w:rPr>
-          <w:noProof/>
-        </w:rPr>
-        <w:t>15</w:t>
-      </w:r>
-      <w:r>
-        <w:fldChar w:fldCharType="end"/>
-      </w:r>
+      <w:fldSimple w:instr=" SEQ Figure \* ARABIC ">
+        <w:r>
+          <w:rPr>
+            <w:noProof/>
+          </w:rPr>
+          <w:t>15</w:t>
+        </w:r>
+      </w:fldSimple>
       <w:r>
         <w:t xml:space="preserve"> Random Number Generator</w:t>
       </w:r>
@@ -1687,7 +1527,7 @@
           <w:lang w:val="en-US" w:eastAsia="zh-CN"/>
         </w:rPr>
         <w:drawing>
-          <wp:anchor distT="0" distB="0" distL="114300" distR="114300" simplePos="0" relativeHeight="251661312" behindDoc="0" locked="0" layoutInCell="1" allowOverlap="1">
+          <wp:anchor distT="0" distB="0" distL="114300" distR="114300" simplePos="0" relativeHeight="251661312" behindDoc="0" locked="0" layoutInCell="1" allowOverlap="1" wp14:anchorId="302625EC" wp14:editId="42898FD9">
             <wp:simplePos x="0" y="0"/>
             <wp:positionH relativeFrom="column">
               <wp:posOffset>2093405</wp:posOffset>
@@ -1772,7 +1612,7 @@
           <w:lang w:val="en-US" w:eastAsia="zh-CN"/>
         </w:rPr>
         <w:drawing>
-          <wp:inline distT="0" distB="0" distL="0" distR="0">
+          <wp:inline distT="0" distB="0" distL="0" distR="0" wp14:anchorId="32604BC1" wp14:editId="3346EF60">
             <wp:extent cx="902335" cy="213995"/>
             <wp:effectExtent l="0" t="0" r="0" b="0"/>
             <wp:docPr id="38" name="Picture 38" descr="\\icnas3.cc.ic.ac.uk\py715\Desktop\Comms\Var1over12.png"/>
@@ -1829,7 +1669,7 @@
           <w:lang w:val="en-US" w:eastAsia="zh-CN"/>
         </w:rPr>
         <w:drawing>
-          <wp:inline distT="0" distB="0" distL="0" distR="0">
+          <wp:inline distT="0" distB="0" distL="0" distR="0" wp14:anchorId="4359FB8F" wp14:editId="6E1473F0">
             <wp:extent cx="2968625" cy="213995"/>
             <wp:effectExtent l="0" t="0" r="3175" b="0"/>
             <wp:docPr id="39" name="Picture 39" descr="\\icnas3.cc.ic.ac.uk\py715\Desktop\Comms\var1.png"/>
@@ -1888,7 +1728,7 @@
           <w:lang w:val="en-US" w:eastAsia="zh-CN"/>
         </w:rPr>
         <w:drawing>
-          <wp:inline distT="0" distB="0" distL="0" distR="0">
+          <wp:inline distT="0" distB="0" distL="0" distR="0" wp14:anchorId="21B0B9F9" wp14:editId="13DB3BA2">
             <wp:extent cx="1270635" cy="166370"/>
             <wp:effectExtent l="0" t="0" r="5715" b="5080"/>
             <wp:docPr id="40" name="Picture 40" descr="\\icnas3.cc.ic.ac.uk\py715\Desktop\Comms\sqrt12 times 10.png"/>
@@ -1951,7 +1791,7 @@
           <w:lang w:val="en-US" w:eastAsia="zh-CN"/>
         </w:rPr>
         <w:drawing>
-          <wp:inline distT="0" distB="0" distL="0" distR="0">
+          <wp:inline distT="0" distB="0" distL="0" distR="0" wp14:anchorId="5C8B75D7" wp14:editId="6D349796">
             <wp:extent cx="5723890" cy="2921289"/>
             <wp:effectExtent l="0" t="0" r="0" b="0"/>
             <wp:docPr id="30" name="Picture 30" descr="H:\Comms_Lab\Lab1\Screenshots\ex2_unitvarDiagram.png"/>
@@ -2010,24 +1850,14 @@
       <w:r>
         <w:t xml:space="preserve">Figure </w:t>
       </w:r>
-      <w:r>
-        <w:fldChar w:fldCharType="begin"/>
-      </w:r>
-      <w:r>
-        <w:instrText xml:space="preserve"> SEQ Figure \* ARABIC </w:instrText>
-      </w:r>
-      <w:r>
-        <w:fldChar w:fldCharType="separate"/>
-      </w:r>
-      <w:r>
-        <w:rPr>
-          <w:noProof/>
-        </w:rPr>
-        <w:t>16</w:t>
-      </w:r>
-      <w:r>
-        <w:fldChar w:fldCharType="end"/>
-      </w:r>
+      <w:fldSimple w:instr=" SEQ Figure \* ARABIC ">
+        <w:r>
+          <w:rPr>
+            <w:noProof/>
+          </w:rPr>
+          <w:t>16</w:t>
+        </w:r>
+      </w:fldSimple>
       <w:r>
         <w:t xml:space="preserve"> Unit Variance and 0 mean</w:t>
       </w:r>
@@ -2043,7 +1873,7 @@
         </w:rPr>
         <w:lastRenderedPageBreak/>
         <w:drawing>
-          <wp:inline distT="0" distB="0" distL="0" distR="0">
+          <wp:inline distT="0" distB="0" distL="0" distR="0" wp14:anchorId="15A85792" wp14:editId="76343C1A">
             <wp:extent cx="5723890" cy="2505710"/>
             <wp:effectExtent l="0" t="0" r="0" b="8890"/>
             <wp:docPr id="31" name="Picture 31" descr="H:\Comms_Lab\Lab1\Screenshots\ex2_unitvarPanel.png"/>
@@ -2099,24 +1929,14 @@
       <w:r>
         <w:t xml:space="preserve">Figure </w:t>
       </w:r>
-      <w:r>
-        <w:fldChar w:fldCharType="begin"/>
-      </w:r>
-      <w:r>
-        <w:instrText xml:space="preserve"> SEQ Figure \* ARABIC </w:instrText>
-      </w:r>
-      <w:r>
-        <w:fldChar w:fldCharType="separate"/>
-      </w:r>
-      <w:r>
-        <w:rPr>
-          <w:noProof/>
-        </w:rPr>
-        <w:t>17</w:t>
-      </w:r>
-      <w:r>
-        <w:fldChar w:fldCharType="end"/>
-      </w:r>
+      <w:fldSimple w:instr=" SEQ Figure \* ARABIC ">
+        <w:r>
+          <w:rPr>
+            <w:noProof/>
+          </w:rPr>
+          <w:t>17</w:t>
+        </w:r>
+      </w:fldSimple>
       <w:r>
         <w:t xml:space="preserve"> Unit Variance and 0 Mean Output</w:t>
       </w:r>
@@ -2145,7 +1965,7 @@
           <w:lang w:val="en-US" w:eastAsia="zh-CN"/>
         </w:rPr>
         <w:drawing>
-          <wp:inline distT="0" distB="0" distL="0" distR="0">
+          <wp:inline distT="0" distB="0" distL="0" distR="0" wp14:anchorId="4CF296E6" wp14:editId="1193CD4D">
             <wp:extent cx="4595495" cy="3270478"/>
             <wp:effectExtent l="0" t="0" r="0" b="6350"/>
             <wp:docPr id="44" name="Picture 44" descr="H:\Comms_Lab\Lab1\Screenshots\ex3_initialDiagram_1.png"/>
@@ -2201,24 +2021,14 @@
       <w:r>
         <w:t xml:space="preserve">Figure </w:t>
       </w:r>
-      <w:r>
-        <w:fldChar w:fldCharType="begin"/>
-      </w:r>
-      <w:r>
-        <w:instrText xml:space="preserve"> SEQ Figure \* ARABIC </w:instrText>
-      </w:r>
-      <w:r>
-        <w:fldChar w:fldCharType="separate"/>
-      </w:r>
-      <w:r>
-        <w:rPr>
-          <w:noProof/>
-        </w:rPr>
-        <w:t>18</w:t>
-      </w:r>
-      <w:r>
-        <w:fldChar w:fldCharType="end"/>
-      </w:r>
+      <w:fldSimple w:instr=" SEQ Figure \* ARABIC ">
+        <w:r>
+          <w:rPr>
+            <w:noProof/>
+          </w:rPr>
+          <w:t>18</w:t>
+        </w:r>
+      </w:fldSimple>
       <w:r>
         <w:t xml:space="preserve"> Initial diagram</w:t>
       </w:r>
@@ -2233,7 +2043,7 @@
           <w:lang w:val="en-US" w:eastAsia="zh-CN"/>
         </w:rPr>
         <w:drawing>
-          <wp:inline distT="0" distB="0" distL="0" distR="0">
+          <wp:inline distT="0" distB="0" distL="0" distR="0" wp14:anchorId="6E37AAFB" wp14:editId="68A75F3C">
             <wp:extent cx="5416939" cy="3776353"/>
             <wp:effectExtent l="0" t="0" r="0" b="0"/>
             <wp:docPr id="45" name="Picture 45" descr="H:\Comms_Lab\Lab1\Screenshots\ex3_initialpanel_1.png"/>
@@ -2289,24 +2099,14 @@
       <w:r>
         <w:t xml:space="preserve">Figure </w:t>
       </w:r>
-      <w:r>
-        <w:fldChar w:fldCharType="begin"/>
-      </w:r>
-      <w:r>
-        <w:instrText xml:space="preserve"> SEQ Figure \* ARABIC </w:instrText>
-      </w:r>
-      <w:r>
-        <w:fldChar w:fldCharType="separate"/>
-      </w:r>
-      <w:r>
-        <w:rPr>
-          <w:noProof/>
-        </w:rPr>
-        <w:t>19</w:t>
-      </w:r>
-      <w:r>
-        <w:fldChar w:fldCharType="end"/>
-      </w:r>
+      <w:fldSimple w:instr=" SEQ Figure \* ARABIC ">
+        <w:r>
+          <w:rPr>
+            <w:noProof/>
+          </w:rPr>
+          <w:t>19</w:t>
+        </w:r>
+      </w:fldSimple>
       <w:r>
         <w:t xml:space="preserve"> Initial panel</w:t>
       </w:r>
@@ -2356,7 +2156,7 @@
           <w:lang w:val="en-US" w:eastAsia="zh-CN"/>
         </w:rPr>
         <w:drawing>
-          <wp:inline distT="0" distB="0" distL="0" distR="0" wp14:anchorId="6D09CA27" wp14:editId="2B9D3786">
+          <wp:inline distT="0" distB="0" distL="0" distR="0" wp14:anchorId="77FD6AF8" wp14:editId="4FFD94B1">
             <wp:extent cx="4655127" cy="3470129"/>
             <wp:effectExtent l="0" t="0" r="0" b="0"/>
             <wp:docPr id="48" name="Picture 48" descr="H:\Comms_Lab\Lab1\Screenshots\ex3_finalDiagram.png"/>
@@ -2415,24 +2215,14 @@
       <w:r>
         <w:t xml:space="preserve">Figure </w:t>
       </w:r>
-      <w:r>
-        <w:fldChar w:fldCharType="begin"/>
-      </w:r>
-      <w:r>
-        <w:instrText xml:space="preserve"> SEQ Figure \* ARABIC </w:instrText>
-      </w:r>
-      <w:r>
-        <w:fldChar w:fldCharType="separate"/>
-      </w:r>
-      <w:r>
-        <w:rPr>
-          <w:noProof/>
-        </w:rPr>
-        <w:t>20</w:t>
-      </w:r>
-      <w:r>
-        <w:fldChar w:fldCharType="end"/>
-      </w:r>
+      <w:fldSimple w:instr=" SEQ Figure \* ARABIC ">
+        <w:r>
+          <w:rPr>
+            <w:noProof/>
+          </w:rPr>
+          <w:t>20</w:t>
+        </w:r>
+      </w:fldSimple>
       <w:r>
         <w:t xml:space="preserve"> Frequency 30</w:t>
       </w:r>
@@ -2447,7 +2237,7 @@
           <w:lang w:val="en-US" w:eastAsia="zh-CN"/>
         </w:rPr>
         <w:drawing>
-          <wp:inline distT="0" distB="0" distL="0" distR="0">
+          <wp:inline distT="0" distB="0" distL="0" distR="0" wp14:anchorId="4E3E3A05" wp14:editId="4444A4FD">
             <wp:extent cx="4857008" cy="4283824"/>
             <wp:effectExtent l="0" t="0" r="1270" b="2540"/>
             <wp:docPr id="49" name="Picture 49" descr="H:\Comms_Lab\Lab1\Screenshots\ex3_panelFilter.png"/>
@@ -2503,24 +2293,14 @@
       <w:r>
         <w:t xml:space="preserve">Figure </w:t>
       </w:r>
-      <w:r>
-        <w:fldChar w:fldCharType="begin"/>
-      </w:r>
-      <w:r>
-        <w:instrText xml:space="preserve"> SEQ Figure \* ARABIC </w:instrText>
-      </w:r>
-      <w:r>
-        <w:fldChar w:fldCharType="separate"/>
-      </w:r>
-      <w:r>
-        <w:rPr>
-          <w:noProof/>
-        </w:rPr>
-        <w:t>21</w:t>
-      </w:r>
-      <w:r>
-        <w:fldChar w:fldCharType="end"/>
-      </w:r>
+      <w:fldSimple w:instr=" SEQ Figure \* ARABIC ">
+        <w:r>
+          <w:rPr>
+            <w:noProof/>
+          </w:rPr>
+          <w:t>21</w:t>
+        </w:r>
+      </w:fldSimple>
       <w:r>
         <w:t xml:space="preserve"> Frequency 30</w:t>
       </w:r>
@@ -2734,7 +2514,7 @@
           <w:lang w:val="en-US" w:eastAsia="zh-CN"/>
         </w:rPr>
         <w:drawing>
-          <wp:inline distT="0" distB="0" distL="0" distR="0" wp14:anchorId="73071A9B" wp14:editId="7294B31A">
+          <wp:inline distT="0" distB="0" distL="0" distR="0" wp14:anchorId="187A4937" wp14:editId="26578B83">
             <wp:extent cx="1123950" cy="3542074"/>
             <wp:effectExtent l="0" t="8890" r="0" b="0"/>
             <wp:docPr id="51" name="Picture 51" descr="\\icnas3.cc.ic.ac.uk\py715\Desktop\Comms\lab2\am.jpg"/>
@@ -2800,24 +2580,14 @@
       <w:r>
         <w:t xml:space="preserve">Figure </w:t>
       </w:r>
-      <w:r>
-        <w:fldChar w:fldCharType="begin"/>
-      </w:r>
-      <w:r>
-        <w:instrText xml:space="preserve"> SEQ Figure \* ARABIC </w:instrText>
-      </w:r>
-      <w:r>
-        <w:fldChar w:fldCharType="separate"/>
-      </w:r>
-      <w:r>
-        <w:rPr>
-          <w:noProof/>
-        </w:rPr>
-        <w:t>22</w:t>
-      </w:r>
-      <w:r>
-        <w:fldChar w:fldCharType="end"/>
-      </w:r>
+      <w:fldSimple w:instr=" SEQ Figure \* ARABIC ">
+        <w:r>
+          <w:rPr>
+            <w:noProof/>
+          </w:rPr>
+          <w:t>22</w:t>
+        </w:r>
+      </w:fldSimple>
       <w:r>
         <w:t xml:space="preserve"> AM signal</w:t>
       </w:r>
@@ -2964,7 +2734,7 @@
           <w:lang w:val="en-US" w:eastAsia="zh-CN"/>
         </w:rPr>
         <w:drawing>
-          <wp:inline distT="0" distB="0" distL="0" distR="0" wp14:anchorId="645233A3" wp14:editId="4093E774">
+          <wp:inline distT="0" distB="0" distL="0" distR="0" wp14:anchorId="078FF3D7" wp14:editId="388A2B04">
             <wp:extent cx="5724525" cy="2266950"/>
             <wp:effectExtent l="0" t="0" r="9525" b="0"/>
             <wp:docPr id="52" name="Picture 52" descr="H:\Comms_Lab\Lab2\screenshot\ex1_diagram.png"/>
@@ -3027,24 +2797,14 @@
       <w:r>
         <w:t xml:space="preserve">Figure </w:t>
       </w:r>
-      <w:r>
-        <w:fldChar w:fldCharType="begin"/>
-      </w:r>
-      <w:r>
-        <w:instrText xml:space="preserve"> SEQ Figure \* ARABIC </w:instrText>
-      </w:r>
-      <w:r>
-        <w:fldChar w:fldCharType="separate"/>
-      </w:r>
-      <w:r>
-        <w:rPr>
-          <w:noProof/>
-        </w:rPr>
-        <w:t>23</w:t>
-      </w:r>
-      <w:r>
-        <w:fldChar w:fldCharType="end"/>
-      </w:r>
+      <w:fldSimple w:instr=" SEQ Figure \* ARABIC ">
+        <w:r>
+          <w:rPr>
+            <w:noProof/>
+          </w:rPr>
+          <w:t>23</w:t>
+        </w:r>
+      </w:fldSimple>
       <w:r>
         <w:t xml:space="preserve"> Diagram</w:t>
       </w:r>
@@ -3063,7 +2823,7 @@
         </w:rPr>
         <w:lastRenderedPageBreak/>
         <w:drawing>
-          <wp:inline distT="0" distB="0" distL="0" distR="0" wp14:anchorId="52A5558F" wp14:editId="2BD04124">
+          <wp:inline distT="0" distB="0" distL="0" distR="0" wp14:anchorId="27A0FCDD" wp14:editId="66117DE7">
             <wp:extent cx="5191125" cy="3610466"/>
             <wp:effectExtent l="0" t="0" r="0" b="9525"/>
             <wp:docPr id="54" name="Picture 54" descr="H:\Comms_Lab\Lab2\screenshot\ex1_panel_0.5.png"/>
@@ -3126,24 +2886,14 @@
       <w:r>
         <w:t xml:space="preserve">Figure </w:t>
       </w:r>
-      <w:r>
-        <w:fldChar w:fldCharType="begin"/>
-      </w:r>
-      <w:r>
-        <w:instrText xml:space="preserve"> SEQ Figure \* ARABIC </w:instrText>
-      </w:r>
-      <w:r>
-        <w:fldChar w:fldCharType="separate"/>
-      </w:r>
-      <w:r>
-        <w:rPr>
-          <w:noProof/>
-        </w:rPr>
-        <w:t>24</w:t>
-      </w:r>
-      <w:r>
-        <w:fldChar w:fldCharType="end"/>
-      </w:r>
+      <w:fldSimple w:instr=" SEQ Figure \* ARABIC ">
+        <w:r>
+          <w:rPr>
+            <w:noProof/>
+          </w:rPr>
+          <w:t>24</w:t>
+        </w:r>
+      </w:fldSimple>
       <w:r>
         <w:t xml:space="preserve"> Modulation Index = 0.5</w:t>
       </w:r>
@@ -3172,7 +2922,7 @@
           <w:lang w:val="en-US" w:eastAsia="zh-CN"/>
         </w:rPr>
         <w:drawing>
-          <wp:inline distT="0" distB="0" distL="0" distR="0" wp14:anchorId="087BEF8D" wp14:editId="15A1A2FB">
+          <wp:inline distT="0" distB="0" distL="0" distR="0" wp14:anchorId="4817FC08" wp14:editId="5B2C9513">
             <wp:extent cx="5724525" cy="3971925"/>
             <wp:effectExtent l="0" t="0" r="9525" b="9525"/>
             <wp:docPr id="55" name="Picture 55" descr="H:\Comms_Lab\Lab2\screenshot\ex1_panel_1.png"/>
@@ -3235,24 +2985,14 @@
       <w:r>
         <w:t xml:space="preserve">Figure </w:t>
       </w:r>
-      <w:r>
-        <w:fldChar w:fldCharType="begin"/>
-      </w:r>
-      <w:r>
-        <w:instrText xml:space="preserve"> SEQ Figure \* ARABIC </w:instrText>
-      </w:r>
-      <w:r>
-        <w:fldChar w:fldCharType="separate"/>
-      </w:r>
-      <w:r>
-        <w:rPr>
-          <w:noProof/>
-        </w:rPr>
-        <w:t>25</w:t>
-      </w:r>
-      <w:r>
-        <w:fldChar w:fldCharType="end"/>
-      </w:r>
+      <w:fldSimple w:instr=" SEQ Figure \* ARABIC ">
+        <w:r>
+          <w:rPr>
+            <w:noProof/>
+          </w:rPr>
+          <w:t>25</w:t>
+        </w:r>
+      </w:fldSimple>
       <w:r>
         <w:t xml:space="preserve"> </w:t>
       </w:r>
@@ -3288,7 +3028,7 @@
         </w:rPr>
         <w:lastRenderedPageBreak/>
         <w:drawing>
-          <wp:inline distT="0" distB="0" distL="0" distR="0" wp14:anchorId="2D213B3A" wp14:editId="6EE9DE1C">
+          <wp:inline distT="0" distB="0" distL="0" distR="0" wp14:anchorId="585FCF65" wp14:editId="6EA43932">
             <wp:extent cx="5410200" cy="3834851"/>
             <wp:effectExtent l="0" t="0" r="0" b="0"/>
             <wp:docPr id="56" name="Picture 56" descr="H:\Comms_Lab\Lab2\screenshot\ex1_panel_2.png"/>
@@ -3351,24 +3091,14 @@
       <w:r>
         <w:t xml:space="preserve">Figure </w:t>
       </w:r>
-      <w:r>
-        <w:fldChar w:fldCharType="begin"/>
-      </w:r>
-      <w:r>
-        <w:instrText xml:space="preserve"> SEQ Figure \* ARABIC </w:instrText>
-      </w:r>
-      <w:r>
-        <w:fldChar w:fldCharType="separate"/>
-      </w:r>
-      <w:r>
-        <w:rPr>
-          <w:noProof/>
-        </w:rPr>
-        <w:t>26</w:t>
-      </w:r>
-      <w:r>
-        <w:fldChar w:fldCharType="end"/>
-      </w:r>
+      <w:fldSimple w:instr=" SEQ Figure \* ARABIC ">
+        <w:r>
+          <w:rPr>
+            <w:noProof/>
+          </w:rPr>
+          <w:t>26</w:t>
+        </w:r>
+      </w:fldSimple>
       <w:r>
         <w:t xml:space="preserve"> </w:t>
       </w:r>
@@ -3407,7 +3137,7 @@
           <w:lang w:val="en-US" w:eastAsia="zh-CN"/>
         </w:rPr>
         <w:drawing>
-          <wp:inline distT="0" distB="0" distL="0" distR="0" wp14:anchorId="0AB56984" wp14:editId="6C9D9B42">
+          <wp:inline distT="0" distB="0" distL="0" distR="0" wp14:anchorId="2D331566" wp14:editId="1BC8A2A1">
             <wp:extent cx="2247900" cy="3107722"/>
             <wp:effectExtent l="0" t="0" r="0" b="0"/>
             <wp:docPr id="60" name="Picture 60" descr="H:\Comms_Lab\Lab2\screenshot\AM_modulation_index.png"/>
@@ -3463,24 +3193,14 @@
       <w:r>
         <w:t xml:space="preserve">Figure </w:t>
       </w:r>
-      <w:r>
-        <w:fldChar w:fldCharType="begin"/>
-      </w:r>
-      <w:r>
-        <w:instrText xml:space="preserve"> SEQ Figure \* ARABIC </w:instrText>
-      </w:r>
-      <w:r>
-        <w:fldChar w:fldCharType="separate"/>
-      </w:r>
-      <w:r>
-        <w:rPr>
-          <w:noProof/>
-        </w:rPr>
-        <w:t>27</w:t>
-      </w:r>
-      <w:r>
-        <w:fldChar w:fldCharType="end"/>
-      </w:r>
+      <w:fldSimple w:instr=" SEQ Figure \* ARABIC ">
+        <w:r>
+          <w:rPr>
+            <w:noProof/>
+          </w:rPr>
+          <w:t>27</w:t>
+        </w:r>
+      </w:fldSimple>
       <w:r>
         <w:t xml:space="preserve"> Modulation index</w:t>
       </w:r>
@@ -3510,7 +3230,7 @@
         </w:rPr>
         <w:lastRenderedPageBreak/>
         <w:drawing>
-          <wp:inline distT="0" distB="0" distL="0" distR="0" wp14:anchorId="219ED171" wp14:editId="64D59A64">
+          <wp:inline distT="0" distB="0" distL="0" distR="0" wp14:anchorId="7B13B348" wp14:editId="3DD1C538">
             <wp:extent cx="5130056" cy="3550920"/>
             <wp:effectExtent l="0" t="0" r="0" b="0"/>
             <wp:docPr id="57" name="Picture 57" descr="H:\Comms_Lab\Lab2\screenshot\ex1_panel_f1k.PNG"/>
@@ -3573,24 +3293,14 @@
       <w:r>
         <w:t xml:space="preserve">Figure </w:t>
       </w:r>
-      <w:r>
-        <w:fldChar w:fldCharType="begin"/>
-      </w:r>
-      <w:r>
-        <w:instrText xml:space="preserve"> SEQ Figure \* ARABIC </w:instrText>
-      </w:r>
-      <w:r>
-        <w:fldChar w:fldCharType="separate"/>
-      </w:r>
-      <w:r>
-        <w:rPr>
-          <w:noProof/>
-        </w:rPr>
-        <w:t>28</w:t>
-      </w:r>
-      <w:r>
-        <w:fldChar w:fldCharType="end"/>
-      </w:r>
+      <w:fldSimple w:instr=" SEQ Figure \* ARABIC ">
+        <w:r>
+          <w:rPr>
+            <w:noProof/>
+          </w:rPr>
+          <w:t>28</w:t>
+        </w:r>
+      </w:fldSimple>
       <w:r>
         <w:t xml:space="preserve"> MSG frequency = 1k</w:t>
       </w:r>
@@ -3619,7 +3329,7 @@
           <w:lang w:val="en-US" w:eastAsia="zh-CN"/>
         </w:rPr>
         <w:drawing>
-          <wp:inline distT="0" distB="0" distL="0" distR="0" wp14:anchorId="202AFE3A" wp14:editId="2C67BA6F">
+          <wp:inline distT="0" distB="0" distL="0" distR="0" wp14:anchorId="3387DD1F" wp14:editId="7E3AB7B0">
             <wp:extent cx="5311140" cy="3702775"/>
             <wp:effectExtent l="0" t="0" r="3810" b="0"/>
             <wp:docPr id="58" name="Picture 58" descr="H:\Comms_Lab\Lab2\screenshot\ex1_panel_f2k.PNG"/>
@@ -3682,24 +3392,14 @@
       <w:r>
         <w:t xml:space="preserve">Figure </w:t>
       </w:r>
-      <w:r>
-        <w:fldChar w:fldCharType="begin"/>
-      </w:r>
-      <w:r>
-        <w:instrText xml:space="preserve"> SEQ Figure \* ARABIC </w:instrText>
-      </w:r>
-      <w:r>
-        <w:fldChar w:fldCharType="separate"/>
-      </w:r>
-      <w:r>
-        <w:rPr>
-          <w:noProof/>
-        </w:rPr>
-        <w:t>29</w:t>
-      </w:r>
-      <w:r>
-        <w:fldChar w:fldCharType="end"/>
-      </w:r>
+      <w:fldSimple w:instr=" SEQ Figure \* ARABIC ">
+        <w:r>
+          <w:rPr>
+            <w:noProof/>
+          </w:rPr>
+          <w:t>29</w:t>
+        </w:r>
+      </w:fldSimple>
       <w:r>
         <w:t xml:space="preserve"> MSG frequency = 2k</w:t>
       </w:r>
@@ -3729,7 +3429,7 @@
         </w:rPr>
         <w:lastRenderedPageBreak/>
         <w:drawing>
-          <wp:inline distT="0" distB="0" distL="0" distR="0" wp14:anchorId="68D32F89" wp14:editId="08D388EB">
+          <wp:inline distT="0" distB="0" distL="0" distR="0" wp14:anchorId="2DA5DB71" wp14:editId="4EE0454F">
             <wp:extent cx="5724525" cy="3990975"/>
             <wp:effectExtent l="0" t="0" r="9525" b="9525"/>
             <wp:docPr id="59" name="Picture 59" descr="H:\Comms_Lab\Lab2\screenshot\ex1_panel_f5k.PNG"/>
@@ -3788,24 +3488,14 @@
       <w:r>
         <w:t xml:space="preserve">Figure </w:t>
       </w:r>
-      <w:r>
-        <w:fldChar w:fldCharType="begin"/>
-      </w:r>
-      <w:r>
-        <w:instrText xml:space="preserve"> SEQ Figure \* ARABIC </w:instrText>
-      </w:r>
-      <w:r>
-        <w:fldChar w:fldCharType="separate"/>
-      </w:r>
-      <w:r>
-        <w:rPr>
-          <w:noProof/>
-        </w:rPr>
-        <w:t>30</w:t>
-      </w:r>
-      <w:r>
-        <w:fldChar w:fldCharType="end"/>
-      </w:r>
+      <w:fldSimple w:instr=" SEQ Figure \* ARABIC ">
+        <w:r>
+          <w:rPr>
+            <w:noProof/>
+          </w:rPr>
+          <w:t>30</w:t>
+        </w:r>
+      </w:fldSimple>
       <w:r>
         <w:t xml:space="preserve"> MSG frequency = 5k</w:t>
       </w:r>
@@ -3846,7 +3536,7 @@
           <w:lang w:val="en-US" w:eastAsia="zh-CN"/>
         </w:rPr>
         <w:drawing>
-          <wp:inline distT="0" distB="0" distL="0" distR="0" wp14:anchorId="7DE46A80" wp14:editId="3ED6BDF7">
+          <wp:inline distT="0" distB="0" distL="0" distR="0" wp14:anchorId="0CCFB794" wp14:editId="17C24E02">
             <wp:extent cx="2423160" cy="3048000"/>
             <wp:effectExtent l="0" t="0" r="0" b="0"/>
             <wp:docPr id="4" name="图片 4" descr="C:\Users\浦\AppData\Local\Microsoft\Windows\INetCache\Content.Word\AM_subvi.png"/>
@@ -3905,24 +3595,14 @@
       <w:r>
         <w:t xml:space="preserve">Figure </w:t>
       </w:r>
-      <w:r>
-        <w:fldChar w:fldCharType="begin"/>
-      </w:r>
-      <w:r>
-        <w:instrText xml:space="preserve"> SEQ Figure \* ARABIC </w:instrText>
-      </w:r>
-      <w:r>
-        <w:fldChar w:fldCharType="separate"/>
-      </w:r>
-      <w:r>
-        <w:rPr>
-          <w:noProof/>
-        </w:rPr>
-        <w:t>31</w:t>
-      </w:r>
-      <w:r>
-        <w:fldChar w:fldCharType="end"/>
-      </w:r>
+      <w:fldSimple w:instr=" SEQ Figure \* ARABIC ">
+        <w:r>
+          <w:rPr>
+            <w:noProof/>
+          </w:rPr>
+          <w:t>31</w:t>
+        </w:r>
+      </w:fldSimple>
       <w:r>
         <w:t xml:space="preserve"> AM sub-vi</w:t>
       </w:r>
@@ -3979,7 +3659,7 @@
           <w:lang w:val="en-US" w:eastAsia="zh-CN"/>
         </w:rPr>
         <w:drawing>
-          <wp:inline distT="0" distB="0" distL="0" distR="0" wp14:anchorId="1AAB5D5F" wp14:editId="3B29C2A7">
+          <wp:inline distT="0" distB="0" distL="0" distR="0" wp14:anchorId="143760C5" wp14:editId="2B882854">
             <wp:extent cx="5731510" cy="2078990"/>
             <wp:effectExtent l="0" t="0" r="2540" b="0"/>
             <wp:docPr id="5" name="图片 5"/>
@@ -4028,24 +3708,14 @@
       <w:r>
         <w:t xml:space="preserve">Figure </w:t>
       </w:r>
-      <w:r>
-        <w:fldChar w:fldCharType="begin"/>
-      </w:r>
-      <w:r>
-        <w:instrText xml:space="preserve"> SEQ Figure \* ARABIC </w:instrText>
-      </w:r>
-      <w:r>
-        <w:fldChar w:fldCharType="separate"/>
-      </w:r>
-      <w:r>
-        <w:rPr>
-          <w:noProof/>
-        </w:rPr>
-        <w:t>32</w:t>
-      </w:r>
-      <w:r>
-        <w:fldChar w:fldCharType="end"/>
-      </w:r>
+      <w:fldSimple w:instr=" SEQ Figure \* ARABIC ">
+        <w:r>
+          <w:rPr>
+            <w:noProof/>
+          </w:rPr>
+          <w:t>32</w:t>
+        </w:r>
+      </w:fldSimple>
       <w:r>
         <w:t xml:space="preserve"> Design diagram</w:t>
       </w:r>
@@ -4121,7 +3791,7 @@
           <w:lang w:val="en-US" w:eastAsia="zh-CN"/>
         </w:rPr>
         <w:drawing>
-          <wp:inline distT="0" distB="0" distL="0" distR="0" wp14:anchorId="53FE2914" wp14:editId="587AB4BD">
+          <wp:inline distT="0" distB="0" distL="0" distR="0" wp14:anchorId="217FF24A" wp14:editId="447EB735">
             <wp:extent cx="3920574" cy="4650740"/>
             <wp:effectExtent l="0" t="0" r="3810" b="0"/>
             <wp:docPr id="6" name="图片 6"/>
@@ -4205,7 +3875,7 @@
           <w:lang w:val="en-US" w:eastAsia="zh-CN"/>
         </w:rPr>
         <w:drawing>
-          <wp:inline distT="0" distB="0" distL="0" distR="0">
+          <wp:inline distT="0" distB="0" distL="0" distR="0" wp14:anchorId="4C473A2E" wp14:editId="638FCCF4">
             <wp:extent cx="5731510" cy="2991485"/>
             <wp:effectExtent l="0" t="0" r="2540" b="0"/>
             <wp:docPr id="9" name="图片 9"/>
@@ -4254,24 +3924,14 @@
       <w:r>
         <w:t xml:space="preserve">Figure </w:t>
       </w:r>
-      <w:r>
-        <w:fldChar w:fldCharType="begin"/>
-      </w:r>
-      <w:r>
-        <w:instrText xml:space="preserve"> SEQ Figure \* ARABIC </w:instrText>
-      </w:r>
-      <w:r>
-        <w:fldChar w:fldCharType="separate"/>
-      </w:r>
-      <w:r>
-        <w:rPr>
-          <w:noProof/>
-        </w:rPr>
-        <w:t>33</w:t>
-      </w:r>
-      <w:r>
-        <w:fldChar w:fldCharType="end"/>
-      </w:r>
+      <w:fldSimple w:instr=" SEQ Figure \* ARABIC ">
+        <w:r>
+          <w:rPr>
+            <w:noProof/>
+          </w:rPr>
+          <w:t>33</w:t>
+        </w:r>
+      </w:fldSimple>
       <w:r>
         <w:t xml:space="preserve"> Design diagram</w:t>
       </w:r>
@@ -4286,7 +3946,7 @@
           <w:lang w:val="en-US" w:eastAsia="zh-CN"/>
         </w:rPr>
         <w:drawing>
-          <wp:inline distT="0" distB="0" distL="0" distR="0" wp14:anchorId="25E01FFD" wp14:editId="2237FAC3">
+          <wp:inline distT="0" distB="0" distL="0" distR="0" wp14:anchorId="1EB6891B" wp14:editId="5BB689D4">
             <wp:extent cx="5731510" cy="2470785"/>
             <wp:effectExtent l="0" t="0" r="2540" b="5715"/>
             <wp:docPr id="10" name="图片 10"/>
@@ -4338,24 +3998,14 @@
       <w:r>
         <w:t xml:space="preserve">Figure </w:t>
       </w:r>
-      <w:r>
-        <w:fldChar w:fldCharType="begin"/>
-      </w:r>
-      <w:r>
-        <w:instrText xml:space="preserve"> SEQ Figure \* ARABIC </w:instrText>
-      </w:r>
-      <w:r>
-        <w:fldChar w:fldCharType="separate"/>
-      </w:r>
-      <w:r>
-        <w:rPr>
-          <w:noProof/>
-        </w:rPr>
-        <w:t>34</w:t>
-      </w:r>
-      <w:r>
-        <w:fldChar w:fldCharType="end"/>
-      </w:r>
+      <w:fldSimple w:instr=" SEQ Figure \* ARABIC ">
+        <w:r>
+          <w:rPr>
+            <w:noProof/>
+          </w:rPr>
+          <w:t>34</w:t>
+        </w:r>
+      </w:fldSimple>
       <w:r>
         <w:t xml:space="preserve"> Panel Output</w:t>
       </w:r>
@@ -4385,7 +4035,7 @@
           <w:lang w:val="en-US" w:eastAsia="zh-CN"/>
         </w:rPr>
         <w:drawing>
-          <wp:inline distT="0" distB="0" distL="0" distR="0">
+          <wp:inline distT="0" distB="0" distL="0" distR="0" wp14:anchorId="04D26CA0" wp14:editId="179DEB1A">
             <wp:extent cx="1162397" cy="1485900"/>
             <wp:effectExtent l="0" t="0" r="0" b="0"/>
             <wp:docPr id="11" name="图片 11"/>
@@ -4445,7 +4095,7 @@
           <w:lang w:val="en-US" w:eastAsia="zh-CN"/>
         </w:rPr>
         <w:drawing>
-          <wp:inline distT="0" distB="0" distL="0" distR="0" wp14:anchorId="12B9205A" wp14:editId="631AE6F3">
+          <wp:inline distT="0" distB="0" distL="0" distR="0" wp14:anchorId="20510808" wp14:editId="5FADEE99">
             <wp:extent cx="1221349" cy="1492250"/>
             <wp:effectExtent l="0" t="0" r="0" b="0"/>
             <wp:docPr id="12" name="图片 12"/>
@@ -4494,24 +4144,14 @@
       <w:r>
         <w:t xml:space="preserve">Figure </w:t>
       </w:r>
-      <w:r>
-        <w:fldChar w:fldCharType="begin"/>
-      </w:r>
-      <w:r>
-        <w:instrText xml:space="preserve"> SEQ Figure \* ARABIC </w:instrText>
-      </w:r>
-      <w:r>
-        <w:fldChar w:fldCharType="separate"/>
-      </w:r>
-      <w:r>
-        <w:rPr>
-          <w:noProof/>
-        </w:rPr>
-        <w:t>35</w:t>
-      </w:r>
-      <w:r>
-        <w:fldChar w:fldCharType="end"/>
-      </w:r>
+      <w:fldSimple w:instr=" SEQ Figure \* ARABIC ">
+        <w:r>
+          <w:rPr>
+            <w:noProof/>
+          </w:rPr>
+          <w:t>35</w:t>
+        </w:r>
+      </w:fldSimple>
       <w:r>
         <w:t xml:space="preserve"> Corherent Detection sub-vi</w:t>
       </w:r>
@@ -4520,23 +4160,24 @@
       <w:pPr>
         <w:pStyle w:val="1"/>
         <w:rPr>
-          <w:rFonts w:hint="eastAsia"/>
-          <w:lang w:eastAsia="zh-CN"/>
-        </w:rPr>
-      </w:pPr>
-      <w:r>
+          <w:rStyle w:val="a7"/>
+          <w:sz w:val="26"/>
+          <w:szCs w:val="26"/>
+        </w:rPr>
+      </w:pPr>
+      <w:r>
+        <w:rPr>
+          <w:rStyle w:val="a7"/>
+          <w:sz w:val="26"/>
+          <w:szCs w:val="26"/>
+        </w:rPr>
         <w:lastRenderedPageBreak/>
-        <w:t>Ex</w:t>
-      </w:r>
-      <w:r>
-        <w:t xml:space="preserve"> 3: AM Simulation</w:t>
-      </w:r>
-    </w:p>
-    <w:p>
-      <w:pPr>
-        <w:rPr>
-          <w:lang w:eastAsia="zh-CN"/>
-        </w:rPr>
+        <w:t>Ex 3: AM Simulation</w:t>
+      </w:r>
+    </w:p>
+    <w:p>
+      <w:pPr>
+        <w:keepNext/>
       </w:pPr>
       <w:r>
         <w:rPr>
@@ -4544,9 +4185,9 @@
           <w:lang w:val="en-US" w:eastAsia="zh-CN"/>
         </w:rPr>
         <w:drawing>
-          <wp:inline distT="0" distB="0" distL="0" distR="0">
-            <wp:extent cx="5731510" cy="3171825"/>
-            <wp:effectExtent l="0" t="0" r="2540" b="9525"/>
+          <wp:inline distT="0" distB="0" distL="0" distR="0" wp14:anchorId="2EA75FAA" wp14:editId="660DCECD">
+            <wp:extent cx="4754880" cy="2631357"/>
+            <wp:effectExtent l="0" t="0" r="7620" b="0"/>
             <wp:docPr id="13" name="图片 13"/>
             <wp:cNvGraphicFramePr>
               <a:graphicFrameLocks xmlns:a="http://schemas.openxmlformats.org/drawingml/2006/main" noChangeAspect="1"/>
@@ -4573,7 +4214,7 @@
                   <pic:spPr>
                     <a:xfrm>
                       <a:off x="0" y="0"/>
-                      <a:ext cx="5731510" cy="3171825"/>
+                      <a:ext cx="4761643" cy="2635100"/>
                     </a:xfrm>
                     <a:prstGeom prst="rect">
                       <a:avLst/>
@@ -4585,15 +4226,35 @@
           </wp:inline>
         </w:drawing>
       </w:r>
+    </w:p>
+    <w:p>
+      <w:pPr>
+        <w:pStyle w:val="a3"/>
+        <w:keepNext/>
+      </w:pPr>
+      <w:r>
+        <w:t xml:space="preserve">Figure </w:t>
+      </w:r>
+      <w:fldSimple w:instr=" SEQ Figure \* ARABIC ">
+        <w:r>
+          <w:rPr>
+            <w:noProof/>
+          </w:rPr>
+          <w:t>36</w:t>
+        </w:r>
+      </w:fldSimple>
+      <w:r>
+        <w:t xml:space="preserve"> Design Diagram</w:t>
+      </w:r>
       <w:r>
         <w:rPr>
           <w:noProof/>
           <w:lang w:val="en-US" w:eastAsia="zh-CN"/>
         </w:rPr>
         <w:drawing>
-          <wp:inline distT="0" distB="0" distL="0" distR="0">
-            <wp:extent cx="5731510" cy="3596005"/>
-            <wp:effectExtent l="0" t="0" r="2540" b="4445"/>
+          <wp:inline distT="0" distB="0" distL="0" distR="0" wp14:anchorId="3AC38AB4" wp14:editId="7AACFB5F">
+            <wp:extent cx="4857750" cy="3047799"/>
+            <wp:effectExtent l="0" t="0" r="0" b="635"/>
             <wp:docPr id="19" name="图片 19"/>
             <wp:cNvGraphicFramePr>
               <a:graphicFrameLocks xmlns:a="http://schemas.openxmlformats.org/drawingml/2006/main" noChangeAspect="1"/>
@@ -4606,7 +4267,7 @@
                     <pic:cNvPicPr/>
                   </pic:nvPicPr>
                   <pic:blipFill>
-                    <a:blip r:embed="rId47">
+                    <a:blip r:embed="rId47" cstate="print">
                       <a:extLst>
                         <a:ext uri="{28A0092B-C50C-407E-A947-70E740481C1C}">
                           <a14:useLocalDpi xmlns:a14="http://schemas.microsoft.com/office/drawing/2010/main" val="0"/>
@@ -4620,7 +4281,7 @@
                   <pic:spPr>
                     <a:xfrm>
                       <a:off x="0" y="0"/>
-                      <a:ext cx="5731510" cy="3596005"/>
+                      <a:ext cx="4859932" cy="3049168"/>
                     </a:xfrm>
                     <a:prstGeom prst="rect">
                       <a:avLst/>
@@ -4632,16 +4293,124 @@
           </wp:inline>
         </w:drawing>
       </w:r>
+    </w:p>
+    <w:p>
+      <w:pPr>
+        <w:pStyle w:val="a3"/>
+      </w:pPr>
+      <w:r>
+        <w:t xml:space="preserve">Figure </w:t>
+      </w:r>
+      <w:fldSimple w:instr=" SEQ Figure \* ARABIC ">
+        <w:r>
+          <w:rPr>
+            <w:noProof/>
+          </w:rPr>
+          <w:t>37</w:t>
+        </w:r>
+      </w:fldSimple>
+      <w:r>
+        <w:t xml:space="preserve"> General Output</w:t>
+      </w:r>
+    </w:p>
+    <w:p>
+      <w:pPr>
+        <w:pStyle w:val="a3"/>
+        <w:rPr>
+          <w:lang w:eastAsia="zh-CN"/>
+        </w:rPr>
+      </w:pPr>
+    </w:p>
+    <w:p>
+      <w:pPr>
+        <w:pStyle w:val="a3"/>
+        <w:rPr>
+          <w:lang w:eastAsia="zh-CN"/>
+        </w:rPr>
+      </w:pPr>
+    </w:p>
+    <w:p>
+      <w:pPr>
+        <w:pStyle w:val="a3"/>
+        <w:rPr>
+          <w:lang w:eastAsia="zh-CN"/>
+        </w:rPr>
+      </w:pPr>
+    </w:p>
+    <w:p>
+      <w:pPr>
+        <w:pStyle w:val="a3"/>
+        <w:rPr>
+          <w:lang w:eastAsia="zh-CN"/>
+        </w:rPr>
+      </w:pPr>
+    </w:p>
+    <w:p>
+      <w:pPr>
+        <w:pStyle w:val="a3"/>
+        <w:rPr>
+          <w:lang w:eastAsia="zh-CN"/>
+        </w:rPr>
+      </w:pPr>
+    </w:p>
+    <w:p>
+      <w:pPr>
+        <w:pStyle w:val="a3"/>
+        <w:rPr>
+          <w:lang w:eastAsia="zh-CN"/>
+        </w:rPr>
+      </w:pPr>
+    </w:p>
+    <w:p>
+      <w:pPr>
+        <w:pStyle w:val="a3"/>
+        <w:rPr>
+          <w:lang w:eastAsia="zh-CN"/>
+        </w:rPr>
+      </w:pPr>
+    </w:p>
+    <w:p>
+      <w:pPr>
+        <w:rPr>
+          <w:lang w:eastAsia="zh-CN"/>
+        </w:rPr>
+      </w:pPr>
+    </w:p>
+    <w:p>
+      <w:pPr>
+        <w:rPr>
+          <w:lang w:eastAsia="zh-CN"/>
+        </w:rPr>
+      </w:pPr>
+      <w:r>
+        <w:rPr>
+          <w:rFonts w:hint="eastAsia"/>
+          <w:lang w:eastAsia="zh-CN"/>
+        </w:rPr>
+        <w:lastRenderedPageBreak/>
+        <w:t xml:space="preserve">The figures represent the amplitude of the message change from 1 to </w:t>
+      </w:r>
+      <w:r>
+        <w:rPr>
+          <w:lang w:eastAsia="zh-CN"/>
+        </w:rPr>
+        <w:t>4.</w:t>
+      </w:r>
+    </w:p>
+    <w:p>
+      <w:pPr>
+        <w:pStyle w:val="a3"/>
+        <w:keepNext/>
+      </w:pPr>
       <w:r>
         <w:rPr>
           <w:noProof/>
           <w:lang w:val="en-US" w:eastAsia="zh-CN"/>
         </w:rPr>
-        <w:lastRenderedPageBreak/>
         <w:drawing>
-          <wp:inline distT="0" distB="0" distL="0" distR="0">
-            <wp:extent cx="5731510" cy="3653155"/>
-            <wp:effectExtent l="0" t="0" r="2540" b="4445"/>
+          <wp:inline distT="0" distB="0" distL="0" distR="0" wp14:anchorId="59345F80" wp14:editId="4940923B">
+            <wp:extent cx="4979330" cy="3173730"/>
+            <wp:effectExtent l="0" t="0" r="0" b="7620"/>
             <wp:docPr id="20" name="图片 20"/>
             <wp:cNvGraphicFramePr>
               <a:graphicFrameLocks xmlns:a="http://schemas.openxmlformats.org/drawingml/2006/main" noChangeAspect="1"/>
@@ -4654,7 +4423,7 @@
                     <pic:cNvPicPr/>
                   </pic:nvPicPr>
                   <pic:blipFill>
-                    <a:blip r:embed="rId48">
+                    <a:blip r:embed="rId48" cstate="print">
                       <a:extLst>
                         <a:ext uri="{28A0092B-C50C-407E-A947-70E740481C1C}">
                           <a14:useLocalDpi xmlns:a14="http://schemas.microsoft.com/office/drawing/2010/main" val="0"/>
@@ -4668,7 +4437,7 @@
                   <pic:spPr>
                     <a:xfrm>
                       <a:off x="0" y="0"/>
-                      <a:ext cx="5731510" cy="3653155"/>
+                      <a:ext cx="4981157" cy="3174895"/>
                     </a:xfrm>
                     <a:prstGeom prst="rect">
                       <a:avLst/>
@@ -4680,15 +4449,40 @@
           </wp:inline>
         </w:drawing>
       </w:r>
+    </w:p>
+    <w:p>
+      <w:pPr>
+        <w:pStyle w:val="a3"/>
+      </w:pPr>
+      <w:r>
+        <w:t xml:space="preserve">Figure </w:t>
+      </w:r>
+      <w:fldSimple w:instr=" SEQ Figure \* ARABIC ">
+        <w:r>
+          <w:rPr>
+            <w:noProof/>
+          </w:rPr>
+          <w:t>38</w:t>
+        </w:r>
+      </w:fldSimple>
+      <w:r>
+        <w:t xml:space="preserve"> Amp = 1</w:t>
+      </w:r>
+    </w:p>
+    <w:p>
+      <w:pPr>
+        <w:pStyle w:val="a3"/>
+        <w:keepNext/>
+      </w:pPr>
       <w:r>
         <w:rPr>
           <w:noProof/>
           <w:lang w:val="en-US" w:eastAsia="zh-CN"/>
         </w:rPr>
         <w:drawing>
-          <wp:inline distT="0" distB="0" distL="0" distR="0">
-            <wp:extent cx="5731510" cy="3744595"/>
-            <wp:effectExtent l="0" t="0" r="2540" b="8255"/>
+          <wp:inline distT="0" distB="0" distL="0" distR="0" wp14:anchorId="4D36CE61" wp14:editId="4A983D20">
+            <wp:extent cx="4800600" cy="3136399"/>
+            <wp:effectExtent l="0" t="0" r="0" b="6985"/>
             <wp:docPr id="21" name="图片 21"/>
             <wp:cNvGraphicFramePr>
               <a:graphicFrameLocks xmlns:a="http://schemas.openxmlformats.org/drawingml/2006/main" noChangeAspect="1"/>
@@ -4701,7 +4495,7 @@
                     <pic:cNvPicPr/>
                   </pic:nvPicPr>
                   <pic:blipFill>
-                    <a:blip r:embed="rId49">
+                    <a:blip r:embed="rId49" cstate="print">
                       <a:extLst>
                         <a:ext uri="{28A0092B-C50C-407E-A947-70E740481C1C}">
                           <a14:useLocalDpi xmlns:a14="http://schemas.microsoft.com/office/drawing/2010/main" val="0"/>
@@ -4715,7 +4509,7 @@
                   <pic:spPr>
                     <a:xfrm>
                       <a:off x="0" y="0"/>
-                      <a:ext cx="5731510" cy="3744595"/>
+                      <a:ext cx="4802875" cy="3137885"/>
                     </a:xfrm>
                     <a:prstGeom prst="rect">
                       <a:avLst/>
@@ -4727,6 +4521,34 @@
           </wp:inline>
         </w:drawing>
       </w:r>
+    </w:p>
+    <w:p>
+      <w:pPr>
+        <w:pStyle w:val="a3"/>
+      </w:pPr>
+      <w:r>
+        <w:t xml:space="preserve">Figure </w:t>
+      </w:r>
+      <w:fldSimple w:instr=" SEQ Figure \* ARABIC ">
+        <w:r>
+          <w:rPr>
+            <w:noProof/>
+          </w:rPr>
+          <w:t>39</w:t>
+        </w:r>
+      </w:fldSimple>
+      <w:r>
+        <w:t xml:space="preserve"> Amp = </w:t>
+      </w:r>
+      <w:r>
+        <w:t>2</w:t>
+      </w:r>
+    </w:p>
+    <w:p>
+      <w:pPr>
+        <w:pStyle w:val="a3"/>
+        <w:keepNext/>
+      </w:pPr>
       <w:r>
         <w:rPr>
           <w:noProof/>
@@ -4734,7 +4556,7 @@
         </w:rPr>
         <w:lastRenderedPageBreak/>
         <w:drawing>
-          <wp:inline distT="0" distB="0" distL="0" distR="0">
+          <wp:inline distT="0" distB="0" distL="0" distR="0" wp14:anchorId="4D6DBEF4" wp14:editId="064377AD">
             <wp:extent cx="5731510" cy="3973195"/>
             <wp:effectExtent l="0" t="0" r="2540" b="8255"/>
             <wp:docPr id="22" name="图片 22"/>
@@ -4775,14 +4597,41 @@
           </wp:inline>
         </w:drawing>
       </w:r>
-      <w:bookmarkStart w:id="0" w:name="_GoBack"/>
+    </w:p>
+    <w:p>
+      <w:pPr>
+        <w:pStyle w:val="a3"/>
+      </w:pPr>
+      <w:r>
+        <w:t xml:space="preserve">Figure </w:t>
+      </w:r>
+      <w:fldSimple w:instr=" SEQ Figure \* ARABIC ">
+        <w:r>
+          <w:rPr>
+            <w:noProof/>
+          </w:rPr>
+          <w:t>40</w:t>
+        </w:r>
+      </w:fldSimple>
+      <w:r>
+        <w:t xml:space="preserve"> Amp = </w:t>
+      </w:r>
+      <w:r>
+        <w:t>3</w:t>
+      </w:r>
+    </w:p>
+    <w:p>
+      <w:pPr>
+        <w:pStyle w:val="a3"/>
+        <w:keepNext/>
+      </w:pPr>
       <w:r>
         <w:rPr>
           <w:noProof/>
           <w:lang w:val="en-US" w:eastAsia="zh-CN"/>
         </w:rPr>
         <w:drawing>
-          <wp:inline distT="0" distB="0" distL="0" distR="0">
+          <wp:inline distT="0" distB="0" distL="0" distR="0" wp14:anchorId="6552E3F0" wp14:editId="37FF61F4">
             <wp:extent cx="5731510" cy="3851275"/>
             <wp:effectExtent l="0" t="0" r="2540" b="0"/>
             <wp:docPr id="23" name="图片 23"/>
@@ -4823,15 +4672,439 @@
           </wp:inline>
         </w:drawing>
       </w:r>
+    </w:p>
+    <w:p>
+      <w:pPr>
+        <w:pStyle w:val="a3"/>
+        <w:rPr>
+          <w:lang w:eastAsia="zh-CN"/>
+        </w:rPr>
+      </w:pPr>
+      <w:r>
+        <w:t xml:space="preserve">Figure </w:t>
+      </w:r>
+      <w:fldSimple w:instr=" SEQ Figure \* ARABIC ">
+        <w:r>
+          <w:rPr>
+            <w:noProof/>
+          </w:rPr>
+          <w:t>41</w:t>
+        </w:r>
+      </w:fldSimple>
+      <w:r>
+        <w:t xml:space="preserve"> Amp = </w:t>
+      </w:r>
+      <w:r>
+        <w:t>4</w:t>
+      </w:r>
+    </w:p>
+    <w:p>
+      <w:pPr>
+        <w:rPr>
+          <w:lang w:eastAsia="zh-CN"/>
+        </w:rPr>
+      </w:pPr>
+      <w:r>
+        <w:rPr>
+          <w:lang w:eastAsia="zh-CN"/>
+        </w:rPr>
+        <w:lastRenderedPageBreak/>
+        <w:t>Compare the figure 38 to 41, we can see the PSD of the AM signal increase as the amplitude of the message signal increase. The reason of this change is due to the modulation index increase, the over modulation happened. So part of the signal is lost due to over modulation; so after the demodulation, the signal changed.</w:t>
+      </w:r>
+    </w:p>
+    <w:p>
+      <w:pPr>
+        <w:rPr>
+          <w:lang w:eastAsia="zh-CN"/>
+        </w:rPr>
+      </w:pPr>
+      <w:r>
+        <w:rPr>
+          <w:lang w:eastAsia="zh-CN"/>
+        </w:rPr>
+        <w:br w:type="page"/>
+      </w:r>
+    </w:p>
+    <w:p>
+      <w:pPr>
+        <w:pStyle w:val="1"/>
+        <w:rPr>
+          <w:rStyle w:val="a7"/>
+          <w:sz w:val="26"/>
+          <w:szCs w:val="26"/>
+        </w:rPr>
+      </w:pPr>
+      <w:r>
+        <w:rPr>
+          <w:rStyle w:val="a7"/>
+          <w:sz w:val="26"/>
+          <w:szCs w:val="26"/>
+        </w:rPr>
+        <w:lastRenderedPageBreak/>
+        <w:t>Ex 4: AM Communications via USRP</w:t>
+      </w:r>
+    </w:p>
+    <w:p>
+      <w:pPr>
+        <w:keepNext/>
+      </w:pPr>
+      <w:r>
+        <w:pict w14:anchorId="5B5D9977">
+          <v:shapetype id="_x0000_t75" coordsize="21600,21600" o:spt="75" o:preferrelative="t" path="m@4@5l@4@11@9@11@9@5xe" filled="f" stroked="f">
+            <v:stroke joinstyle="miter"/>
+            <v:formulas>
+              <v:f eqn="if lineDrawn pixelLineWidth 0"/>
+              <v:f eqn="sum @0 1 0"/>
+              <v:f eqn="sum 0 0 @1"/>
+              <v:f eqn="prod @2 1 2"/>
+              <v:f eqn="prod @3 21600 pixelWidth"/>
+              <v:f eqn="prod @3 21600 pixelHeight"/>
+              <v:f eqn="sum @0 0 1"/>
+              <v:f eqn="prod @6 1 2"/>
+              <v:f eqn="prod @7 21600 pixelWidth"/>
+              <v:f eqn="sum @8 21600 0"/>
+              <v:f eqn="prod @7 21600 pixelHeight"/>
+              <v:f eqn="sum @10 21600 0"/>
+            </v:formulas>
+            <v:path o:extrusionok="f" gradientshapeok="t" o:connecttype="rect"/>
+            <o:lock v:ext="edit" aspectratio="t"/>
+          </v:shapetype>
+          <v:shape id="_x0000_i1025" type="#_x0000_t75" style="width:451.15pt;height:251.25pt">
+            <v:imagedata r:id="rId52" o:title="ex4_20db_mi0"/>
+          </v:shape>
+        </w:pict>
+      </w:r>
+    </w:p>
+    <w:p>
+      <w:pPr>
+        <w:pStyle w:val="a3"/>
+      </w:pPr>
+      <w:r>
+        <w:t xml:space="preserve">Figure </w:t>
+      </w:r>
+      <w:fldSimple w:instr=" SEQ Figure \* ARABIC ">
+        <w:r>
+          <w:rPr>
+            <w:noProof/>
+          </w:rPr>
+          <w:t>42</w:t>
+        </w:r>
+      </w:fldSimple>
+      <w:r>
+        <w:t xml:space="preserve"> 20dB_mi0.1</w:t>
+      </w:r>
+    </w:p>
+    <w:p>
+      <w:pPr>
+        <w:keepNext/>
+      </w:pPr>
+      <w:r>
+        <w:pict w14:anchorId="30D5638A">
+          <v:shape id="_x0000_i1026" type="#_x0000_t75" style="width:451.15pt;height:242.25pt">
+            <v:imagedata r:id="rId53" o:title="ex4_20db_mi0"/>
+          </v:shape>
+        </w:pict>
+      </w:r>
+    </w:p>
+    <w:p>
+      <w:pPr>
+        <w:pStyle w:val="a3"/>
+      </w:pPr>
+      <w:r>
+        <w:t xml:space="preserve">Figure </w:t>
+      </w:r>
+      <w:fldSimple w:instr=" SEQ Figure \* ARABIC ">
+        <w:r>
+          <w:rPr>
+            <w:noProof/>
+          </w:rPr>
+          <w:t>43</w:t>
+        </w:r>
+      </w:fldSimple>
+      <w:r>
+        <w:t xml:space="preserve"> mi 0.4</w:t>
+      </w:r>
+    </w:p>
+    <w:p>
+      <w:pPr>
+        <w:keepNext/>
+      </w:pPr>
+      <w:r>
+        <w:lastRenderedPageBreak/>
+        <w:pict w14:anchorId="055881E6">
+          <v:shape id="_x0000_i1027" type="#_x0000_t75" style="width:451.15pt;height:247.15pt">
+            <v:imagedata r:id="rId54" o:title="ex4_20db_mi1"/>
+          </v:shape>
+        </w:pict>
+      </w:r>
+    </w:p>
+    <w:p>
+      <w:pPr>
+        <w:pStyle w:val="a3"/>
+      </w:pPr>
+      <w:r>
+        <w:t xml:space="preserve">Figure </w:t>
+      </w:r>
+      <w:fldSimple w:instr=" SEQ Figure \* ARABIC ">
+        <w:r>
+          <w:rPr>
+            <w:noProof/>
+          </w:rPr>
+          <w:t>44</w:t>
+        </w:r>
+      </w:fldSimple>
+      <w:r>
+        <w:t xml:space="preserve"> mi1.0</w:t>
+      </w:r>
+    </w:p>
+    <w:p>
+      <w:pPr>
+        <w:keepNext/>
+      </w:pPr>
+      <w:r>
+        <w:pict w14:anchorId="2F7C0316">
+          <v:shape id="_x0000_i1028" type="#_x0000_t75" style="width:450.75pt;height:250.5pt">
+            <v:imagedata r:id="rId55" o:title="ex4_20db_mi10"/>
+          </v:shape>
+        </w:pict>
+      </w:r>
+    </w:p>
+    <w:p>
+      <w:pPr>
+        <w:pStyle w:val="a3"/>
+      </w:pPr>
+      <w:r>
+        <w:t xml:space="preserve">Figure </w:t>
+      </w:r>
+      <w:fldSimple w:instr=" SEQ Figure \* ARABIC ">
+        <w:r>
+          <w:rPr>
+            <w:noProof/>
+          </w:rPr>
+          <w:t>45</w:t>
+        </w:r>
+      </w:fldSimple>
+      <w:r>
+        <w:t xml:space="preserve"> mi 10</w:t>
+      </w:r>
+    </w:p>
+    <w:p/>
+    <w:p>
+      <w:pPr>
+        <w:keepNext/>
+      </w:pPr>
+      <w:r>
+        <w:rPr>
+          <w:noProof/>
+          <w:lang w:val="en-US" w:eastAsia="zh-CN"/>
+        </w:rPr>
+        <w:lastRenderedPageBreak/>
+        <w:drawing>
+          <wp:inline distT="0" distB="0" distL="0" distR="0" wp14:anchorId="72BC4FA6" wp14:editId="3D488472">
+            <wp:extent cx="5724525" cy="3162300"/>
+            <wp:effectExtent l="0" t="0" r="9525" b="0"/>
+            <wp:docPr id="8" name="图片 8" descr="ex4_panel_rx_new"/>
+            <wp:cNvGraphicFramePr>
+              <a:graphicFrameLocks xmlns:a="http://schemas.openxmlformats.org/drawingml/2006/main" noChangeAspect="1"/>
+            </wp:cNvGraphicFramePr>
+            <a:graphic xmlns:a="http://schemas.openxmlformats.org/drawingml/2006/main">
+              <a:graphicData uri="http://schemas.openxmlformats.org/drawingml/2006/picture">
+                <pic:pic xmlns:pic="http://schemas.openxmlformats.org/drawingml/2006/picture">
+                  <pic:nvPicPr>
+                    <pic:cNvPr id="0" name="Picture 56" descr="ex4_panel_rx_new"/>
+                    <pic:cNvPicPr>
+                      <a:picLocks noChangeAspect="1" noChangeArrowheads="1"/>
+                    </pic:cNvPicPr>
+                  </pic:nvPicPr>
+                  <pic:blipFill>
+                    <a:blip r:embed="rId56">
+                      <a:extLst>
+                        <a:ext uri="{28A0092B-C50C-407E-A947-70E740481C1C}">
+                          <a14:useLocalDpi xmlns:a14="http://schemas.microsoft.com/office/drawing/2010/main" val="0"/>
+                        </a:ext>
+                      </a:extLst>
+                    </a:blip>
+                    <a:srcRect/>
+                    <a:stretch>
+                      <a:fillRect/>
+                    </a:stretch>
+                  </pic:blipFill>
+                  <pic:spPr bwMode="auto">
+                    <a:xfrm>
+                      <a:off x="0" y="0"/>
+                      <a:ext cx="5724525" cy="3162300"/>
+                    </a:xfrm>
+                    <a:prstGeom prst="rect">
+                      <a:avLst/>
+                    </a:prstGeom>
+                    <a:noFill/>
+                    <a:ln>
+                      <a:noFill/>
+                    </a:ln>
+                  </pic:spPr>
+                </pic:pic>
+              </a:graphicData>
+            </a:graphic>
+          </wp:inline>
+        </w:drawing>
+      </w:r>
+    </w:p>
+    <w:p>
+      <w:pPr>
+        <w:pStyle w:val="a3"/>
+      </w:pPr>
+      <w:r>
+        <w:t xml:space="preserve">Figure </w:t>
+      </w:r>
+      <w:fldSimple w:instr=" SEQ Figure \* ARABIC ">
+        <w:r>
+          <w:rPr>
+            <w:noProof/>
+          </w:rPr>
+          <w:t>46</w:t>
+        </w:r>
+      </w:fldSimple>
+      <w:r>
+        <w:t xml:space="preserve"> panel rx</w:t>
+      </w:r>
+      <w:bookmarkStart w:id="0" w:name="_GoBack"/>
       <w:bookmarkEnd w:id="0"/>
     </w:p>
     <w:p>
       <w:pPr>
-        <w:rPr>
-          <w:rFonts w:hint="eastAsia"/>
-          <w:lang w:eastAsia="zh-CN"/>
-        </w:rPr>
-      </w:pPr>
+        <w:keepNext/>
+      </w:pPr>
+      <w:commentRangeStart w:id="1"/>
+      <w:r>
+        <w:pict w14:anchorId="4ECAF660">
+          <v:shape id="_x0000_i1073" type="#_x0000_t75" style="width:451.15pt;height:245.25pt">
+            <v:imagedata r:id="rId57" o:title="ex4_panel_rx_5k"/>
+          </v:shape>
+        </w:pict>
+      </w:r>
+      <w:commentRangeEnd w:id="1"/>
+    </w:p>
+    <w:p>
+      <w:pPr>
+        <w:pStyle w:val="a3"/>
+      </w:pPr>
+      <w:r>
+        <w:t xml:space="preserve">Figure </w:t>
+      </w:r>
+      <w:fldSimple w:instr=" SEQ Figure \* ARABIC ">
+        <w:r>
+          <w:rPr>
+            <w:noProof/>
+          </w:rPr>
+          <w:t>47</w:t>
+        </w:r>
+      </w:fldSimple>
+      <w:r>
+        <w:t xml:space="preserve"> panel rx 5k</w:t>
+      </w:r>
+    </w:p>
+    <w:p>
+      <w:r>
+        <w:rPr>
+          <w:rStyle w:val="aa"/>
+        </w:rPr>
+        <w:commentReference w:id="1"/>
+      </w:r>
+    </w:p>
+    <w:p/>
+    <w:p>
+      <w:pPr>
+        <w:keepNext/>
+      </w:pPr>
+      <w:r>
+        <w:lastRenderedPageBreak/>
+        <w:pict w14:anchorId="5B5A8EE0">
+          <v:shape id="_x0000_i1056" type="#_x0000_t75" style="width:450.75pt;height:313.15pt">
+            <v:imagedata r:id="rId60" o:title="ex4_panel_tx"/>
+          </v:shape>
+        </w:pict>
+      </w:r>
+    </w:p>
+    <w:p>
+      <w:pPr>
+        <w:pStyle w:val="a3"/>
+      </w:pPr>
+      <w:r>
+        <w:t xml:space="preserve">Figure </w:t>
+      </w:r>
+      <w:fldSimple w:instr=" SEQ Figure \* ARABIC ">
+        <w:r>
+          <w:rPr>
+            <w:noProof/>
+          </w:rPr>
+          <w:t>48</w:t>
+        </w:r>
+      </w:fldSimple>
+      <w:r>
+        <w:t xml:space="preserve"> panel tx</w:t>
+      </w:r>
+    </w:p>
+    <w:p>
+      <w:pPr>
+        <w:keepNext/>
+      </w:pPr>
+      <w:r>
+        <w:pict w14:anchorId="3C280496">
+          <v:shape id="_x0000_i1053" type="#_x0000_t75" style="width:451.15pt;height:153.75pt">
+            <v:imagedata r:id="rId61" o:title="ex4_rx_diagram"/>
+          </v:shape>
+        </w:pict>
+      </w:r>
+    </w:p>
+    <w:p>
+      <w:pPr>
+        <w:pStyle w:val="a3"/>
+      </w:pPr>
+      <w:r>
+        <w:t xml:space="preserve">Figure </w:t>
+      </w:r>
+      <w:fldSimple w:instr=" SEQ Figure \* ARABIC ">
+        <w:r>
+          <w:rPr>
+            <w:noProof/>
+          </w:rPr>
+          <w:t>49</w:t>
+        </w:r>
+      </w:fldSimple>
+      <w:r>
+        <w:t xml:space="preserve"> diagram rx</w:t>
+      </w:r>
+    </w:p>
+    <w:p>
+      <w:pPr>
+        <w:keepNext/>
+      </w:pPr>
+      <w:r>
+        <w:pict w14:anchorId="6644C6D5">
+          <v:shape id="_x0000_i1050" type="#_x0000_t75" style="width:450.4pt;height:75.75pt">
+            <v:imagedata r:id="rId62" o:title="ex4_tx_diagram"/>
+          </v:shape>
+        </w:pict>
+      </w:r>
+    </w:p>
+    <w:p>
+      <w:pPr>
+        <w:pStyle w:val="a3"/>
+      </w:pPr>
+      <w:r>
+        <w:t xml:space="preserve">Figure </w:t>
+      </w:r>
+      <w:fldSimple w:instr=" SEQ Figure \* ARABIC ">
+        <w:r>
+          <w:rPr>
+            <w:noProof/>
+          </w:rPr>
+          <w:t>50</w:t>
+        </w:r>
+      </w:fldSimple>
+      <w:r>
+        <w:t xml:space="preserve"> diagram tx</w:t>
+      </w:r>
     </w:p>
     <w:sectPr>
       <w:pgSz w:w="11906" w:h="16838"/>
@@ -4841,6 +5114,30 @@
     </w:sectPr>
   </w:body>
 </w:document>
+</file>
+
+<file path=word/comments.xml><?xml version="1.0" encoding="utf-8"?>
+<w:comments xmlns:wpc="http://schemas.microsoft.com/office/word/2010/wordprocessingCanvas" xmlns:cx="http://schemas.microsoft.com/office/drawing/2014/chartex" xmlns:cx1="http://schemas.microsoft.com/office/drawing/2015/9/8/chartex" xmlns:cx2="http://schemas.microsoft.com/office/drawing/2015/10/21/chartex" xmlns:mc="http://schemas.openxmlformats.org/markup-compatibility/2006" xmlns:o="urn:schemas-microsoft-com:office:office" xmlns:r="http://schemas.openxmlformats.org/officeDocument/2006/relationships" xmlns:m="http://schemas.openxmlformats.org/officeDocument/2006/math" xmlns:v="urn:schemas-microsoft-com:vml" xmlns:wp14="http://schemas.microsoft.com/office/word/2010/wordprocessingDrawing" xmlns:wp="http://schemas.openxmlformats.org/drawingml/2006/wordprocessingDrawing" xmlns:w10="urn:schemas-microsoft-com:office:word" xmlns:w="http://schemas.openxmlformats.org/wordprocessingml/2006/main" xmlns:w14="http://schemas.microsoft.com/office/word/2010/wordml" xmlns:w15="http://schemas.microsoft.com/office/word/2012/wordml" xmlns:w16se="http://schemas.microsoft.com/office/word/2015/wordml/symex" xmlns:wpg="http://schemas.microsoft.com/office/word/2010/wordprocessingGroup" xmlns:wpi="http://schemas.microsoft.com/office/word/2010/wordprocessingInk" xmlns:wne="http://schemas.microsoft.com/office/word/2006/wordml" xmlns:wps="http://schemas.microsoft.com/office/word/2010/wordprocessingShape" mc:Ignorable="w14 w15 w16se wp14">
+  <w:comment w:id="1" w:author="杨浦" w:date="2017-02-04T23:46:00Z" w:initials="杨浦">
+    <w:p>
+      <w:pPr>
+        <w:pStyle w:val="ab"/>
+      </w:pPr>
+      <w:r>
+        <w:rPr>
+          <w:rStyle w:val="aa"/>
+        </w:rPr>
+        <w:annotationRef/>
+      </w:r>
+    </w:p>
+  </w:comment>
+</w:comments>
+</file>
+
+<file path=word/commentsExtended.xml><?xml version="1.0" encoding="utf-8"?>
+<w15:commentsEx xmlns:wpc="http://schemas.microsoft.com/office/word/2010/wordprocessingCanvas" xmlns:cx="http://schemas.microsoft.com/office/drawing/2014/chartex" xmlns:cx1="http://schemas.microsoft.com/office/drawing/2015/9/8/chartex" xmlns:cx2="http://schemas.microsoft.com/office/drawing/2015/10/21/chartex" xmlns:mc="http://schemas.openxmlformats.org/markup-compatibility/2006" xmlns:o="urn:schemas-microsoft-com:office:office" xmlns:r="http://schemas.openxmlformats.org/officeDocument/2006/relationships" xmlns:m="http://schemas.openxmlformats.org/officeDocument/2006/math" xmlns:v="urn:schemas-microsoft-com:vml" xmlns:wp14="http://schemas.microsoft.com/office/word/2010/wordprocessingDrawing" xmlns:wp="http://schemas.openxmlformats.org/drawingml/2006/wordprocessingDrawing" xmlns:w10="urn:schemas-microsoft-com:office:word" xmlns:w="http://schemas.openxmlformats.org/wordprocessingml/2006/main" xmlns:w14="http://schemas.microsoft.com/office/word/2010/wordml" xmlns:w15="http://schemas.microsoft.com/office/word/2012/wordml" xmlns:w16se="http://schemas.microsoft.com/office/word/2015/wordml/symex" xmlns:wpg="http://schemas.microsoft.com/office/word/2010/wordprocessingGroup" xmlns:wpi="http://schemas.microsoft.com/office/word/2010/wordprocessingInk" xmlns:wne="http://schemas.microsoft.com/office/word/2006/wordml" xmlns:wps="http://schemas.microsoft.com/office/word/2010/wordprocessingShape" mc:Ignorable="w14 w15 w16se wp14">
+  <w15:commentEx w15:paraId="47CEB6B5" w15:done="0"/>
+</w15:commentsEx>
 </file>
 
 <file path=word/numbering.xml><?xml version="1.0" encoding="utf-8"?>
@@ -5194,6 +5491,14 @@
     <w:abstractNumId w:val="2"/>
   </w:num>
 </w:numbering>
+</file>
+
+<file path=word/people.xml><?xml version="1.0" encoding="utf-8"?>
+<w15:people xmlns:wpc="http://schemas.microsoft.com/office/word/2010/wordprocessingCanvas" xmlns:cx="http://schemas.microsoft.com/office/drawing/2014/chartex" xmlns:cx1="http://schemas.microsoft.com/office/drawing/2015/9/8/chartex" xmlns:cx2="http://schemas.microsoft.com/office/drawing/2015/10/21/chartex" xmlns:mc="http://schemas.openxmlformats.org/markup-compatibility/2006" xmlns:o="urn:schemas-microsoft-com:office:office" xmlns:r="http://schemas.openxmlformats.org/officeDocument/2006/relationships" xmlns:m="http://schemas.openxmlformats.org/officeDocument/2006/math" xmlns:v="urn:schemas-microsoft-com:vml" xmlns:wp14="http://schemas.microsoft.com/office/word/2010/wordprocessingDrawing" xmlns:wp="http://schemas.openxmlformats.org/drawingml/2006/wordprocessingDrawing" xmlns:w10="urn:schemas-microsoft-com:office:word" xmlns:w="http://schemas.openxmlformats.org/wordprocessingml/2006/main" xmlns:w14="http://schemas.microsoft.com/office/word/2010/wordml" xmlns:w15="http://schemas.microsoft.com/office/word/2012/wordml" xmlns:w16se="http://schemas.microsoft.com/office/word/2015/wordml/symex" xmlns:wpg="http://schemas.microsoft.com/office/word/2010/wordprocessingGroup" xmlns:wpi="http://schemas.microsoft.com/office/word/2010/wordprocessingInk" xmlns:wne="http://schemas.microsoft.com/office/word/2006/wordml" xmlns:wps="http://schemas.microsoft.com/office/word/2010/wordprocessingShape" mc:Ignorable="w14 w15 w16se wp14">
+  <w15:person w15:author="杨浦">
+    <w15:presenceInfo w15:providerId="None" w15:userId="杨浦"/>
+  </w15:person>
+</w15:people>
 </file>
 
 <file path=word/styles.xml><?xml version="1.0" encoding="utf-8"?>
@@ -5319,6 +5624,7 @@
     <w:lsdException w:name="HTML Sample" w:semiHidden="1" w:unhideWhenUsed="1"/>
     <w:lsdException w:name="HTML Typewriter" w:semiHidden="1" w:unhideWhenUsed="1"/>
     <w:lsdException w:name="HTML Variable" w:semiHidden="1" w:unhideWhenUsed="1"/>
+    <w:lsdException w:name="Normal Table" w:semiHidden="1" w:unhideWhenUsed="1"/>
     <w:lsdException w:name="annotation subject" w:semiHidden="1" w:unhideWhenUsed="1"/>
     <w:lsdException w:name="No List" w:semiHidden="1" w:unhideWhenUsed="1"/>
     <w:lsdException w:name="Outline List 1" w:semiHidden="1" w:unhideWhenUsed="1"/>
@@ -5365,8 +5671,10 @@
     <w:lsdException w:name="Table Subtle 2" w:semiHidden="1" w:unhideWhenUsed="1"/>
     <w:lsdException w:name="Table Web 1" w:semiHidden="1" w:unhideWhenUsed="1"/>
     <w:lsdException w:name="Table Web 2" w:semiHidden="1" w:unhideWhenUsed="1"/>
+    <w:lsdException w:name="Table Web 3" w:semiHidden="1" w:unhideWhenUsed="1"/>
     <w:lsdException w:name="Balloon Text" w:semiHidden="1" w:unhideWhenUsed="1"/>
     <w:lsdException w:name="Table Grid" w:uiPriority="39"/>
+    <w:lsdException w:name="Table Theme" w:semiHidden="1" w:unhideWhenUsed="1"/>
     <w:lsdException w:name="Placeholder Text" w:semiHidden="1"/>
     <w:lsdException w:name="No Spacing" w:uiPriority="1" w:qFormat="1"/>
     <w:lsdException w:name="Light Shading" w:uiPriority="60"/>
@@ -5787,6 +6095,101 @@
       <w:color w:val="5B9BD5" w:themeColor="accent1"/>
     </w:rPr>
   </w:style>
+  <w:style w:type="character" w:styleId="a9">
+    <w:name w:val="Subtle Emphasis"/>
+    <w:basedOn w:val="a0"/>
+    <w:uiPriority w:val="19"/>
+    <w:qFormat/>
+    <w:rsid w:val="00E179E5"/>
+    <w:rPr>
+      <w:i/>
+      <w:iCs/>
+      <w:color w:val="404040" w:themeColor="text1" w:themeTint="BF"/>
+    </w:rPr>
+  </w:style>
+  <w:style w:type="character" w:styleId="aa">
+    <w:name w:val="annotation reference"/>
+    <w:basedOn w:val="a0"/>
+    <w:uiPriority w:val="99"/>
+    <w:semiHidden/>
+    <w:unhideWhenUsed/>
+    <w:rsid w:val="00172F66"/>
+    <w:rPr>
+      <w:sz w:val="21"/>
+      <w:szCs w:val="21"/>
+    </w:rPr>
+  </w:style>
+  <w:style w:type="paragraph" w:styleId="ab">
+    <w:name w:val="annotation text"/>
+    <w:basedOn w:val="a"/>
+    <w:link w:val="ac"/>
+    <w:uiPriority w:val="99"/>
+    <w:semiHidden/>
+    <w:unhideWhenUsed/>
+    <w:rsid w:val="00172F66"/>
+  </w:style>
+  <w:style w:type="character" w:customStyle="1" w:styleId="ac">
+    <w:name w:val="批注文字 字符"/>
+    <w:basedOn w:val="a0"/>
+    <w:link w:val="ab"/>
+    <w:uiPriority w:val="99"/>
+    <w:semiHidden/>
+    <w:rsid w:val="00172F66"/>
+  </w:style>
+  <w:style w:type="paragraph" w:styleId="ad">
+    <w:name w:val="annotation subject"/>
+    <w:basedOn w:val="ab"/>
+    <w:next w:val="ab"/>
+    <w:link w:val="ae"/>
+    <w:uiPriority w:val="99"/>
+    <w:semiHidden/>
+    <w:unhideWhenUsed/>
+    <w:rsid w:val="00172F66"/>
+    <w:rPr>
+      <w:b/>
+      <w:bCs/>
+    </w:rPr>
+  </w:style>
+  <w:style w:type="character" w:customStyle="1" w:styleId="ae">
+    <w:name w:val="批注主题 字符"/>
+    <w:basedOn w:val="ac"/>
+    <w:link w:val="ad"/>
+    <w:uiPriority w:val="99"/>
+    <w:semiHidden/>
+    <w:rsid w:val="00172F66"/>
+    <w:rPr>
+      <w:b/>
+      <w:bCs/>
+    </w:rPr>
+  </w:style>
+  <w:style w:type="paragraph" w:styleId="af">
+    <w:name w:val="Balloon Text"/>
+    <w:basedOn w:val="a"/>
+    <w:link w:val="af0"/>
+    <w:uiPriority w:val="99"/>
+    <w:semiHidden/>
+    <w:unhideWhenUsed/>
+    <w:rsid w:val="00172F66"/>
+    <w:pPr>
+      <w:spacing w:after="0" w:line="240" w:lineRule="auto"/>
+    </w:pPr>
+    <w:rPr>
+      <w:sz w:val="18"/>
+      <w:szCs w:val="18"/>
+    </w:rPr>
+  </w:style>
+  <w:style w:type="character" w:customStyle="1" w:styleId="af0">
+    <w:name w:val="批注框文本 字符"/>
+    <w:basedOn w:val="a0"/>
+    <w:link w:val="af"/>
+    <w:uiPriority w:val="99"/>
+    <w:semiHidden/>
+    <w:rsid w:val="00172F66"/>
+    <w:rPr>
+      <w:sz w:val="18"/>
+      <w:szCs w:val="18"/>
+    </w:rPr>
+  </w:style>
 </w:styles>
 </file>
 

</xml_diff>